<commit_message>
shopify store created - description added
</commit_message>
<xml_diff>
--- a/Praca - na brudno .docx
+++ b/Praca - na brudno .docx
@@ -7355,23 +7355,7 @@
           <w:sz w:val="22"/>
           <w:szCs w:val="22"/>
         </w:rPr>
-        <w:t>Komponent umożliwia użytkownikowi wyszukiwanie prod</w:t>
-      </w:r>
-      <w:r>
-        <w:rPr>
-          <w:rFonts w:asciiTheme="minorHAnsi" w:hAnsiTheme="minorHAnsi" w:cstheme="minorHAnsi"/>
-          <w:sz w:val="22"/>
-          <w:szCs w:val="22"/>
-        </w:rPr>
-        <w:t>uktów na podstawie wprowadzonej nazwy</w:t>
-      </w:r>
-      <w:r>
-        <w:rPr>
-          <w:rFonts w:asciiTheme="minorHAnsi" w:hAnsiTheme="minorHAnsi" w:cstheme="minorHAnsi"/>
-          <w:sz w:val="22"/>
-          <w:szCs w:val="22"/>
-        </w:rPr>
-        <w:t>.</w:t>
+        <w:t>Komponent umożliwia użytkownikowi wyszukiwanie produktów na podstawie wprowadzonej nazwy.</w:t>
       </w:r>
     </w:p>
     <w:p>
@@ -7475,10 +7459,7 @@
         <w:spacing w:before="100" w:beforeAutospacing="1" w:after="100" w:afterAutospacing="1" w:line="240" w:lineRule="auto"/>
       </w:pPr>
       <w:r>
-        <w:t xml:space="preserve">Przemieszczanie się pomiędzy komponentami w widoku odbywa się za pośrednictwem routingu. </w:t>
-      </w:r>
-      <w:r>
-        <w:t xml:space="preserve">W kontekście aplikacji </w:t>
+        <w:t xml:space="preserve">Przemieszczanie się pomiędzy komponentami w widoku odbywa się za pośrednictwem routingu. W kontekście aplikacji </w:t>
       </w:r>
       <w:proofErr w:type="spellStart"/>
       <w:r>
@@ -7486,16 +7467,7 @@
       </w:r>
       <w:proofErr w:type="spellEnd"/>
       <w:r>
-        <w:t>, routing umożliwia określenie, jakie komponenty powinny być wyświetlane w zależności od wprowadzonej przez użytkownika</w:t>
-      </w:r>
-      <w:r>
-        <w:t xml:space="preserve"> </w:t>
-      </w:r>
-      <w:r>
-        <w:t>ścieżki URL.</w:t>
-      </w:r>
-      <w:r>
-        <w:t xml:space="preserve"> W ścieżce do komponentu można przekazać również parametry takie jak :id, czy :</w:t>
+        <w:t>, routing umożliwia określenie, jakie komponenty powinny być wyświetlane w zależności od wprowadzonej przez użytkownika ścieżki URL. W ścieżce do komponentu można przekazać również parametry takie jak :id, czy :</w:t>
       </w:r>
       <w:proofErr w:type="spellStart"/>
       <w:r>
@@ -7874,44 +7846,34 @@
           <w:rStyle w:val="HTML-kod"/>
           <w:rFonts w:eastAsiaTheme="majorEastAsia"/>
         </w:rPr>
-        <w:t>Order</w:t>
+        <w:t>Order,</w:t>
+      </w:r>
+      <w:r>
+        <w:t xml:space="preserve"> </w:t>
       </w:r>
       <w:r>
         <w:rPr>
           <w:rStyle w:val="HTML-kod"/>
           <w:rFonts w:eastAsiaTheme="majorEastAsia"/>
         </w:rPr>
+        <w:t>Product</w:t>
+      </w:r>
+      <w:r>
         <w:t>,</w:t>
       </w:r>
       <w:r>
-        <w:t xml:space="preserve"> </w:t>
-      </w:r>
-      <w:r>
-        <w:rPr>
-          <w:rStyle w:val="HTML-kod"/>
-          <w:rFonts w:eastAsiaTheme="majorEastAsia"/>
-        </w:rPr>
-        <w:t>Product</w:t>
-      </w:r>
+        <w:t xml:space="preserve"> czy </w:t>
+      </w:r>
+      <w:proofErr w:type="spellStart"/>
+      <w:r>
+        <w:t>Address</w:t>
+      </w:r>
+      <w:proofErr w:type="spellEnd"/>
       <w:r>
         <w:t>,</w:t>
       </w:r>
       <w:r>
-        <w:t xml:space="preserve"> czy </w:t>
-      </w:r>
-      <w:proofErr w:type="spellStart"/>
-      <w:r>
-        <w:t>Address</w:t>
-      </w:r>
-      <w:proofErr w:type="spellEnd"/>
-      <w:r>
-        <w:t>,</w:t>
-      </w:r>
-      <w:r>
-        <w:t xml:space="preserve"> które odzwierciedlają </w:t>
-      </w:r>
-      <w:r>
-        <w:t xml:space="preserve">dane odbierane, lub przesyłane do </w:t>
+        <w:t xml:space="preserve"> które odzwierciedlają dane odbierane, lub przesyłane do </w:t>
       </w:r>
       <w:proofErr w:type="spellStart"/>
       <w:r>
@@ -8031,10 +7993,7 @@
           </w:p>
           <w:p>
             <w:r>
-              <w:t xml:space="preserve">          </w:t>
-            </w:r>
-            <w:r>
-              <w:t xml:space="preserve">    public </w:t>
+              <w:t xml:space="preserve">              public </w:t>
             </w:r>
             <w:proofErr w:type="spellStart"/>
             <w:r>
@@ -8542,10 +8501,7 @@
         <w:spacing w:before="100" w:beforeAutospacing="1" w:after="100" w:afterAutospacing="1" w:line="240" w:lineRule="auto"/>
       </w:pPr>
       <w:r>
-        <w:t xml:space="preserve">W aplikacji zaimplementowany jest </w:t>
-      </w:r>
-      <w:r>
-        <w:t xml:space="preserve"> również </w:t>
+        <w:t xml:space="preserve">W aplikacji zaimplementowany jest  również </w:t>
       </w:r>
       <w:proofErr w:type="spellStart"/>
       <w:r>
@@ -8557,10 +8513,7 @@
       </w:r>
       <w:r>
         <w:lastRenderedPageBreak/>
-        <w:t>zamówienia.</w:t>
-      </w:r>
-      <w:r>
-        <w:t xml:space="preserve"> Poniżej przedstawiono fragment kodu, który sprawdza czy podane w formularzu imię nie jest puste, nie jest jedynie spacją, lub czy nie jest krótsze niż dwa znaki.</w:t>
+        <w:t>zamówienia. Poniżej przedstawiono fragment kodu, który sprawdza czy podane w formularzu imię nie jest puste, nie jest jedynie spacją, lub czy nie jest krótsze niż dwa znaki.</w:t>
       </w:r>
     </w:p>
     <w:tbl>
@@ -8580,10 +8533,7 @@
           <w:p/>
           <w:p>
             <w:r>
-              <w:t xml:space="preserve">       </w:t>
-            </w:r>
-            <w:r>
-              <w:t xml:space="preserve">           &lt;div *</w:t>
+              <w:t xml:space="preserve">                  &lt;div *</w:t>
             </w:r>
             <w:proofErr w:type="spellStart"/>
             <w:r>
@@ -9567,21 +9517,1005 @@
     <w:p/>
     <w:p>
       <w:pPr>
+        <w:rPr>
+          <w:rFonts w:asciiTheme="majorHAnsi" w:eastAsiaTheme="majorEastAsia" w:hAnsiTheme="majorHAnsi" w:cstheme="majorBidi"/>
+          <w:b/>
+          <w:bCs/>
+          <w:color w:val="4F81BD" w:themeColor="accent1"/>
+          <w:sz w:val="26"/>
+          <w:szCs w:val="26"/>
+        </w:rPr>
+      </w:pPr>
+      <w:r>
+        <w:br w:type="page"/>
+      </w:r>
+    </w:p>
+    <w:p>
+      <w:pPr>
         <w:pStyle w:val="Nagwek2"/>
       </w:pPr>
       <w:r>
+        <w:lastRenderedPageBreak/>
         <w:t>3.2. Stworzenie sklepu internetowego z wykorzystaniem gotowego rozwiązania</w:t>
       </w:r>
     </w:p>
-    <w:p>
-      <w:proofErr w:type="spellStart"/>
-      <w:r>
-        <w:t>Asdas</w:t>
-      </w:r>
-      <w:proofErr w:type="spellEnd"/>
-    </w:p>
-    <w:p>
-      <w:hyperlink r:id="rId24" w:history="1">
+    <w:p/>
+    <w:p>
+      <w:pPr>
+        <w:spacing w:before="100" w:beforeAutospacing="1" w:after="100" w:afterAutospacing="1" w:line="240" w:lineRule="auto"/>
+        <w:rPr>
+          <w:rFonts w:eastAsia="Times New Roman" w:cstheme="minorHAnsi"/>
+          <w:lang w:eastAsia="pl-PL"/>
+        </w:rPr>
+      </w:pPr>
+      <w:r>
+        <w:rPr>
+          <w:rFonts w:eastAsia="Times New Roman" w:cstheme="minorHAnsi"/>
+          <w:lang w:eastAsia="pl-PL"/>
+        </w:rPr>
+        <w:t xml:space="preserve">W </w:t>
+      </w:r>
+      <w:r>
+        <w:rPr>
+          <w:rFonts w:eastAsia="Times New Roman" w:cstheme="minorHAnsi"/>
+          <w:lang w:eastAsia="pl-PL"/>
+        </w:rPr>
+        <w:t xml:space="preserve">tym </w:t>
+      </w:r>
+      <w:r>
+        <w:rPr>
+          <w:rFonts w:eastAsia="Times New Roman" w:cstheme="minorHAnsi"/>
+          <w:lang w:eastAsia="pl-PL"/>
+        </w:rPr>
+        <w:t xml:space="preserve">podrozdziale </w:t>
+      </w:r>
+      <w:r>
+        <w:rPr>
+          <w:rFonts w:eastAsia="Times New Roman" w:cstheme="minorHAnsi"/>
+          <w:lang w:eastAsia="pl-PL"/>
+        </w:rPr>
+        <w:t xml:space="preserve">skupię </w:t>
+      </w:r>
+      <w:r>
+        <w:rPr>
+          <w:rFonts w:eastAsia="Times New Roman" w:cstheme="minorHAnsi"/>
+          <w:lang w:eastAsia="pl-PL"/>
+        </w:rPr>
+        <w:t>się na przedstawieniu</w:t>
+      </w:r>
+      <w:r>
+        <w:rPr>
+          <w:rFonts w:eastAsia="Times New Roman" w:cstheme="minorHAnsi"/>
+          <w:lang w:eastAsia="pl-PL"/>
+        </w:rPr>
+        <w:t xml:space="preserve"> tworzenia</w:t>
+      </w:r>
+      <w:r>
+        <w:rPr>
+          <w:rFonts w:eastAsia="Times New Roman" w:cstheme="minorHAnsi"/>
+          <w:lang w:eastAsia="pl-PL"/>
+        </w:rPr>
+        <w:t xml:space="preserve"> sklepu internetowego, przy użyciu</w:t>
+      </w:r>
+      <w:r>
+        <w:rPr>
+          <w:rFonts w:eastAsia="Times New Roman" w:cstheme="minorHAnsi"/>
+          <w:lang w:eastAsia="pl-PL"/>
+        </w:rPr>
+        <w:t xml:space="preserve"> platformy </w:t>
+      </w:r>
+      <w:proofErr w:type="spellStart"/>
+      <w:r>
+        <w:rPr>
+          <w:rFonts w:eastAsia="Times New Roman" w:cstheme="minorHAnsi"/>
+          <w:lang w:eastAsia="pl-PL"/>
+        </w:rPr>
+        <w:t>Shopify</w:t>
+      </w:r>
+      <w:proofErr w:type="spellEnd"/>
+      <w:r>
+        <w:rPr>
+          <w:rFonts w:eastAsia="Times New Roman" w:cstheme="minorHAnsi"/>
+          <w:lang w:eastAsia="pl-PL"/>
+        </w:rPr>
+        <w:t xml:space="preserve">. Proces tworzenia </w:t>
+      </w:r>
+      <w:proofErr w:type="spellStart"/>
+      <w:r>
+        <w:rPr>
+          <w:rFonts w:eastAsia="Times New Roman" w:cstheme="minorHAnsi"/>
+          <w:lang w:eastAsia="pl-PL"/>
+        </w:rPr>
+        <w:t>sklpeu</w:t>
+      </w:r>
+      <w:proofErr w:type="spellEnd"/>
+      <w:r>
+        <w:rPr>
+          <w:rFonts w:eastAsia="Times New Roman" w:cstheme="minorHAnsi"/>
+          <w:lang w:eastAsia="pl-PL"/>
+        </w:rPr>
+        <w:t xml:space="preserve"> jest intuicyjny, a w </w:t>
+      </w:r>
+      <w:r>
+        <w:rPr>
+          <w:rFonts w:eastAsia="Times New Roman" w:cstheme="minorHAnsi"/>
+          <w:lang w:eastAsia="pl-PL"/>
+        </w:rPr>
+        <w:t xml:space="preserve"> </w:t>
+      </w:r>
+      <w:r>
+        <w:rPr>
+          <w:rFonts w:eastAsia="Times New Roman" w:cstheme="minorHAnsi"/>
+          <w:lang w:eastAsia="pl-PL"/>
+        </w:rPr>
+        <w:t xml:space="preserve">całości prac pomagał mi film </w:t>
+      </w:r>
+      <w:r>
+        <w:t>i</w:t>
+      </w:r>
+      <w:r>
+        <w:rPr>
+          <w:rFonts w:eastAsia="Times New Roman" w:cstheme="minorHAnsi"/>
+          <w:lang w:eastAsia="pl-PL"/>
+        </w:rPr>
+        <w:t>nstruktażowy</w:t>
+      </w:r>
+      <w:r>
+        <w:rPr>
+          <w:rFonts w:eastAsia="Times New Roman" w:cstheme="minorHAnsi"/>
+          <w:lang w:eastAsia="pl-PL"/>
+        </w:rPr>
+        <w:t xml:space="preserve"> stworzony przez osobę z dużym doświadczeniem w tworzeniu </w:t>
+      </w:r>
+      <w:proofErr w:type="spellStart"/>
+      <w:r>
+        <w:rPr>
+          <w:rFonts w:eastAsia="Times New Roman" w:cstheme="minorHAnsi"/>
+          <w:lang w:eastAsia="pl-PL"/>
+        </w:rPr>
+        <w:t>sklpepó</w:t>
+      </w:r>
+      <w:proofErr w:type="spellEnd"/>
+      <w:r>
+        <w:rPr>
+          <w:rFonts w:eastAsia="Times New Roman" w:cstheme="minorHAnsi"/>
+          <w:lang w:eastAsia="pl-PL"/>
+        </w:rPr>
+        <w:t xml:space="preserve"> na tej platformie [7</w:t>
+      </w:r>
+      <w:r>
+        <w:rPr>
+          <w:rFonts w:eastAsia="Times New Roman" w:cstheme="minorHAnsi"/>
+          <w:lang w:eastAsia="pl-PL"/>
+        </w:rPr>
+        <w:t>]</w:t>
+      </w:r>
+    </w:p>
+    <w:p>
+      <w:r>
+        <w:t xml:space="preserve">Sklep stworzyłem z wykorzystaniem darmowego okresu próbnego. Platforma </w:t>
+      </w:r>
+      <w:proofErr w:type="spellStart"/>
+      <w:r>
+        <w:t>shopify</w:t>
+      </w:r>
+      <w:proofErr w:type="spellEnd"/>
+      <w:r>
+        <w:t xml:space="preserve"> daje możliwość przetestowania jej usług poprzez stworzenie próbnego, darmowego sklepu i sprawdzenie funkcjonalności sklepu.</w:t>
+      </w:r>
+    </w:p>
+    <w:p>
+      <w:r>
+        <w:t xml:space="preserve">Na oficjalnej stronie [8] założyłem konto i zacząłem okres próbny. </w:t>
+      </w:r>
+      <w:r>
+        <w:rPr>
+          <w:noProof/>
+          <w:lang w:eastAsia="pl-PL"/>
+        </w:rPr>
+        <w:t xml:space="preserve">Po wypełnieniu wstęnej ankiety platforma przeniosła mnie do edytora sklepu, a tam pierwszą rzeczą jaką zrobiłem by wybór nazwy sklepu. Wybrałem nazwe taką samą jak w przypadku sklepu opisywanego w poprzednim podrozdziale. </w:t>
+      </w:r>
+    </w:p>
+    <w:p>
+      <w:r>
+        <w:rPr>
+          <w:noProof/>
+          <w:lang w:eastAsia="pl-PL"/>
+        </w:rPr>
+        <w:drawing>
+          <wp:inline distT="0" distB="0" distL="0" distR="0" wp14:anchorId="3522B756" wp14:editId="0FE02427">
+            <wp:extent cx="4260850" cy="871558"/>
+            <wp:effectExtent l="0" t="0" r="6350" b="5080"/>
+            <wp:docPr id="20" name="Obraz 20"/>
+            <wp:cNvGraphicFramePr>
+              <a:graphicFrameLocks xmlns:a="http://schemas.openxmlformats.org/drawingml/2006/main" noChangeAspect="1"/>
+            </wp:cNvGraphicFramePr>
+            <a:graphic xmlns:a="http://schemas.openxmlformats.org/drawingml/2006/main">
+              <a:graphicData uri="http://schemas.openxmlformats.org/drawingml/2006/picture">
+                <pic:pic xmlns:pic="http://schemas.openxmlformats.org/drawingml/2006/picture">
+                  <pic:nvPicPr>
+                    <pic:cNvPr id="0" name=""/>
+                    <pic:cNvPicPr/>
+                  </pic:nvPicPr>
+                  <pic:blipFill>
+                    <a:blip r:embed="rId24"/>
+                    <a:stretch>
+                      <a:fillRect/>
+                    </a:stretch>
+                  </pic:blipFill>
+                  <pic:spPr>
+                    <a:xfrm>
+                      <a:off x="0" y="0"/>
+                      <a:ext cx="4273933" cy="874234"/>
+                    </a:xfrm>
+                    <a:prstGeom prst="rect">
+                      <a:avLst/>
+                    </a:prstGeom>
+                  </pic:spPr>
+                </pic:pic>
+              </a:graphicData>
+            </a:graphic>
+          </wp:inline>
+        </w:drawing>
+      </w:r>
+    </w:p>
+    <w:p>
+      <w:r>
+        <w:t xml:space="preserve">// Ustawianie nazwy sklepu </w:t>
+      </w:r>
+    </w:p>
+    <w:p>
+      <w:r>
+        <w:t xml:space="preserve">Kolejnym krokiem </w:t>
+      </w:r>
+      <w:proofErr w:type="spellStart"/>
+      <w:r>
+        <w:t>nył</w:t>
+      </w:r>
+      <w:proofErr w:type="spellEnd"/>
+      <w:r>
+        <w:t xml:space="preserve"> wybór szablonu.</w:t>
+      </w:r>
+      <w:r>
+        <w:t xml:space="preserve"> </w:t>
+      </w:r>
+      <w:proofErr w:type="spellStart"/>
+      <w:r>
+        <w:t>Shopify</w:t>
+      </w:r>
+      <w:proofErr w:type="spellEnd"/>
+      <w:r>
+        <w:t xml:space="preserve"> zapewnia szeroki wybór</w:t>
+      </w:r>
+      <w:r>
+        <w:t xml:space="preserve"> gotowych szablonów sklepów</w:t>
+      </w:r>
+      <w:r>
+        <w:t xml:space="preserve">. Te szablony są projektowane z myślą o różnych branżach i stylach, więc warto przejrzeć dostępne opcje i wybrać ten, który najlepiej pasuje do marki. Możesz filtrować szablony według kategorii, popularności, czy funkcji, które oferują. </w:t>
+      </w:r>
+      <w:r>
+        <w:t xml:space="preserve">W momencie tworzenia sklepu platforma oferowała 12 bezpłatnych i 135 płatnych szablonów. </w:t>
+      </w:r>
+    </w:p>
+    <w:p>
+      <w:r>
+        <w:rPr>
+          <w:noProof/>
+          <w:lang w:eastAsia="pl-PL"/>
+        </w:rPr>
+        <w:drawing>
+          <wp:inline distT="0" distB="0" distL="0" distR="0" wp14:anchorId="5285B238" wp14:editId="51C64B89">
+            <wp:extent cx="5760720" cy="3092881"/>
+            <wp:effectExtent l="0" t="0" r="0" b="0"/>
+            <wp:docPr id="18" name="Obraz 18"/>
+            <wp:cNvGraphicFramePr>
+              <a:graphicFrameLocks xmlns:a="http://schemas.openxmlformats.org/drawingml/2006/main" noChangeAspect="1"/>
+            </wp:cNvGraphicFramePr>
+            <a:graphic xmlns:a="http://schemas.openxmlformats.org/drawingml/2006/main">
+              <a:graphicData uri="http://schemas.openxmlformats.org/drawingml/2006/picture">
+                <pic:pic xmlns:pic="http://schemas.openxmlformats.org/drawingml/2006/picture">
+                  <pic:nvPicPr>
+                    <pic:cNvPr id="0" name=""/>
+                    <pic:cNvPicPr/>
+                  </pic:nvPicPr>
+                  <pic:blipFill>
+                    <a:blip r:embed="rId25"/>
+                    <a:stretch>
+                      <a:fillRect/>
+                    </a:stretch>
+                  </pic:blipFill>
+                  <pic:spPr>
+                    <a:xfrm>
+                      <a:off x="0" y="0"/>
+                      <a:ext cx="5760720" cy="3092881"/>
+                    </a:xfrm>
+                    <a:prstGeom prst="rect">
+                      <a:avLst/>
+                    </a:prstGeom>
+                  </pic:spPr>
+                </pic:pic>
+              </a:graphicData>
+            </a:graphic>
+          </wp:inline>
+        </w:drawing>
+      </w:r>
+    </w:p>
+    <w:p>
+      <w:r>
+        <w:lastRenderedPageBreak/>
+        <w:t xml:space="preserve">// Okno wyboru szablonów </w:t>
+      </w:r>
+    </w:p>
+    <w:p/>
+    <w:p>
+      <w:r>
+        <w:t>Po wybraniu szablonu przeszedłem do dodawania produktów do sklepu.</w:t>
+      </w:r>
+      <w:r>
+        <w:t xml:space="preserve"> </w:t>
+      </w:r>
+      <w:r>
+        <w:t xml:space="preserve">Proces dodawania produktów do sklepu jest prosty i intuicyjny. W panelu administracyjnym </w:t>
+      </w:r>
+      <w:r>
+        <w:t xml:space="preserve">w </w:t>
+      </w:r>
+      <w:r>
+        <w:t xml:space="preserve">sekcji "Products" </w:t>
+      </w:r>
+      <w:r>
+        <w:t>jest widoczny przycisk "</w:t>
+      </w:r>
+      <w:proofErr w:type="spellStart"/>
+      <w:r>
+        <w:t>Add</w:t>
+      </w:r>
+      <w:proofErr w:type="spellEnd"/>
+      <w:r>
+        <w:t xml:space="preserve"> </w:t>
+      </w:r>
+      <w:proofErr w:type="spellStart"/>
+      <w:r>
+        <w:t>product</w:t>
+      </w:r>
+      <w:proofErr w:type="spellEnd"/>
+      <w:r>
+        <w:t xml:space="preserve">". Po kliknięciu przycisku należy wprowadzić </w:t>
+      </w:r>
+      <w:r>
+        <w:t xml:space="preserve">nazwę produktu, opis, cenę oraz dostępność w magazynie. Możesz </w:t>
+      </w:r>
+      <w:r>
+        <w:t>również dodać zdjęcia produktu</w:t>
+      </w:r>
+      <w:r>
+        <w:t xml:space="preserve">. </w:t>
+      </w:r>
+      <w:proofErr w:type="spellStart"/>
+      <w:r>
+        <w:t>Shopify</w:t>
+      </w:r>
+      <w:proofErr w:type="spellEnd"/>
+      <w:r>
+        <w:t xml:space="preserve"> pozwala na zarządzanie wieloma aspektami produktów, takimi jak różne wa</w:t>
+      </w:r>
+      <w:r>
+        <w:t xml:space="preserve">rianty (np. rozmiary, kolory), </w:t>
+      </w:r>
+      <w:r>
+        <w:t xml:space="preserve"> co ułatwia klientom znalezienie odpowiednich produktów.</w:t>
+      </w:r>
+    </w:p>
+    <w:p>
+      <w:r>
+        <w:rPr>
+          <w:noProof/>
+          <w:lang w:eastAsia="pl-PL"/>
+        </w:rPr>
+        <w:drawing>
+          <wp:inline distT="0" distB="0" distL="0" distR="0" wp14:anchorId="402B38FE" wp14:editId="053690A3">
+            <wp:extent cx="5760720" cy="2710098"/>
+            <wp:effectExtent l="0" t="0" r="0" b="0"/>
+            <wp:docPr id="23" name="Obraz 23"/>
+            <wp:cNvGraphicFramePr>
+              <a:graphicFrameLocks xmlns:a="http://schemas.openxmlformats.org/drawingml/2006/main" noChangeAspect="1"/>
+            </wp:cNvGraphicFramePr>
+            <a:graphic xmlns:a="http://schemas.openxmlformats.org/drawingml/2006/main">
+              <a:graphicData uri="http://schemas.openxmlformats.org/drawingml/2006/picture">
+                <pic:pic xmlns:pic="http://schemas.openxmlformats.org/drawingml/2006/picture">
+                  <pic:nvPicPr>
+                    <pic:cNvPr id="0" name=""/>
+                    <pic:cNvPicPr/>
+                  </pic:nvPicPr>
+                  <pic:blipFill>
+                    <a:blip r:embed="rId26"/>
+                    <a:stretch>
+                      <a:fillRect/>
+                    </a:stretch>
+                  </pic:blipFill>
+                  <pic:spPr>
+                    <a:xfrm>
+                      <a:off x="0" y="0"/>
+                      <a:ext cx="5760720" cy="2710098"/>
+                    </a:xfrm>
+                    <a:prstGeom prst="rect">
+                      <a:avLst/>
+                    </a:prstGeom>
+                  </pic:spPr>
+                </pic:pic>
+              </a:graphicData>
+            </a:graphic>
+          </wp:inline>
+        </w:drawing>
+      </w:r>
+    </w:p>
+    <w:p>
+      <w:r>
+        <w:t>// dodane produkty w sekcji Products</w:t>
+      </w:r>
+    </w:p>
+    <w:p/>
+    <w:p>
+      <w:r>
+        <w:t xml:space="preserve">Po dodaniu produktów do mojego sklepu skorzystałem z opcji tworzenie kolekcji. Podobnie jak w aplikacji Spring </w:t>
+      </w:r>
+      <w:proofErr w:type="spellStart"/>
+      <w:r>
+        <w:t>Boot</w:t>
+      </w:r>
+      <w:proofErr w:type="spellEnd"/>
+      <w:r>
+        <w:t xml:space="preserve">, </w:t>
+      </w:r>
+      <w:proofErr w:type="spellStart"/>
+      <w:r>
+        <w:t>Angular</w:t>
+      </w:r>
+      <w:proofErr w:type="spellEnd"/>
+      <w:r>
+        <w:t xml:space="preserve"> stworzyłem cztery kategorie produktów i umieściłem w nich ręcznie dodane wcześniej produkty. </w:t>
+      </w:r>
+    </w:p>
+    <w:p>
+      <w:r>
+        <w:rPr>
+          <w:noProof/>
+          <w:lang w:eastAsia="pl-PL"/>
+        </w:rPr>
+        <w:drawing>
+          <wp:inline distT="0" distB="0" distL="0" distR="0" wp14:anchorId="72F95E20" wp14:editId="7FD2D289">
+            <wp:extent cx="5760720" cy="1690979"/>
+            <wp:effectExtent l="0" t="0" r="0" b="5080"/>
+            <wp:docPr id="24" name="Obraz 24"/>
+            <wp:cNvGraphicFramePr>
+              <a:graphicFrameLocks xmlns:a="http://schemas.openxmlformats.org/drawingml/2006/main" noChangeAspect="1"/>
+            </wp:cNvGraphicFramePr>
+            <a:graphic xmlns:a="http://schemas.openxmlformats.org/drawingml/2006/main">
+              <a:graphicData uri="http://schemas.openxmlformats.org/drawingml/2006/picture">
+                <pic:pic xmlns:pic="http://schemas.openxmlformats.org/drawingml/2006/picture">
+                  <pic:nvPicPr>
+                    <pic:cNvPr id="0" name=""/>
+                    <pic:cNvPicPr/>
+                  </pic:nvPicPr>
+                  <pic:blipFill>
+                    <a:blip r:embed="rId27"/>
+                    <a:stretch>
+                      <a:fillRect/>
+                    </a:stretch>
+                  </pic:blipFill>
+                  <pic:spPr>
+                    <a:xfrm>
+                      <a:off x="0" y="0"/>
+                      <a:ext cx="5760720" cy="1690979"/>
+                    </a:xfrm>
+                    <a:prstGeom prst="rect">
+                      <a:avLst/>
+                    </a:prstGeom>
+                  </pic:spPr>
+                </pic:pic>
+              </a:graphicData>
+            </a:graphic>
+          </wp:inline>
+        </w:drawing>
+      </w:r>
+    </w:p>
+    <w:p>
+      <w:r>
+        <w:t xml:space="preserve">// kategorie produktów </w:t>
+      </w:r>
+    </w:p>
+    <w:p/>
+    <w:p/>
+    <w:p>
+      <w:r>
+        <w:lastRenderedPageBreak/>
+        <w:t xml:space="preserve">Po wybraniu szablonu </w:t>
+      </w:r>
+      <w:r>
+        <w:t xml:space="preserve">i dodaniu produktów przeszedłem do personalizowania wyglądu sklepu </w:t>
+      </w:r>
+      <w:r>
+        <w:t xml:space="preserve">. W </w:t>
+      </w:r>
+      <w:r>
+        <w:t xml:space="preserve">panelu administracyjnym </w:t>
+      </w:r>
+      <w:proofErr w:type="spellStart"/>
+      <w:r>
+        <w:t>Shopify</w:t>
+      </w:r>
+      <w:proofErr w:type="spellEnd"/>
+      <w:r>
+        <w:t xml:space="preserve"> </w:t>
+      </w:r>
+      <w:r>
+        <w:t>jest</w:t>
+      </w:r>
+      <w:r>
+        <w:t xml:space="preserve"> dostęp do narzędzi, które pozwalają na łatwe dostosowanie</w:t>
+      </w:r>
+      <w:r>
+        <w:t xml:space="preserve"> wyglądu sklepu. </w:t>
+      </w:r>
+      <w:r>
+        <w:t>Można</w:t>
+      </w:r>
+      <w:r>
+        <w:t xml:space="preserve"> dodać swoje logo i zmienić kolorystykę tak, aby pasowała do identyfikacji wizualnej marki. Dodatkowo, </w:t>
+      </w:r>
+      <w:r>
+        <w:t xml:space="preserve">można </w:t>
+      </w:r>
+      <w:r>
+        <w:t>wybrać odpowiednie czcionki, które będą stosowane na stronie. Dzięki funkcji "Drag-and-drop" (przeciągnij i upuść) m</w:t>
+      </w:r>
+      <w:r>
+        <w:t>ożna</w:t>
+      </w:r>
+      <w:r>
+        <w:t xml:space="preserve"> łatwo zmieniać układ strony, dodawać sekcje i edytować ich zawartość.</w:t>
+      </w:r>
+      <w:r>
+        <w:t xml:space="preserve"> Sekcje te mogą przedstawiać różne kolekcje, pojedyncze produkty, udzielać informacji o </w:t>
+      </w:r>
+      <w:proofErr w:type="spellStart"/>
+      <w:r>
+        <w:t>firme</w:t>
+      </w:r>
+      <w:proofErr w:type="spellEnd"/>
+      <w:r>
+        <w:t xml:space="preserve">, albo przekierowywać na zewnętrzne strony. W tworzonym sklepie starałem się utworzyć rozwiązanie podobne do utworzonej wcześniej aplikacji </w:t>
+      </w:r>
+      <w:proofErr w:type="spellStart"/>
+      <w:r>
+        <w:t>ecommerce</w:t>
+      </w:r>
+      <w:proofErr w:type="spellEnd"/>
+      <w:r>
+        <w:t xml:space="preserve"> Spring </w:t>
+      </w:r>
+      <w:proofErr w:type="spellStart"/>
+      <w:r>
+        <w:t>Boot</w:t>
+      </w:r>
+      <w:proofErr w:type="spellEnd"/>
+      <w:r>
+        <w:t xml:space="preserve">, </w:t>
+      </w:r>
+      <w:proofErr w:type="spellStart"/>
+      <w:r>
+        <w:t>Angular</w:t>
+      </w:r>
+      <w:proofErr w:type="spellEnd"/>
+      <w:r>
+        <w:t xml:space="preserve">. </w:t>
+      </w:r>
+    </w:p>
+    <w:p>
+      <w:r>
+        <w:rPr>
+          <w:noProof/>
+          <w:lang w:eastAsia="pl-PL"/>
+        </w:rPr>
+        <w:drawing>
+          <wp:inline distT="0" distB="0" distL="0" distR="0" wp14:anchorId="6DFFC7C2" wp14:editId="6005A591">
+            <wp:extent cx="1329599" cy="2495550"/>
+            <wp:effectExtent l="0" t="0" r="4445" b="0"/>
+            <wp:docPr id="25" name="Obraz 25"/>
+            <wp:cNvGraphicFramePr>
+              <a:graphicFrameLocks xmlns:a="http://schemas.openxmlformats.org/drawingml/2006/main" noChangeAspect="1"/>
+            </wp:cNvGraphicFramePr>
+            <a:graphic xmlns:a="http://schemas.openxmlformats.org/drawingml/2006/main">
+              <a:graphicData uri="http://schemas.openxmlformats.org/drawingml/2006/picture">
+                <pic:pic xmlns:pic="http://schemas.openxmlformats.org/drawingml/2006/picture">
+                  <pic:nvPicPr>
+                    <pic:cNvPr id="0" name=""/>
+                    <pic:cNvPicPr/>
+                  </pic:nvPicPr>
+                  <pic:blipFill>
+                    <a:blip r:embed="rId28"/>
+                    <a:stretch>
+                      <a:fillRect/>
+                    </a:stretch>
+                  </pic:blipFill>
+                  <pic:spPr>
+                    <a:xfrm>
+                      <a:off x="0" y="0"/>
+                      <a:ext cx="1338279" cy="2511841"/>
+                    </a:xfrm>
+                    <a:prstGeom prst="rect">
+                      <a:avLst/>
+                    </a:prstGeom>
+                  </pic:spPr>
+                </pic:pic>
+              </a:graphicData>
+            </a:graphic>
+          </wp:inline>
+        </w:drawing>
+      </w:r>
+    </w:p>
+    <w:p>
+      <w:r>
+        <w:t xml:space="preserve">// Menu dostępne w sekcji personalizacji sklepu </w:t>
+      </w:r>
+    </w:p>
+    <w:p>
+      <w:r>
+        <w:t xml:space="preserve">Ostatecznie w sklepie utworzonym na platformie </w:t>
+      </w:r>
+      <w:proofErr w:type="spellStart"/>
+      <w:r>
+        <w:t>Shopify</w:t>
+      </w:r>
+      <w:proofErr w:type="spellEnd"/>
+      <w:r>
+        <w:t xml:space="preserve"> można wybrać jedną z czterech kategorii produktów, zobaczyć szczegóły każdego z produktów w sklepie, wyszukać produkt po nazwie i dodać go do koszyka. W koszyku można zmienić liczbę umieszczonych w nich produktów, albo przejść do sekcji podsumowania zamówienia i płatności w której kupujący podaje dane niezbędne do złożenia zamówienia. </w:t>
+      </w:r>
+    </w:p>
+    <w:p>
+      <w:r>
+        <w:rPr>
+          <w:noProof/>
+          <w:lang w:eastAsia="pl-PL"/>
+        </w:rPr>
+        <w:lastRenderedPageBreak/>
+        <w:drawing>
+          <wp:inline distT="0" distB="0" distL="0" distR="0" wp14:anchorId="1092FC9A" wp14:editId="2345EDEC">
+            <wp:extent cx="5760720" cy="4243065"/>
+            <wp:effectExtent l="0" t="0" r="0" b="5715"/>
+            <wp:docPr id="28" name="Obraz 28"/>
+            <wp:cNvGraphicFramePr>
+              <a:graphicFrameLocks xmlns:a="http://schemas.openxmlformats.org/drawingml/2006/main" noChangeAspect="1"/>
+            </wp:cNvGraphicFramePr>
+            <a:graphic xmlns:a="http://schemas.openxmlformats.org/drawingml/2006/main">
+              <a:graphicData uri="http://schemas.openxmlformats.org/drawingml/2006/picture">
+                <pic:pic xmlns:pic="http://schemas.openxmlformats.org/drawingml/2006/picture">
+                  <pic:nvPicPr>
+                    <pic:cNvPr id="0" name=""/>
+                    <pic:cNvPicPr/>
+                  </pic:nvPicPr>
+                  <pic:blipFill>
+                    <a:blip r:embed="rId29"/>
+                    <a:stretch>
+                      <a:fillRect/>
+                    </a:stretch>
+                  </pic:blipFill>
+                  <pic:spPr>
+                    <a:xfrm>
+                      <a:off x="0" y="0"/>
+                      <a:ext cx="5760720" cy="4243065"/>
+                    </a:xfrm>
+                    <a:prstGeom prst="rect">
+                      <a:avLst/>
+                    </a:prstGeom>
+                  </pic:spPr>
+                </pic:pic>
+              </a:graphicData>
+            </a:graphic>
+          </wp:inline>
+        </w:drawing>
+      </w:r>
+    </w:p>
+    <w:p>
+      <w:r>
+        <w:t xml:space="preserve">// Widok wyszukiwania produktów </w:t>
+      </w:r>
+    </w:p>
+    <w:p/>
+    <w:p>
+      <w:r>
+        <w:rPr>
+          <w:noProof/>
+          <w:lang w:eastAsia="pl-PL"/>
+        </w:rPr>
+        <w:lastRenderedPageBreak/>
+        <w:drawing>
+          <wp:inline distT="0" distB="0" distL="0" distR="0" wp14:anchorId="70794D03" wp14:editId="5FF1F1C5">
+            <wp:extent cx="5760720" cy="4166508"/>
+            <wp:effectExtent l="0" t="0" r="0" b="5715"/>
+            <wp:docPr id="29" name="Obraz 29"/>
+            <wp:cNvGraphicFramePr>
+              <a:graphicFrameLocks xmlns:a="http://schemas.openxmlformats.org/drawingml/2006/main" noChangeAspect="1"/>
+            </wp:cNvGraphicFramePr>
+            <a:graphic xmlns:a="http://schemas.openxmlformats.org/drawingml/2006/main">
+              <a:graphicData uri="http://schemas.openxmlformats.org/drawingml/2006/picture">
+                <pic:pic xmlns:pic="http://schemas.openxmlformats.org/drawingml/2006/picture">
+                  <pic:nvPicPr>
+                    <pic:cNvPr id="0" name=""/>
+                    <pic:cNvPicPr/>
+                  </pic:nvPicPr>
+                  <pic:blipFill>
+                    <a:blip r:embed="rId30"/>
+                    <a:stretch>
+                      <a:fillRect/>
+                    </a:stretch>
+                  </pic:blipFill>
+                  <pic:spPr>
+                    <a:xfrm>
+                      <a:off x="0" y="0"/>
+                      <a:ext cx="5760720" cy="4166508"/>
+                    </a:xfrm>
+                    <a:prstGeom prst="rect">
+                      <a:avLst/>
+                    </a:prstGeom>
+                  </pic:spPr>
+                </pic:pic>
+              </a:graphicData>
+            </a:graphic>
+          </wp:inline>
+        </w:drawing>
+      </w:r>
+    </w:p>
+    <w:p>
+      <w:r>
+        <w:t xml:space="preserve">// widok koszyka </w:t>
+      </w:r>
+    </w:p>
+    <w:p/>
+    <w:p/>
+    <w:p/>
+    <w:p/>
+    <w:p/>
+    <w:p/>
+    <w:p/>
+    <w:p/>
+    <w:p/>
+    <w:p/>
+    <w:p/>
+    <w:p/>
+    <w:p/>
+    <w:p>
+      <w:pPr>
+        <w:pStyle w:val="Nagwek1"/>
+        <w:numPr>
+          <w:ilvl w:val="0"/>
+          <w:numId w:val="1"/>
+        </w:numPr>
+      </w:pPr>
+      <w:r>
+        <w:lastRenderedPageBreak/>
+        <w:t xml:space="preserve"> Porównanie obu podejść</w:t>
+      </w:r>
+    </w:p>
+    <w:p>
+      <w:proofErr w:type="spellStart"/>
+      <w:r>
+        <w:t>Asdasd</w:t>
+      </w:r>
+      <w:proofErr w:type="spellEnd"/>
+    </w:p>
+    <w:p>
+      <w:r>
+        <w:t>- dostęp do bazy danych rozwiązania, podglądanie danych przez zapytania SQL</w:t>
+      </w:r>
+    </w:p>
+    <w:p/>
+    <w:p>
+      <w:pPr>
+        <w:pStyle w:val="Nagwek2"/>
+      </w:pPr>
+      <w:r>
+        <w:t>4.1. Koszty</w:t>
+      </w:r>
+    </w:p>
+    <w:p>
+      <w:proofErr w:type="spellStart"/>
+      <w:r>
+        <w:t>Adasd</w:t>
+      </w:r>
+      <w:proofErr w:type="spellEnd"/>
+    </w:p>
+    <w:p>
+      <w:pPr>
+        <w:pStyle w:val="Nagwek2"/>
+      </w:pPr>
+      <w:r>
+        <w:t>4.2. Elastyczność</w:t>
+      </w:r>
+    </w:p>
+    <w:p>
+      <w:proofErr w:type="spellStart"/>
+      <w:r>
+        <w:t>Qwdwqd</w:t>
+      </w:r>
+      <w:proofErr w:type="spellEnd"/>
+    </w:p>
+    <w:p>
+      <w:pPr>
+        <w:pStyle w:val="Nagwek2"/>
+      </w:pPr>
+      <w:r>
+        <w:t xml:space="preserve">4.4. Liczba korzystających </w:t>
+      </w:r>
+    </w:p>
+    <w:p>
+      <w:proofErr w:type="spellStart"/>
+      <w:r>
+        <w:t>Adsad</w:t>
+      </w:r>
+      <w:proofErr w:type="spellEnd"/>
+    </w:p>
+    <w:p/>
+    <w:p>
+      <w:proofErr w:type="spellStart"/>
+      <w:r>
+        <w:t>xcxxxxxxxxxxxxxxxxxxxxxxxxxxxxxxxxxxxxxxxxx</w:t>
+      </w:r>
+      <w:proofErr w:type="spellEnd"/>
+    </w:p>
+    <w:p>
+      <w:pPr>
+        <w:pStyle w:val="Nagwek2"/>
+      </w:pPr>
+      <w:r>
+        <w:t xml:space="preserve">4.5. Możliwość zmian </w:t>
+      </w:r>
+    </w:p>
+    <w:p>
+      <w:r>
+        <w:t xml:space="preserve">Zmiany w wyglądzie – </w:t>
+      </w:r>
+      <w:proofErr w:type="spellStart"/>
+      <w:r>
+        <w:t>html</w:t>
+      </w:r>
+      <w:proofErr w:type="spellEnd"/>
+    </w:p>
+    <w:p>
+      <w:r>
+        <w:t xml:space="preserve">Dodanie funkcjonalności niestandardowej </w:t>
+      </w:r>
+    </w:p>
+    <w:p>
+      <w:r>
+        <w:t>4.6. Pomoc w biznesie</w:t>
+      </w:r>
+    </w:p>
+    <w:p>
+      <w:hyperlink r:id="rId31" w:history="1">
+        <w:r>
+          <w:rPr>
+            <w:rStyle w:val="Hipercze"/>
+          </w:rPr>
+          <w:t>https://www.youtube.com/watch?v=6Da36Z9gNuU</w:t>
+        </w:r>
+      </w:hyperlink>
+    </w:p>
+    <w:p>
+      <w:r>
+        <w:t xml:space="preserve">Jakieś tam policy, ustawianie </w:t>
+      </w:r>
+      <w:proofErr w:type="spellStart"/>
+      <w:r>
+        <w:t>rybku</w:t>
+      </w:r>
+      <w:proofErr w:type="spellEnd"/>
+      <w:r>
+        <w:t xml:space="preserve"> na dany kraj, dostawa, marketing też daje dużo </w:t>
+      </w:r>
+    </w:p>
+    <w:p>
+      <w:pPr>
+        <w:pStyle w:val="Nagwek3"/>
+      </w:pPr>
+      <w:r>
+        <w:t xml:space="preserve">4.7 </w:t>
+      </w:r>
+      <w:r>
+        <w:t>Koszty prowadzenia</w:t>
+      </w:r>
+    </w:p>
+    <w:p>
+      <w:r>
+        <w:t>4.8 dostęp do bazy danych</w:t>
+      </w:r>
+    </w:p>
+    <w:p>
+      <w:r>
+        <w:t>4.9. utrata danych po zakończeniu współpracy</w:t>
+      </w:r>
+    </w:p>
+    <w:p>
+      <w:r>
+        <w:t xml:space="preserve">4.10. koszty i czas tworzenia sklepu  </w:t>
+      </w:r>
+    </w:p>
+    <w:p>
+      <w:r>
+        <w:t xml:space="preserve">4.11. </w:t>
+      </w:r>
+      <w:proofErr w:type="spellStart"/>
+      <w:r>
+        <w:t>aspkety</w:t>
+      </w:r>
+      <w:proofErr w:type="spellEnd"/>
+      <w:r>
+        <w:t xml:space="preserve"> ważne dla klienta (wygląd, wygoda korzystania) </w:t>
+      </w:r>
+    </w:p>
+    <w:p>
+      <w:r>
+        <w:t xml:space="preserve">4.12. płatności o </w:t>
+      </w:r>
+      <w:proofErr w:type="spellStart"/>
+      <w:r>
+        <w:t>dsotawy</w:t>
+      </w:r>
+      <w:proofErr w:type="spellEnd"/>
+    </w:p>
+    <w:p>
+      <w:r>
+        <w:t xml:space="preserve">4.13. Wprowadzeni niestandardowych funkcjonalności </w:t>
+      </w:r>
+    </w:p>
+    <w:p>
+      <w:r>
+        <w:t xml:space="preserve">4.14. wsparcie rozwiązania </w:t>
+      </w:r>
+    </w:p>
+    <w:p>
+      <w:r>
+        <w:t xml:space="preserve">4.15 grono użytkowników </w:t>
+      </w:r>
+      <w:bookmarkStart w:id="0" w:name="_GoBack"/>
+      <w:bookmarkEnd w:id="0"/>
+    </w:p>
+    <w:p/>
+    <w:p>
+      <w:proofErr w:type="spellStart"/>
+      <w:r>
+        <w:t>Itp</w:t>
+      </w:r>
+      <w:proofErr w:type="spellEnd"/>
+      <w:r>
+        <w:t xml:space="preserve">… </w:t>
+      </w:r>
+    </w:p>
+    <w:p/>
+    <w:p>
+      <w:pPr>
+        <w:pStyle w:val="Nagwek1"/>
+        <w:numPr>
+          <w:ilvl w:val="0"/>
+          <w:numId w:val="1"/>
+        </w:numPr>
+      </w:pPr>
+      <w:r>
+        <w:t>Metody marketingowe stosowane w sklepach internetowych</w:t>
+      </w:r>
+    </w:p>
+    <w:p>
+      <w:proofErr w:type="spellStart"/>
+      <w:r>
+        <w:t>A</w:t>
+      </w:r>
+      <w:r>
+        <w:t>dsasda</w:t>
+      </w:r>
+      <w:proofErr w:type="spellEnd"/>
+    </w:p>
+    <w:p>
+      <w:hyperlink r:id="rId32" w:history="1">
         <w:r>
           <w:rPr>
             <w:rStyle w:val="Hipercze"/>
@@ -9590,9 +10524,373 @@
         </w:r>
       </w:hyperlink>
     </w:p>
+    <w:p>
+      <w:pPr>
+        <w:rPr>
+          <w:rStyle w:val="Hipercze"/>
+        </w:rPr>
+      </w:pPr>
+      <w:hyperlink r:id="rId33" w:history="1">
+        <w:r>
+          <w:rPr>
+            <w:rStyle w:val="Hipercze"/>
+          </w:rPr>
+          <w:t>https://thene</w:t>
+        </w:r>
+        <w:r>
+          <w:rPr>
+            <w:rStyle w:val="Hipercze"/>
+          </w:rPr>
+          <w:t>w</w:t>
+        </w:r>
+        <w:r>
+          <w:rPr>
+            <w:rStyle w:val="Hipercze"/>
+          </w:rPr>
+          <w:t>look.pl/jak-zalozyc-sklep-internetowy/</w:t>
+        </w:r>
+      </w:hyperlink>
+    </w:p>
     <w:p/>
     <w:p>
-      <w:hyperlink r:id="rId25" w:history="1">
+      <w:pPr>
+        <w:pStyle w:val="Akapitzlist"/>
+        <w:numPr>
+          <w:ilvl w:val="0"/>
+          <w:numId w:val="1"/>
+        </w:numPr>
+      </w:pPr>
+      <w:r>
+        <w:t xml:space="preserve">Podsumowanie </w:t>
+      </w:r>
+    </w:p>
+    <w:p>
+      <w:r>
+        <w:t xml:space="preserve">Opis wyników porównań </w:t>
+      </w:r>
+    </w:p>
+    <w:p>
+      <w:pPr>
+        <w:pStyle w:val="Nagwek1"/>
+      </w:pPr>
+      <w:r>
+        <w:t>Zakończenie</w:t>
+      </w:r>
+    </w:p>
+    <w:p>
+      <w:proofErr w:type="spellStart"/>
+      <w:r>
+        <w:t>A</w:t>
+      </w:r>
+      <w:r>
+        <w:t>dasdasd</w:t>
+      </w:r>
+      <w:proofErr w:type="spellEnd"/>
+    </w:p>
+    <w:p/>
+    <w:p>
+      <w:pPr>
+        <w:pStyle w:val="Nagwek1"/>
+      </w:pPr>
+      <w:r>
+        <w:t xml:space="preserve">Literatura </w:t>
+      </w:r>
+    </w:p>
+    <w:p>
+      <w:r>
+        <w:t xml:space="preserve">[1] </w:t>
+      </w:r>
+      <w:hyperlink r:id="rId34" w:history="1">
+        <w:r>
+          <w:rPr>
+            <w:rStyle w:val="Hipercze"/>
+          </w:rPr>
+          <w:t>https://thenewlook.pl/e-commerce-co-to-jest/</w:t>
+        </w:r>
+      </w:hyperlink>
+    </w:p>
+    <w:p>
+      <w:r>
+        <w:t xml:space="preserve">[2] </w:t>
+      </w:r>
+      <w:hyperlink r:id="rId35" w:history="1">
+        <w:r>
+          <w:rPr>
+            <w:rStyle w:val="Hipercze"/>
+          </w:rPr>
+          <w:t>https://javastart.pl/baza-wiedzy/wprowadzenie/historia-javy</w:t>
+        </w:r>
+      </w:hyperlink>
+    </w:p>
+    <w:p>
+      <w:r>
+        <w:t xml:space="preserve">[3] </w:t>
+      </w:r>
+      <w:hyperlink r:id="rId36" w:history="1">
+        <w:r>
+          <w:rPr>
+            <w:rStyle w:val="Hipercze"/>
+          </w:rPr>
+          <w:t>https://angular.io/docs</w:t>
+        </w:r>
+      </w:hyperlink>
+    </w:p>
+    <w:p>
+      <w:r>
+        <w:t xml:space="preserve">[4] </w:t>
+      </w:r>
+      <w:hyperlink r:id="rId37" w:history="1">
+        <w:r>
+          <w:rPr>
+            <w:rStyle w:val="Hipercze"/>
+          </w:rPr>
+          <w:t>https://www.codecademy.com/article/what-is-rest</w:t>
+        </w:r>
+      </w:hyperlink>
+    </w:p>
+    <w:p>
+      <w:pPr>
+        <w:rPr>
+          <w:rStyle w:val="Hipercze"/>
+        </w:rPr>
+      </w:pPr>
+      <w:r>
+        <w:t xml:space="preserve">[5] </w:t>
+      </w:r>
+      <w:hyperlink r:id="rId38" w:history="1">
+        <w:r>
+          <w:rPr>
+            <w:rStyle w:val="Hipercze"/>
+          </w:rPr>
+          <w:t>https://thenewlook.pl/platformy-saas/</w:t>
+        </w:r>
+      </w:hyperlink>
+    </w:p>
+    <w:p>
+      <w:r>
+        <w:t xml:space="preserve">[6] </w:t>
+      </w:r>
+      <w:hyperlink r:id="rId39" w:history="1">
+        <w:r>
+          <w:rPr>
+            <w:rStyle w:val="Hipercze"/>
+          </w:rPr>
+          <w:t>https://www.udemy.com/course/full-stack-angular-spring-boot-tutorial/</w:t>
+        </w:r>
+      </w:hyperlink>
+    </w:p>
+    <w:p>
+      <w:r>
+        <w:t xml:space="preserve">[7] </w:t>
+      </w:r>
+      <w:hyperlink r:id="rId40" w:history="1">
+        <w:r>
+          <w:rPr>
+            <w:rStyle w:val="Hipercze"/>
+          </w:rPr>
+          <w:t>https://www.youtube.com/watch?v=6Da36Z9gNuU</w:t>
+        </w:r>
+      </w:hyperlink>
+    </w:p>
+    <w:p>
+      <w:r>
+        <w:t xml:space="preserve">[8] </w:t>
+      </w:r>
+      <w:hyperlink r:id="rId41" w:history="1">
+        <w:r>
+          <w:rPr>
+            <w:rStyle w:val="Hipercze"/>
+          </w:rPr>
+          <w:t>https://www.shopify.com/</w:t>
+        </w:r>
+      </w:hyperlink>
+    </w:p>
+    <w:p/>
+    <w:p/>
+    <w:p/>
+    <w:p/>
+    <w:p/>
+    <w:p>
+      <w:r>
+        <w:br w:type="page"/>
+      </w:r>
+    </w:p>
+    <w:p>
+      <w:pPr>
+        <w:rPr>
+          <w:b/>
+          <w:sz w:val="44"/>
+          <w:szCs w:val="44"/>
+          <w:u w:val="double"/>
+        </w:rPr>
+      </w:pPr>
+      <w:r>
+        <w:rPr>
+          <w:b/>
+          <w:sz w:val="44"/>
+          <w:szCs w:val="44"/>
+          <w:u w:val="double"/>
+        </w:rPr>
+        <w:lastRenderedPageBreak/>
+        <w:t>Sekcja TO DO</w:t>
+      </w:r>
+    </w:p>
+    <w:p>
+      <w:r>
+        <w:t>- wymyśl co można porównać</w:t>
+      </w:r>
+    </w:p>
+    <w:p>
+      <w:r>
+        <w:t>- Opisz</w:t>
+      </w:r>
+      <w:r>
+        <w:t xml:space="preserve"> porównania od strony </w:t>
+      </w:r>
+      <w:proofErr w:type="spellStart"/>
+      <w:r>
+        <w:t>shopify</w:t>
+      </w:r>
+      <w:proofErr w:type="spellEnd"/>
+      <w:r>
+        <w:t xml:space="preserve"> najpierw ( bo masz 3 dni </w:t>
+      </w:r>
+      <w:proofErr w:type="spellStart"/>
+      <w:r>
+        <w:t>trial</w:t>
+      </w:r>
+      <w:proofErr w:type="spellEnd"/>
+      <w:r>
+        <w:t>)</w:t>
+      </w:r>
+    </w:p>
+    <w:p>
+      <w:r>
+        <w:t>- opisz porównania od strony sklepu tworzonego ręcznie</w:t>
+      </w:r>
+    </w:p>
+    <w:p>
+      <w:r>
+        <w:t xml:space="preserve">- </w:t>
+      </w:r>
+      <w:r>
+        <w:t xml:space="preserve">podsumuj swoje porównania w osobny rozdziale podsumowania </w:t>
+      </w:r>
+    </w:p>
+    <w:p>
+      <w:r>
+        <w:t xml:space="preserve">- przerób wygląd dokumentu na </w:t>
+      </w:r>
+      <w:proofErr w:type="spellStart"/>
+      <w:r>
+        <w:t>WSiZowy</w:t>
+      </w:r>
+      <w:proofErr w:type="spellEnd"/>
+    </w:p>
+    <w:p>
+      <w:r>
+        <w:t xml:space="preserve">- Dopisz wstęp i zakończenie (chyba że podsumowanie i </w:t>
+      </w:r>
+      <w:proofErr w:type="spellStart"/>
+      <w:r>
+        <w:t>zakończenei</w:t>
+      </w:r>
+      <w:proofErr w:type="spellEnd"/>
+      <w:r>
+        <w:t xml:space="preserve"> w </w:t>
+      </w:r>
+      <w:proofErr w:type="spellStart"/>
+      <w:r>
+        <w:t>jendym</w:t>
+      </w:r>
+      <w:proofErr w:type="spellEnd"/>
+      <w:r>
+        <w:t>)</w:t>
+      </w:r>
+    </w:p>
+    <w:p>
+      <w:r>
+        <w:t xml:space="preserve">- Dodaj książki z </w:t>
+      </w:r>
+      <w:proofErr w:type="spellStart"/>
+      <w:r>
+        <w:t>google</w:t>
+      </w:r>
+      <w:proofErr w:type="spellEnd"/>
+      <w:r>
+        <w:t xml:space="preserve"> scholar do dokumentacji </w:t>
+      </w:r>
+    </w:p>
+    <w:p>
+      <w:pPr>
+        <w:rPr>
+          <w:b/>
+          <w:sz w:val="44"/>
+          <w:szCs w:val="44"/>
+          <w:u w:val="double"/>
+        </w:rPr>
+      </w:pPr>
+    </w:p>
+    <w:p>
+      <w:r>
+        <w:t>//</w:t>
+      </w:r>
+      <w:r>
+        <w:t>https://scholar.google.com/</w:t>
+      </w:r>
+    </w:p>
+    <w:p>
+      <w:pPr>
+        <w:rPr>
+          <w:b/>
+          <w:sz w:val="44"/>
+          <w:szCs w:val="44"/>
+          <w:u w:val="double"/>
+        </w:rPr>
+      </w:pPr>
+    </w:p>
+    <w:p/>
+    <w:p/>
+    <w:p/>
+    <w:p/>
+    <w:p/>
+    <w:p>
+      <w:r>
+        <w:t xml:space="preserve">LUKNIJ NA TO !! </w:t>
+      </w:r>
+    </w:p>
+    <w:p>
+      <w:pPr>
+        <w:rPr>
+          <w:rStyle w:val="Hipercze"/>
+        </w:rPr>
+      </w:pPr>
+      <w:hyperlink r:id="rId42" w:history="1">
+        <w:r>
+          <w:rPr>
+            <w:rStyle w:val="Hipercze"/>
+          </w:rPr>
+          <w:t>https://bluemedia.pl/baza-wiedzy/blog/ecommerce/najpopularniejsze-platformy-ecommerce-w-polsce</w:t>
+        </w:r>
+      </w:hyperlink>
+    </w:p>
+    <w:p>
+      <w:hyperlink r:id="rId43" w:history="1">
+        <w:r>
+          <w:rPr>
+            <w:rStyle w:val="Hipercze"/>
+          </w:rPr>
+          <w:t>https://www.youtube.com/watch?v=vgz1zeNc7kU&amp;t=164s</w:t>
+        </w:r>
+      </w:hyperlink>
+    </w:p>
+    <w:p>
+      <w:pPr>
+        <w:rPr>
+          <w:rStyle w:val="Hipercze"/>
+        </w:rPr>
+      </w:pPr>
+      <w:hyperlink r:id="rId44" w:history="1">
         <w:r>
           <w:rPr>
             <w:rStyle w:val="Hipercze"/>
@@ -9607,569 +10905,6 @@
     <w:p/>
     <w:p/>
     <w:p/>
-    <w:p>
-      <w:bookmarkStart w:id="0" w:name="_GoBack"/>
-      <w:bookmarkEnd w:id="0"/>
-    </w:p>
-    <w:p/>
-    <w:p/>
-    <w:p/>
-    <w:p/>
-    <w:p/>
-    <w:p/>
-    <w:p>
-      <w:r>
-        <w:br w:type="page"/>
-      </w:r>
-    </w:p>
-    <w:p/>
-    <w:p>
-      <w:pPr>
-        <w:pStyle w:val="Nagwek1"/>
-        <w:numPr>
-          <w:ilvl w:val="0"/>
-          <w:numId w:val="1"/>
-        </w:numPr>
-      </w:pPr>
-      <w:r>
-        <w:t xml:space="preserve"> Porównanie obu podejść</w:t>
-      </w:r>
-    </w:p>
-    <w:p>
-      <w:proofErr w:type="spellStart"/>
-      <w:r>
-        <w:t>Asdasd</w:t>
-      </w:r>
-      <w:proofErr w:type="spellEnd"/>
-    </w:p>
-    <w:p>
-      <w:r>
-        <w:t>- dostęp do bazy danych rozwiązania, podglądanie danych przez zapytania SQL</w:t>
-      </w:r>
-    </w:p>
-    <w:p/>
-    <w:p>
-      <w:pPr>
-        <w:pStyle w:val="Nagwek2"/>
-      </w:pPr>
-      <w:r>
-        <w:t>4.1. Koszty</w:t>
-      </w:r>
-    </w:p>
-    <w:p>
-      <w:proofErr w:type="spellStart"/>
-      <w:r>
-        <w:t>Adasd</w:t>
-      </w:r>
-      <w:proofErr w:type="spellEnd"/>
-    </w:p>
-    <w:p>
-      <w:pPr>
-        <w:pStyle w:val="Nagwek2"/>
-      </w:pPr>
-      <w:r>
-        <w:t>4.2. Elastyczność</w:t>
-      </w:r>
-    </w:p>
-    <w:p>
-      <w:proofErr w:type="spellStart"/>
-      <w:r>
-        <w:t>Qwdwqd</w:t>
-      </w:r>
-      <w:proofErr w:type="spellEnd"/>
-    </w:p>
-    <w:p>
-      <w:pPr>
-        <w:pStyle w:val="Nagwek2"/>
-      </w:pPr>
-      <w:r>
-        <w:t>4.3. Atrakcyjność dla klienta</w:t>
-      </w:r>
-    </w:p>
-    <w:p>
-      <w:proofErr w:type="spellStart"/>
-      <w:r>
-        <w:t>Asdasd</w:t>
-      </w:r>
-      <w:proofErr w:type="spellEnd"/>
-    </w:p>
-    <w:p>
-      <w:pPr>
-        <w:pStyle w:val="Nagwek2"/>
-      </w:pPr>
-      <w:r>
-        <w:t xml:space="preserve">4.4. Liczba korzystających </w:t>
-      </w:r>
-    </w:p>
-    <w:p>
-      <w:proofErr w:type="spellStart"/>
-      <w:r>
-        <w:t>Adsad</w:t>
-      </w:r>
-      <w:proofErr w:type="spellEnd"/>
-    </w:p>
-    <w:p>
-      <w:pPr>
-        <w:pStyle w:val="Nagwek2"/>
-      </w:pPr>
-      <w:r>
-        <w:t xml:space="preserve">4.5. Możliwość zmian </w:t>
-      </w:r>
-    </w:p>
-    <w:p>
-      <w:r>
-        <w:t xml:space="preserve">Zmiany w wyglądzie – </w:t>
-      </w:r>
-      <w:proofErr w:type="spellStart"/>
-      <w:r>
-        <w:t>html</w:t>
-      </w:r>
-      <w:proofErr w:type="spellEnd"/>
-    </w:p>
-    <w:p>
-      <w:r>
-        <w:t xml:space="preserve">Dodanie funkcjonalności niestandardowej </w:t>
-      </w:r>
-    </w:p>
-    <w:p/>
-    <w:p>
-      <w:pPr>
-        <w:pStyle w:val="Nagwek3"/>
-      </w:pPr>
-    </w:p>
-    <w:p/>
-    <w:p>
-      <w:proofErr w:type="spellStart"/>
-      <w:r>
-        <w:t>Itp</w:t>
-      </w:r>
-      <w:proofErr w:type="spellEnd"/>
-      <w:r>
-        <w:t xml:space="preserve">… </w:t>
-      </w:r>
-    </w:p>
-    <w:p/>
-    <w:p>
-      <w:pPr>
-        <w:pStyle w:val="Nagwek1"/>
-        <w:numPr>
-          <w:ilvl w:val="0"/>
-          <w:numId w:val="1"/>
-        </w:numPr>
-      </w:pPr>
-      <w:r>
-        <w:t>Metody marketingowe stosowane w sklepach internetowych</w:t>
-      </w:r>
-    </w:p>
-    <w:p>
-      <w:proofErr w:type="spellStart"/>
-      <w:r>
-        <w:t>A</w:t>
-      </w:r>
-      <w:r>
-        <w:t>dsasda</w:t>
-      </w:r>
-      <w:proofErr w:type="spellEnd"/>
-    </w:p>
-    <w:p/>
-    <w:p>
-      <w:pPr>
-        <w:pStyle w:val="Akapitzlist"/>
-        <w:numPr>
-          <w:ilvl w:val="0"/>
-          <w:numId w:val="1"/>
-        </w:numPr>
-      </w:pPr>
-      <w:r>
-        <w:t xml:space="preserve">Podsumowanie </w:t>
-      </w:r>
-    </w:p>
-    <w:p>
-      <w:r>
-        <w:t xml:space="preserve">Opis wyników porównań </w:t>
-      </w:r>
-    </w:p>
-    <w:p>
-      <w:pPr>
-        <w:pStyle w:val="Nagwek1"/>
-      </w:pPr>
-      <w:r>
-        <w:t>Zakończenie</w:t>
-      </w:r>
-    </w:p>
-    <w:p>
-      <w:proofErr w:type="spellStart"/>
-      <w:r>
-        <w:t>A</w:t>
-      </w:r>
-      <w:r>
-        <w:t>dasdasd</w:t>
-      </w:r>
-      <w:proofErr w:type="spellEnd"/>
-    </w:p>
-    <w:p/>
-    <w:p>
-      <w:pPr>
-        <w:pStyle w:val="Nagwek1"/>
-      </w:pPr>
-      <w:r>
-        <w:lastRenderedPageBreak/>
-        <w:t xml:space="preserve">Literatura </w:t>
-      </w:r>
-    </w:p>
-    <w:p>
-      <w:r>
-        <w:t xml:space="preserve">[1] </w:t>
-      </w:r>
-      <w:hyperlink r:id="rId26" w:history="1">
-        <w:r>
-          <w:rPr>
-            <w:rStyle w:val="Hipercze"/>
-          </w:rPr>
-          <w:t>https://thenewlook.pl/e-commerce-co-to-jest/</w:t>
-        </w:r>
-      </w:hyperlink>
-    </w:p>
-    <w:p>
-      <w:r>
-        <w:t xml:space="preserve">[2] </w:t>
-      </w:r>
-      <w:hyperlink r:id="rId27" w:history="1">
-        <w:r>
-          <w:rPr>
-            <w:rStyle w:val="Hipercze"/>
-          </w:rPr>
-          <w:t>https://javastart.pl/baza-wiedzy/wprowadzenie/historia-javy</w:t>
-        </w:r>
-      </w:hyperlink>
-    </w:p>
-    <w:p>
-      <w:r>
-        <w:t xml:space="preserve">[3] </w:t>
-      </w:r>
-      <w:hyperlink r:id="rId28" w:history="1">
-        <w:r>
-          <w:rPr>
-            <w:rStyle w:val="Hipercze"/>
-          </w:rPr>
-          <w:t>https://angular.io/docs</w:t>
-        </w:r>
-      </w:hyperlink>
-    </w:p>
-    <w:p>
-      <w:r>
-        <w:t xml:space="preserve">[4] </w:t>
-      </w:r>
-      <w:hyperlink r:id="rId29" w:history="1">
-        <w:r>
-          <w:rPr>
-            <w:rStyle w:val="Hipercze"/>
-          </w:rPr>
-          <w:t>https://www.codecademy.com/article/what-is-rest</w:t>
-        </w:r>
-      </w:hyperlink>
-    </w:p>
-    <w:p>
-      <w:pPr>
-        <w:rPr>
-          <w:rStyle w:val="Hipercze"/>
-        </w:rPr>
-      </w:pPr>
-      <w:r>
-        <w:t xml:space="preserve">[5] </w:t>
-      </w:r>
-      <w:hyperlink r:id="rId30" w:history="1">
-        <w:r>
-          <w:rPr>
-            <w:rStyle w:val="Hipercze"/>
-          </w:rPr>
-          <w:t>https://thenewlook.pl/platformy-saas/</w:t>
-        </w:r>
-      </w:hyperlink>
-    </w:p>
-    <w:p>
-      <w:r>
-        <w:t xml:space="preserve">[6] </w:t>
-      </w:r>
-      <w:hyperlink r:id="rId31" w:history="1">
-        <w:r>
-          <w:rPr>
-            <w:rStyle w:val="Hipercze"/>
-          </w:rPr>
-          <w:t>https://www.udemy.com/course/full-stack-angular-spring-boot-tutorial/</w:t>
-        </w:r>
-      </w:hyperlink>
-    </w:p>
-    <w:p/>
-    <w:p/>
-    <w:p/>
-    <w:p>
-      <w:r>
-        <w:t xml:space="preserve">LUKNIJ NA TO !! </w:t>
-      </w:r>
-    </w:p>
-    <w:p>
-      <w:hyperlink r:id="rId32" w:history="1">
-        <w:r>
-          <w:rPr>
-            <w:rStyle w:val="Hipercze"/>
-          </w:rPr>
-          <w:t>https://bluemedia.pl/baza-wiedzy/blog/ecommerce/najpopularniejsze-platformy-ecommerce-w-polsce</w:t>
-        </w:r>
-      </w:hyperlink>
-    </w:p>
-    <w:p/>
-    <w:p>
-      <w:r>
-        <w:br w:type="page"/>
-      </w:r>
-    </w:p>
-    <w:p>
-      <w:pPr>
-        <w:rPr>
-          <w:b/>
-          <w:sz w:val="44"/>
-          <w:szCs w:val="44"/>
-          <w:u w:val="double"/>
-        </w:rPr>
-      </w:pPr>
-      <w:r>
-        <w:rPr>
-          <w:b/>
-          <w:sz w:val="44"/>
-          <w:szCs w:val="44"/>
-          <w:u w:val="double"/>
-        </w:rPr>
-        <w:lastRenderedPageBreak/>
-        <w:t>Sekcja TO DO</w:t>
-      </w:r>
-    </w:p>
-    <w:p>
-      <w:r>
-        <w:t xml:space="preserve">+ </w:t>
-      </w:r>
-      <w:r>
-        <w:t xml:space="preserve">Zrób sklep korzystając z </w:t>
-      </w:r>
-      <w:proofErr w:type="spellStart"/>
-      <w:r>
-        <w:t>tutoriala</w:t>
-      </w:r>
-      <w:proofErr w:type="spellEnd"/>
-      <w:r>
-        <w:t xml:space="preserve"> Java + </w:t>
-      </w:r>
-      <w:proofErr w:type="spellStart"/>
-      <w:r>
-        <w:t>Angular</w:t>
-      </w:r>
-      <w:proofErr w:type="spellEnd"/>
-    </w:p>
-    <w:p>
-      <w:r>
-        <w:t xml:space="preserve">- Opisz stworzoną aplikacje Java + </w:t>
-      </w:r>
-      <w:proofErr w:type="spellStart"/>
-      <w:r>
-        <w:t>Angular</w:t>
-      </w:r>
-      <w:proofErr w:type="spellEnd"/>
-    </w:p>
-    <w:p>
-      <w:r>
-        <w:t xml:space="preserve">- Obejrzyj wnikliwie </w:t>
-      </w:r>
-      <w:proofErr w:type="spellStart"/>
-      <w:r>
-        <w:t>tutoriale</w:t>
-      </w:r>
-      <w:proofErr w:type="spellEnd"/>
-      <w:r>
-        <w:t>/</w:t>
-      </w:r>
-      <w:proofErr w:type="spellStart"/>
-      <w:r>
-        <w:t>ametriały</w:t>
-      </w:r>
-      <w:proofErr w:type="spellEnd"/>
-      <w:r>
-        <w:t xml:space="preserve"> do </w:t>
-      </w:r>
-      <w:proofErr w:type="spellStart"/>
-      <w:r>
-        <w:t>towrzenia</w:t>
-      </w:r>
-      <w:proofErr w:type="spellEnd"/>
-      <w:r>
-        <w:t xml:space="preserve"> </w:t>
-      </w:r>
-      <w:proofErr w:type="spellStart"/>
-      <w:r>
-        <w:t>sklpeu</w:t>
-      </w:r>
-      <w:proofErr w:type="spellEnd"/>
-      <w:r>
-        <w:t xml:space="preserve"> z </w:t>
-      </w:r>
-      <w:proofErr w:type="spellStart"/>
-      <w:r>
-        <w:t>shopify</w:t>
-      </w:r>
-      <w:proofErr w:type="spellEnd"/>
-    </w:p>
-    <w:p>
-      <w:r>
-        <w:t>- wymyśl co by można porównać</w:t>
-      </w:r>
-    </w:p>
-    <w:p>
-      <w:r>
-        <w:t xml:space="preserve">- Zrób </w:t>
-      </w:r>
-      <w:proofErr w:type="spellStart"/>
-      <w:r>
-        <w:t>trialową</w:t>
-      </w:r>
-      <w:proofErr w:type="spellEnd"/>
-      <w:r>
-        <w:t xml:space="preserve"> wersje tworzenia sklepu np. na </w:t>
-      </w:r>
-      <w:proofErr w:type="spellStart"/>
-      <w:r>
-        <w:t>Shopify</w:t>
-      </w:r>
-      <w:proofErr w:type="spellEnd"/>
-    </w:p>
-    <w:p>
-      <w:r>
-        <w:t xml:space="preserve">- Opisz porównania. </w:t>
-      </w:r>
-    </w:p>
-    <w:p>
-      <w:r>
-        <w:t>- Znajdź ograniczenia tam występujące</w:t>
-      </w:r>
-      <w:r>
-        <w:t xml:space="preserve"> i wszystko co dasz rade zapisz w</w:t>
-      </w:r>
-      <w:r>
-        <w:t xml:space="preserve"> </w:t>
-      </w:r>
-      <w:r>
-        <w:t xml:space="preserve">porównaniu </w:t>
-      </w:r>
-    </w:p>
-    <w:p/>
-    <w:p>
-      <w:pPr>
-        <w:rPr>
-          <w:b/>
-          <w:sz w:val="44"/>
-          <w:szCs w:val="44"/>
-          <w:u w:val="double"/>
-        </w:rPr>
-      </w:pPr>
-      <w:r>
-        <w:rPr>
-          <w:b/>
-          <w:sz w:val="44"/>
-          <w:szCs w:val="44"/>
-          <w:u w:val="double"/>
-        </w:rPr>
-        <w:t xml:space="preserve">Sekcja </w:t>
-      </w:r>
-      <w:r>
-        <w:rPr>
-          <w:b/>
-          <w:sz w:val="44"/>
-          <w:szCs w:val="44"/>
-          <w:u w:val="double"/>
-        </w:rPr>
-        <w:t>DONE</w:t>
-      </w:r>
-    </w:p>
-    <w:p>
-      <w:proofErr w:type="spellStart"/>
-      <w:r>
-        <w:t>Adsd</w:t>
-      </w:r>
-      <w:proofErr w:type="spellEnd"/>
-    </w:p>
-    <w:p>
-      <w:r>
-        <w:t xml:space="preserve">- Opis e-commerce i </w:t>
-      </w:r>
-      <w:proofErr w:type="spellStart"/>
-      <w:r>
-        <w:t>sklpeu</w:t>
-      </w:r>
-      <w:proofErr w:type="spellEnd"/>
-      <w:r>
-        <w:t xml:space="preserve"> internetowego</w:t>
-      </w:r>
-    </w:p>
-    <w:p>
-      <w:r>
-        <w:t xml:space="preserve">- Wybrano kurs do sklepu </w:t>
-      </w:r>
-      <w:proofErr w:type="spellStart"/>
-      <w:r>
-        <w:t>intenretowego</w:t>
-      </w:r>
-      <w:proofErr w:type="spellEnd"/>
-      <w:r>
-        <w:t xml:space="preserve"> </w:t>
-      </w:r>
-      <w:r>
-        <w:t>https://www.udemy.com/course/full-stack-angular-spring-boot-tutorial/learn/lecture/20999946#overview</w:t>
-      </w:r>
-    </w:p>
-    <w:p>
-      <w:r>
-        <w:t xml:space="preserve">- Sklep tworzymy na </w:t>
-      </w:r>
-      <w:proofErr w:type="spellStart"/>
-      <w:r>
-        <w:t>Shopify</w:t>
-      </w:r>
-      <w:proofErr w:type="spellEnd"/>
-      <w:r>
-        <w:t xml:space="preserve"> ( ciekawą alternatywą przy sprzedaży na polski rynek jest </w:t>
-      </w:r>
-      <w:proofErr w:type="spellStart"/>
-      <w:r>
-        <w:t>Sky</w:t>
-      </w:r>
-      <w:proofErr w:type="spellEnd"/>
-      <w:r>
-        <w:t xml:space="preserve">-shop) </w:t>
-      </w:r>
-    </w:p>
-    <w:p>
-      <w:pPr>
-        <w:rPr>
-          <w:b/>
-          <w:sz w:val="44"/>
-          <w:szCs w:val="44"/>
-          <w:u w:val="double"/>
-        </w:rPr>
-      </w:pPr>
-    </w:p>
-    <w:p/>
-    <w:p/>
-    <w:p/>
-    <w:p/>
-    <w:p/>
-    <w:p/>
-    <w:p/>
-    <w:p>
-      <w:r>
-        <w:t>//</w:t>
-      </w:r>
-      <w:r>
-        <w:t>https://scholar.google.com/</w:t>
-      </w:r>
-    </w:p>
     <w:p/>
     <w:sectPr>
       <w:pgSz w:w="11906" w:h="16838"/>
@@ -11099,7 +11834,7 @@
   <w:style w:type="paragraph" w:default="1" w:styleId="Normalny">
     <w:name w:val="Normal"/>
     <w:qFormat/>
-    <w:rsid w:val="00E35F4B"/>
+    <w:rsid w:val="00DE516A"/>
   </w:style>
   <w:style w:type="paragraph" w:styleId="Nagwek1">
     <w:name w:val="heading 1"/>
@@ -11692,7 +12427,7 @@
   <w:style w:type="paragraph" w:default="1" w:styleId="Normalny">
     <w:name w:val="Normal"/>
     <w:qFormat/>
-    <w:rsid w:val="00E35F4B"/>
+    <w:rsid w:val="00DE516A"/>
   </w:style>
   <w:style w:type="paragraph" w:styleId="Nagwek1">
     <w:name w:val="heading 1"/>

</xml_diff>

<commit_message>
things to compare listed - 2 done
</commit_message>
<xml_diff>
--- a/Praca - na brudno .docx
+++ b/Praca - na brudno .docx
@@ -1743,93 +1743,6 @@
         <w:t xml:space="preserve"> to platforma międzynarodowa, która obsługuje ponad milion sklepów e-Commerce na całym świecie[5]. </w:t>
       </w:r>
     </w:p>
-    <w:p>
-      <w:pPr>
-        <w:rPr>
-          <w:color w:val="00B050"/>
-        </w:rPr>
-      </w:pPr>
-      <w:r>
-        <w:rPr>
-          <w:color w:val="00B050"/>
-        </w:rPr>
-        <w:t>//</w:t>
-      </w:r>
-      <w:proofErr w:type="spellStart"/>
-      <w:r>
-        <w:rPr>
-          <w:color w:val="00B050"/>
-        </w:rPr>
-        <w:t>Sky</w:t>
-      </w:r>
-      <w:proofErr w:type="spellEnd"/>
-      <w:r>
-        <w:rPr>
-          <w:color w:val="00B050"/>
-        </w:rPr>
-        <w:t xml:space="preserve">-Shop </w:t>
-      </w:r>
-    </w:p>
-    <w:p>
-      <w:pPr>
-        <w:rPr>
-          <w:color w:val="00B050"/>
-        </w:rPr>
-      </w:pPr>
-      <w:r>
-        <w:rPr>
-          <w:color w:val="00B050"/>
-        </w:rPr>
-        <w:t>Jeśli chcesz sprzedawać w Polsce</w:t>
-      </w:r>
-    </w:p>
-    <w:p>
-      <w:pPr>
-        <w:rPr>
-          <w:color w:val="00B050"/>
-        </w:rPr>
-      </w:pPr>
-    </w:p>
-    <w:p>
-      <w:pPr>
-        <w:rPr>
-          <w:color w:val="00B050"/>
-        </w:rPr>
-      </w:pPr>
-      <w:r>
-        <w:rPr>
-          <w:color w:val="00B050"/>
-        </w:rPr>
-        <w:t>//</w:t>
-      </w:r>
-      <w:proofErr w:type="spellStart"/>
-      <w:r>
-        <w:rPr>
-          <w:color w:val="00B050"/>
-        </w:rPr>
-        <w:t>Shopify</w:t>
-      </w:r>
-      <w:proofErr w:type="spellEnd"/>
-      <w:r>
-        <w:rPr>
-          <w:color w:val="00B050"/>
-        </w:rPr>
-        <w:t xml:space="preserve"> </w:t>
-      </w:r>
-    </w:p>
-    <w:p>
-      <w:pPr>
-        <w:rPr>
-          <w:color w:val="00B050"/>
-        </w:rPr>
-      </w:pPr>
-      <w:r>
-        <w:rPr>
-          <w:color w:val="00B050"/>
-        </w:rPr>
-        <w:t xml:space="preserve">Jeśli chcesz sprzedawać za granicę </w:t>
-      </w:r>
-    </w:p>
     <w:p/>
     <w:p>
       <w:pPr>
@@ -1886,7 +1799,21 @@
           <w:rFonts w:eastAsia="Times New Roman" w:cstheme="minorHAnsi"/>
           <w:lang w:eastAsia="pl-PL"/>
         </w:rPr>
-        <w:t xml:space="preserve"> się dwóm różnym podejściom do tworzenia sklepów internetowych. Pierwszym z nich będzie sklep stworzony z wykorzystaniem technologii Java Spring-</w:t>
+        <w:t xml:space="preserve"> się dwóm różnym podejściom do tworzenia sklepów internetowych. Pierwszym z nich </w:t>
+      </w:r>
+      <w:r>
+        <w:rPr>
+          <w:rFonts w:eastAsia="Times New Roman" w:cstheme="minorHAnsi"/>
+          <w:lang w:eastAsia="pl-PL"/>
+        </w:rPr>
+        <w:t>to</w:t>
+      </w:r>
+      <w:r>
+        <w:rPr>
+          <w:rFonts w:eastAsia="Times New Roman" w:cstheme="minorHAnsi"/>
+          <w:lang w:eastAsia="pl-PL"/>
+        </w:rPr>
+        <w:t xml:space="preserve"> sklep stworzony z wykorzystaniem technologii Java Spring-</w:t>
       </w:r>
       <w:proofErr w:type="spellStart"/>
       <w:r>
@@ -2004,7 +1931,21 @@
           <w:rFonts w:eastAsia="Times New Roman" w:cstheme="minorHAnsi"/>
           <w:lang w:eastAsia="pl-PL"/>
         </w:rPr>
-        <w:t xml:space="preserve">, będzie sklep zbudowany na popularnej platformie </w:t>
+        <w:t xml:space="preserve">, </w:t>
+      </w:r>
+      <w:r>
+        <w:rPr>
+          <w:rFonts w:eastAsia="Times New Roman" w:cstheme="minorHAnsi"/>
+          <w:lang w:eastAsia="pl-PL"/>
+        </w:rPr>
+        <w:t>jest</w:t>
+      </w:r>
+      <w:r>
+        <w:rPr>
+          <w:rFonts w:eastAsia="Times New Roman" w:cstheme="minorHAnsi"/>
+          <w:lang w:eastAsia="pl-PL"/>
+        </w:rPr>
+        <w:t xml:space="preserve"> sklep zbudowany na popularnej platformie </w:t>
       </w:r>
       <w:proofErr w:type="spellStart"/>
       <w:r>
@@ -2020,14 +1961,42 @@
           <w:rFonts w:eastAsia="Times New Roman" w:cstheme="minorHAnsi"/>
           <w:lang w:eastAsia="pl-PL"/>
         </w:rPr>
-        <w:t>. Dowiemy się, jak łatwo można stworzyć sklep online, korzystając z g</w:t>
-      </w:r>
-      <w:r>
-        <w:rPr>
-          <w:rFonts w:eastAsia="Times New Roman" w:cstheme="minorHAnsi"/>
-          <w:lang w:eastAsia="pl-PL"/>
-        </w:rPr>
-        <w:t xml:space="preserve">otowych narzędzi tej platformy i jaki jest końcowy efekt. </w:t>
+        <w:t xml:space="preserve">. </w:t>
+      </w:r>
+      <w:r>
+        <w:rPr>
+          <w:rFonts w:eastAsia="Times New Roman" w:cstheme="minorHAnsi"/>
+          <w:lang w:eastAsia="pl-PL"/>
+        </w:rPr>
+        <w:t>Zaprezentowane zostanie</w:t>
+      </w:r>
+      <w:r>
+        <w:rPr>
+          <w:rFonts w:eastAsia="Times New Roman" w:cstheme="minorHAnsi"/>
+          <w:lang w:eastAsia="pl-PL"/>
+        </w:rPr>
+        <w:t>, jak łatwo można stworzyć sklep online, korzystając z g</w:t>
+      </w:r>
+      <w:r>
+        <w:rPr>
+          <w:rFonts w:eastAsia="Times New Roman" w:cstheme="minorHAnsi"/>
+          <w:lang w:eastAsia="pl-PL"/>
+        </w:rPr>
+        <w:t xml:space="preserve">otowych narzędzi tej platformy i jaki jest </w:t>
+      </w:r>
+      <w:r>
+        <w:rPr>
+          <w:rFonts w:eastAsia="Times New Roman" w:cstheme="minorHAnsi"/>
+          <w:lang w:eastAsia="pl-PL"/>
+        </w:rPr>
+        <w:t xml:space="preserve">efekt </w:t>
+      </w:r>
+      <w:r>
+        <w:rPr>
+          <w:rFonts w:eastAsia="Times New Roman" w:cstheme="minorHAnsi"/>
+          <w:lang w:eastAsia="pl-PL"/>
+        </w:rPr>
+        <w:t xml:space="preserve">końcowy. </w:t>
       </w:r>
     </w:p>
     <w:p>
@@ -6364,6 +6333,8 @@
           <w:rFonts w:eastAsiaTheme="majorEastAsia"/>
         </w:rPr>
       </w:pPr>
+      <w:bookmarkStart w:id="0" w:name="_GoBack"/>
+      <w:bookmarkEnd w:id="0"/>
     </w:p>
     <w:p>
       <w:pPr>
@@ -9681,14 +9652,7 @@
           <w:rFonts w:eastAsia="Times New Roman" w:cstheme="minorHAnsi"/>
           <w:lang w:eastAsia="pl-PL"/>
         </w:rPr>
-        <w:t xml:space="preserve"> na tej platformie [7</w:t>
-      </w:r>
-      <w:r>
-        <w:rPr>
-          <w:rFonts w:eastAsia="Times New Roman" w:cstheme="minorHAnsi"/>
-          <w:lang w:eastAsia="pl-PL"/>
-        </w:rPr>
-        <w:t>]</w:t>
+        <w:t xml:space="preserve"> na tej platformie [7]</w:t>
       </w:r>
     </w:p>
     <w:p>
@@ -9785,16 +9749,7 @@
       </w:r>
       <w:proofErr w:type="spellEnd"/>
       <w:r>
-        <w:t xml:space="preserve"> zapewnia szeroki wybór</w:t>
-      </w:r>
-      <w:r>
-        <w:t xml:space="preserve"> gotowych szablonów sklepów</w:t>
-      </w:r>
-      <w:r>
-        <w:t xml:space="preserve">. Te szablony są projektowane z myślą o różnych branżach i stylach, więc warto przejrzeć dostępne opcje i wybrać ten, który najlepiej pasuje do marki. Możesz filtrować szablony według kategorii, popularności, czy funkcji, które oferują. </w:t>
-      </w:r>
-      <w:r>
-        <w:t xml:space="preserve">W momencie tworzenia sklepu platforma oferowała 12 bezpłatnych i 135 płatnych szablonów. </w:t>
+        <w:t xml:space="preserve"> zapewnia szeroki wybór gotowych szablonów sklepów. Te szablony są projektowane z myślą o różnych branżach i stylach, więc warto przejrzeć dostępne opcje i wybrać ten, który najlepiej pasuje do marki. Możesz filtrować szablony według kategorii, popularności, czy funkcji, które oferują. W momencie tworzenia sklepu platforma oferowała 12 bezpłatnych i 135 płatnych szablonów. </w:t>
       </w:r>
     </w:p>
     <w:p>
@@ -9855,16 +9810,7 @@
         <w:t xml:space="preserve"> </w:t>
       </w:r>
       <w:r>
-        <w:t xml:space="preserve">Proces dodawania produktów do sklepu jest prosty i intuicyjny. W panelu administracyjnym </w:t>
-      </w:r>
-      <w:r>
-        <w:t xml:space="preserve">w </w:t>
-      </w:r>
-      <w:r>
-        <w:t xml:space="preserve">sekcji "Products" </w:t>
-      </w:r>
-      <w:r>
-        <w:t>jest widoczny przycisk "</w:t>
+        <w:t>Proces dodawania produktów do sklepu jest prosty i intuicyjny. W panelu administracyjnym w sekcji "Products" jest widoczny przycisk "</w:t>
       </w:r>
       <w:proofErr w:type="spellStart"/>
       <w:r>
@@ -9880,16 +9826,7 @@
       </w:r>
       <w:proofErr w:type="spellEnd"/>
       <w:r>
-        <w:t xml:space="preserve">". Po kliknięciu przycisku należy wprowadzić </w:t>
-      </w:r>
-      <w:r>
-        <w:t xml:space="preserve">nazwę produktu, opis, cenę oraz dostępność w magazynie. Możesz </w:t>
-      </w:r>
-      <w:r>
-        <w:t>również dodać zdjęcia produktu</w:t>
-      </w:r>
-      <w:r>
-        <w:t xml:space="preserve">. </w:t>
+        <w:t xml:space="preserve">". Po kliknięciu przycisku należy wprowadzić nazwę produktu, opis, cenę oraz dostępność w magazynie. Możesz również dodać zdjęcia produktu. </w:t>
       </w:r>
       <w:proofErr w:type="spellStart"/>
       <w:r>
@@ -9897,13 +9834,7 @@
       </w:r>
       <w:proofErr w:type="spellEnd"/>
       <w:r>
-        <w:t xml:space="preserve"> pozwala na zarządzanie wieloma aspektami produktów, takimi jak różne wa</w:t>
-      </w:r>
-      <w:r>
-        <w:t xml:space="preserve">rianty (np. rozmiary, kolory), </w:t>
-      </w:r>
-      <w:r>
-        <w:t xml:space="preserve"> co ułatwia klientom znalezienie odpowiednich produktów.</w:t>
+        <w:t xml:space="preserve"> pozwala na zarządzanie wieloma aspektami produktów, takimi jak różne warianty (np. rozmiary, kolory),  co ułatwia klientom znalezienie odpowiednich produktów.</w:t>
       </w:r>
     </w:p>
     <w:p>
@@ -10029,13 +9960,7 @@
     <w:p>
       <w:r>
         <w:lastRenderedPageBreak/>
-        <w:t xml:space="preserve">Po wybraniu szablonu </w:t>
-      </w:r>
-      <w:r>
-        <w:t xml:space="preserve">i dodaniu produktów przeszedłem do personalizowania wyglądu sklepu </w:t>
-      </w:r>
-      <w:r>
-        <w:t xml:space="preserve">. W </w:t>
+        <w:t xml:space="preserve">Po wybraniu szablonu i dodaniu produktów przeszedłem do personalizowania wyglądu sklepu . W </w:t>
       </w:r>
       <w:r>
         <w:t xml:space="preserve">panelu administracyjnym </w:t>
@@ -10046,37 +9971,10 @@
       </w:r>
       <w:proofErr w:type="spellEnd"/>
       <w:r>
-        <w:t xml:space="preserve"> </w:t>
-      </w:r>
-      <w:r>
-        <w:t>jest</w:t>
-      </w:r>
-      <w:r>
-        <w:t xml:space="preserve"> dostęp do narzędzi, które pozwalają na łatwe dostosowanie</w:t>
-      </w:r>
-      <w:r>
-        <w:t xml:space="preserve"> wyglądu sklepu. </w:t>
-      </w:r>
-      <w:r>
-        <w:t>Można</w:t>
-      </w:r>
-      <w:r>
-        <w:t xml:space="preserve"> dodać swoje logo i zmienić kolorystykę tak, aby pasowała do identyfikacji wizualnej marki. Dodatkowo, </w:t>
-      </w:r>
-      <w:r>
-        <w:t xml:space="preserve">można </w:t>
-      </w:r>
-      <w:r>
-        <w:t>wybrać odpowiednie czcionki, które będą stosowane na stronie. Dzięki funkcji "Drag-and-drop" (przeciągnij i upuść) m</w:t>
-      </w:r>
-      <w:r>
-        <w:t>ożna</w:t>
-      </w:r>
-      <w:r>
-        <w:t xml:space="preserve"> łatwo zmieniać układ strony, dodawać sekcje i edytować ich zawartość.</w:t>
-      </w:r>
-      <w:r>
-        <w:t xml:space="preserve"> Sekcje te mogą przedstawiać różne kolekcje, pojedyncze produkty, udzielać informacji o </w:t>
+        <w:t xml:space="preserve"> jest dostęp do narzędzi, które pozwalają na łatwe dostosowanie</w:t>
+      </w:r>
+      <w:r>
+        <w:t xml:space="preserve"> wyglądu sklepu. Można dodać swoje logo i zmienić kolorystykę tak, aby pasowała do identyfikacji wizualnej marki. Dodatkowo, można wybrać odpowiednie czcionki, które będą stosowane na stronie. Dzięki funkcji "Drag-and-drop" (przeciągnij i upuść) można łatwo zmieniać układ strony, dodawać sekcje i edytować ich zawartość. Sekcje te mogą przedstawiać różne kolekcje, pojedyncze produkty, udzielać informacji o </w:t>
       </w:r>
       <w:proofErr w:type="spellStart"/>
       <w:r>
@@ -10298,101 +10196,1328 @@
       </w:r>
     </w:p>
     <w:p>
-      <w:proofErr w:type="spellStart"/>
-      <w:r>
-        <w:t>Asdasd</w:t>
-      </w:r>
-      <w:proofErr w:type="spellEnd"/>
-    </w:p>
-    <w:p>
-      <w:r>
-        <w:t>- dostęp do bazy danych rozwiązania, podglądanie danych przez zapytania SQL</w:t>
+      <w:r>
+        <w:t xml:space="preserve">W niniejszym rozdziale  skupiłem się na porównaniu dwóch różnych podejść do tworzenia sklepów internetowych, koncentrując się na dwóch wybranych przypadkach: sklepie internetowym </w:t>
+      </w:r>
+      <w:r>
+        <w:t xml:space="preserve"> opartym na własnym </w:t>
+      </w:r>
+      <w:r>
+        <w:t>rozwiązaniu technologicznym (</w:t>
+      </w:r>
+      <w:r>
+        <w:t xml:space="preserve">Java Spring </w:t>
+      </w:r>
+      <w:proofErr w:type="spellStart"/>
+      <w:r>
+        <w:t>Boot</w:t>
+      </w:r>
+      <w:proofErr w:type="spellEnd"/>
+      <w:r>
+        <w:t xml:space="preserve"> i </w:t>
+      </w:r>
+      <w:proofErr w:type="spellStart"/>
+      <w:r>
+        <w:t>Angular</w:t>
+      </w:r>
+      <w:proofErr w:type="spellEnd"/>
+      <w:r>
+        <w:t>)</w:t>
+      </w:r>
+      <w:r>
+        <w:t xml:space="preserve"> oraz sklepie internetowym utworzonym  na platformie </w:t>
+      </w:r>
+      <w:proofErr w:type="spellStart"/>
+      <w:r>
+        <w:t>Shopify</w:t>
+      </w:r>
+      <w:proofErr w:type="spellEnd"/>
+      <w:r>
+        <w:t xml:space="preserve">.  Rozdział jest podzielony na podrozdziały, z których każdy skoncentrowany jest na porównaniu innego aspektu dotyczącego obu sklepów. W każdej podrozdziale omówiony został brany pod uwagę aspekt i w jego kontekście, wady lub zalety obu rozwiązań. </w:t>
       </w:r>
     </w:p>
     <w:p/>
     <w:p>
       <w:pPr>
         <w:pStyle w:val="Nagwek2"/>
-      </w:pPr>
-      <w:r>
-        <w:t>4.1. Koszty</w:t>
-      </w:r>
-    </w:p>
-    <w:p>
-      <w:proofErr w:type="spellStart"/>
-      <w:r>
-        <w:t>Adasd</w:t>
-      </w:r>
-      <w:proofErr w:type="spellEnd"/>
+        <w:rPr>
+          <w:rStyle w:val="Nagwek2Znak"/>
+        </w:rPr>
+      </w:pPr>
+      <w:r>
+        <w:t>4</w:t>
+      </w:r>
+      <w:r>
+        <w:rPr>
+          <w:rStyle w:val="Nagwek2Znak"/>
+        </w:rPr>
+        <w:t>.</w:t>
+      </w:r>
+      <w:r>
+        <w:t>1</w:t>
+      </w:r>
+      <w:r>
+        <w:t xml:space="preserve"> Wrażenia użytkowników</w:t>
+      </w:r>
+    </w:p>
+    <w:p>
+      <w:pPr>
+        <w:rPr>
+          <w:rFonts w:cstheme="minorHAnsi"/>
+        </w:rPr>
+      </w:pPr>
+      <w:r>
+        <w:rPr>
+          <w:rFonts w:cstheme="minorHAnsi"/>
+        </w:rPr>
+        <w:t>W tym podrozdziale przeprowadzono analizę wrażeń użytkowników z korzystania z obu rozwiązań . Analiza skupiała się na trzech kluczowych aspektach: wygląd, wygoda korzystania oraz dostarczane podstawowe funkcjonalności.</w:t>
+      </w:r>
+    </w:p>
+    <w:p>
+      <w:pPr>
+        <w:spacing w:before="100" w:beforeAutospacing="1" w:after="100" w:afterAutospacing="1" w:line="240" w:lineRule="auto"/>
+        <w:rPr>
+          <w:rFonts w:eastAsia="Times New Roman" w:cstheme="minorHAnsi"/>
+          <w:lang w:eastAsia="pl-PL"/>
+        </w:rPr>
+      </w:pPr>
+      <w:r>
+        <w:rPr>
+          <w:rFonts w:eastAsia="Times New Roman" w:cstheme="minorHAnsi"/>
+          <w:lang w:eastAsia="pl-PL"/>
+        </w:rPr>
+        <w:t xml:space="preserve">W przypadku wyglądu, oba sklepy prezentują estetyczny design i profesjonalny układ. Sklep oparty na technologii Spring </w:t>
+      </w:r>
+      <w:proofErr w:type="spellStart"/>
+      <w:r>
+        <w:rPr>
+          <w:rFonts w:eastAsia="Times New Roman" w:cstheme="minorHAnsi"/>
+          <w:lang w:eastAsia="pl-PL"/>
+        </w:rPr>
+        <w:t>Boot</w:t>
+      </w:r>
+      <w:proofErr w:type="spellEnd"/>
+      <w:r>
+        <w:rPr>
+          <w:rFonts w:eastAsia="Times New Roman" w:cstheme="minorHAnsi"/>
+          <w:lang w:eastAsia="pl-PL"/>
+        </w:rPr>
+        <w:t xml:space="preserve"> i </w:t>
+      </w:r>
+      <w:proofErr w:type="spellStart"/>
+      <w:r>
+        <w:rPr>
+          <w:rFonts w:eastAsia="Times New Roman" w:cstheme="minorHAnsi"/>
+          <w:lang w:eastAsia="pl-PL"/>
+        </w:rPr>
+        <w:t>Angular</w:t>
+      </w:r>
+      <w:proofErr w:type="spellEnd"/>
+      <w:r>
+        <w:rPr>
+          <w:rFonts w:eastAsia="Times New Roman" w:cstheme="minorHAnsi"/>
+          <w:lang w:eastAsia="pl-PL"/>
+        </w:rPr>
+        <w:t xml:space="preserve"> został zaprojektowany, oferując kombinacje w kolorze zielonym, przejrzyste menu nawigacyjne oraz spójną estetykę na wszystkich stronach sklepu. Również drugi sklep, korzystający z platformy </w:t>
+      </w:r>
+      <w:proofErr w:type="spellStart"/>
+      <w:r>
+        <w:rPr>
+          <w:rFonts w:eastAsia="Times New Roman" w:cstheme="minorHAnsi"/>
+          <w:lang w:eastAsia="pl-PL"/>
+        </w:rPr>
+        <w:t>Shopify</w:t>
+      </w:r>
+      <w:proofErr w:type="spellEnd"/>
+      <w:r>
+        <w:rPr>
+          <w:rFonts w:eastAsia="Times New Roman" w:cstheme="minorHAnsi"/>
+          <w:lang w:eastAsia="pl-PL"/>
+        </w:rPr>
+        <w:t>, prezentuje podobny design z różnymi dostępnymi szablonami i elastycznym układem stron.</w:t>
+      </w:r>
+    </w:p>
+    <w:p>
+      <w:pPr>
+        <w:spacing w:before="100" w:beforeAutospacing="1" w:after="100" w:afterAutospacing="1" w:line="240" w:lineRule="auto"/>
+        <w:rPr>
+          <w:rFonts w:eastAsia="Times New Roman" w:cstheme="minorHAnsi"/>
+          <w:lang w:eastAsia="pl-PL"/>
+        </w:rPr>
+      </w:pPr>
+      <w:r>
+        <w:rPr>
+          <w:rFonts w:eastAsia="Times New Roman" w:cstheme="minorHAnsi"/>
+          <w:lang w:eastAsia="pl-PL"/>
+        </w:rPr>
+        <w:t xml:space="preserve">Pod względem wygody korzystania, sklep oparty na technologiach Spring </w:t>
+      </w:r>
+      <w:proofErr w:type="spellStart"/>
+      <w:r>
+        <w:rPr>
+          <w:rFonts w:eastAsia="Times New Roman" w:cstheme="minorHAnsi"/>
+          <w:lang w:eastAsia="pl-PL"/>
+        </w:rPr>
+        <w:t>Boot</w:t>
+      </w:r>
+      <w:proofErr w:type="spellEnd"/>
+      <w:r>
+        <w:rPr>
+          <w:rFonts w:eastAsia="Times New Roman" w:cstheme="minorHAnsi"/>
+          <w:lang w:eastAsia="pl-PL"/>
+        </w:rPr>
+        <w:t xml:space="preserve"> i </w:t>
+      </w:r>
+      <w:proofErr w:type="spellStart"/>
+      <w:r>
+        <w:rPr>
+          <w:rFonts w:eastAsia="Times New Roman" w:cstheme="minorHAnsi"/>
+          <w:lang w:eastAsia="pl-PL"/>
+        </w:rPr>
+        <w:t>Angular</w:t>
+      </w:r>
+      <w:proofErr w:type="spellEnd"/>
+      <w:r>
+        <w:rPr>
+          <w:rFonts w:eastAsia="Times New Roman" w:cstheme="minorHAnsi"/>
+          <w:lang w:eastAsia="pl-PL"/>
+        </w:rPr>
+        <w:t xml:space="preserve"> oferuje interfejs</w:t>
+      </w:r>
+      <w:r>
+        <w:rPr>
+          <w:rFonts w:eastAsia="Times New Roman" w:cstheme="minorHAnsi"/>
+          <w:lang w:eastAsia="pl-PL"/>
+        </w:rPr>
+        <w:t>, d</w:t>
+      </w:r>
+      <w:r>
+        <w:rPr>
+          <w:rFonts w:eastAsia="Times New Roman" w:cstheme="minorHAnsi"/>
+          <w:lang w:eastAsia="pl-PL"/>
+        </w:rPr>
+        <w:t xml:space="preserve">zięki </w:t>
+      </w:r>
+      <w:r>
+        <w:rPr>
+          <w:rFonts w:eastAsia="Times New Roman" w:cstheme="minorHAnsi"/>
+          <w:lang w:eastAsia="pl-PL"/>
+        </w:rPr>
+        <w:t xml:space="preserve">któremu </w:t>
+      </w:r>
+      <w:r>
+        <w:rPr>
+          <w:rFonts w:eastAsia="Times New Roman" w:cstheme="minorHAnsi"/>
+          <w:lang w:eastAsia="pl-PL"/>
+        </w:rPr>
+        <w:t xml:space="preserve">użytkownicy mogą komfortowo przeglądać ofertę sklepu. Strony wczytują się szybko, co pozytywnie wpływa na doświadczenie użytkownika. W przypadku sklepu opartego na platformie </w:t>
+      </w:r>
+      <w:proofErr w:type="spellStart"/>
+      <w:r>
+        <w:rPr>
+          <w:rFonts w:eastAsia="Times New Roman" w:cstheme="minorHAnsi"/>
+          <w:lang w:eastAsia="pl-PL"/>
+        </w:rPr>
+        <w:t>Shopify</w:t>
+      </w:r>
+      <w:proofErr w:type="spellEnd"/>
+      <w:r>
+        <w:rPr>
+          <w:rFonts w:eastAsia="Times New Roman" w:cstheme="minorHAnsi"/>
+          <w:lang w:eastAsia="pl-PL"/>
+        </w:rPr>
+        <w:t xml:space="preserve"> również zauważono wysoki poziom wygody korzystania. Sklep ten oferuje </w:t>
+      </w:r>
+      <w:proofErr w:type="spellStart"/>
+      <w:r>
+        <w:rPr>
+          <w:rFonts w:eastAsia="Times New Roman" w:cstheme="minorHAnsi"/>
+          <w:lang w:eastAsia="pl-PL"/>
+        </w:rPr>
+        <w:t>responsywny</w:t>
+      </w:r>
+      <w:proofErr w:type="spellEnd"/>
+      <w:r>
+        <w:rPr>
+          <w:rFonts w:eastAsia="Times New Roman" w:cstheme="minorHAnsi"/>
+          <w:lang w:eastAsia="pl-PL"/>
+        </w:rPr>
+        <w:t xml:space="preserve"> interfejs, dostosowany do różnych urządzeń, co umożliwia przeglądanie oferty i zakupy na dowolnym ekranie. Wysoka wydajność strony również przyczynia się do pozytywnych wrażeń użytkowników podczas korzystania z tego sklepu.</w:t>
+      </w:r>
+    </w:p>
+    <w:p>
+      <w:pPr>
+        <w:spacing w:before="100" w:beforeAutospacing="1" w:after="100" w:afterAutospacing="1" w:line="240" w:lineRule="auto"/>
+        <w:rPr>
+          <w:rFonts w:eastAsia="Times New Roman" w:cstheme="minorHAnsi"/>
+          <w:lang w:eastAsia="pl-PL"/>
+        </w:rPr>
+      </w:pPr>
+      <w:r>
+        <w:rPr>
+          <w:rFonts w:eastAsia="Times New Roman" w:cstheme="minorHAnsi"/>
+          <w:lang w:eastAsia="pl-PL"/>
+        </w:rPr>
+        <w:t xml:space="preserve">Sklep na platformie </w:t>
+      </w:r>
+      <w:proofErr w:type="spellStart"/>
+      <w:r>
+        <w:rPr>
+          <w:rFonts w:eastAsia="Times New Roman" w:cstheme="minorHAnsi"/>
+          <w:lang w:eastAsia="pl-PL"/>
+        </w:rPr>
+        <w:t>shopify</w:t>
+      </w:r>
+      <w:proofErr w:type="spellEnd"/>
+      <w:r>
+        <w:rPr>
+          <w:rFonts w:eastAsia="Times New Roman" w:cstheme="minorHAnsi"/>
+          <w:lang w:eastAsia="pl-PL"/>
+        </w:rPr>
+        <w:t xml:space="preserve"> cechuje lepsza </w:t>
+      </w:r>
+      <w:proofErr w:type="spellStart"/>
+      <w:r>
+        <w:rPr>
+          <w:rFonts w:eastAsia="Times New Roman" w:cstheme="minorHAnsi"/>
+          <w:lang w:eastAsia="pl-PL"/>
+        </w:rPr>
+        <w:t>responsywność</w:t>
+      </w:r>
+      <w:proofErr w:type="spellEnd"/>
+      <w:r>
+        <w:rPr>
+          <w:rFonts w:eastAsia="Times New Roman" w:cstheme="minorHAnsi"/>
+          <w:lang w:eastAsia="pl-PL"/>
+        </w:rPr>
+        <w:t>. Dzięki temu użytkownicy korzystający z niestandardowych ekranów i urządzeń będą bardziej zadowoleni korzystając z tego rozwiązania.</w:t>
+      </w:r>
+      <w:r>
+        <w:rPr>
+          <w:rFonts w:eastAsia="Times New Roman" w:cstheme="minorHAnsi"/>
+          <w:lang w:eastAsia="pl-PL"/>
+        </w:rPr>
+        <w:t xml:space="preserve"> W przypadku rozwiązania opartego na </w:t>
+      </w:r>
+      <w:proofErr w:type="spellStart"/>
+      <w:r>
+        <w:rPr>
+          <w:rFonts w:eastAsia="Times New Roman" w:cstheme="minorHAnsi"/>
+          <w:lang w:eastAsia="pl-PL"/>
+        </w:rPr>
+        <w:t>frameworku</w:t>
+      </w:r>
+      <w:proofErr w:type="spellEnd"/>
+      <w:r>
+        <w:rPr>
+          <w:rFonts w:eastAsia="Times New Roman" w:cstheme="minorHAnsi"/>
+          <w:lang w:eastAsia="pl-PL"/>
+        </w:rPr>
+        <w:t xml:space="preserve"> </w:t>
+      </w:r>
+      <w:proofErr w:type="spellStart"/>
+      <w:r>
+        <w:rPr>
+          <w:rFonts w:eastAsia="Times New Roman" w:cstheme="minorHAnsi"/>
+          <w:lang w:eastAsia="pl-PL"/>
+        </w:rPr>
+        <w:t>Angular</w:t>
+      </w:r>
+      <w:proofErr w:type="spellEnd"/>
+      <w:r>
+        <w:rPr>
+          <w:rFonts w:eastAsia="Times New Roman" w:cstheme="minorHAnsi"/>
+          <w:lang w:eastAsia="pl-PL"/>
+        </w:rPr>
+        <w:t xml:space="preserve"> </w:t>
+      </w:r>
+      <w:r>
+        <w:rPr>
+          <w:rFonts w:eastAsia="Times New Roman" w:cstheme="minorHAnsi"/>
+          <w:lang w:eastAsia="pl-PL"/>
+        </w:rPr>
+        <w:t xml:space="preserve">zmieniając rozmiar okna wyświetlającego sklep niektóre </w:t>
+      </w:r>
+      <w:proofErr w:type="spellStart"/>
+      <w:r>
+        <w:rPr>
+          <w:rFonts w:eastAsia="Times New Roman" w:cstheme="minorHAnsi"/>
+          <w:lang w:eastAsia="pl-PL"/>
+        </w:rPr>
+        <w:t>fragemnty</w:t>
+      </w:r>
+      <w:proofErr w:type="spellEnd"/>
+      <w:r>
+        <w:rPr>
+          <w:rFonts w:eastAsia="Times New Roman" w:cstheme="minorHAnsi"/>
+          <w:lang w:eastAsia="pl-PL"/>
+        </w:rPr>
+        <w:t xml:space="preserve"> przestają być widoczne, a ikonki i zdjęcia </w:t>
+      </w:r>
+      <w:proofErr w:type="spellStart"/>
+      <w:r>
+        <w:rPr>
+          <w:rFonts w:eastAsia="Times New Roman" w:cstheme="minorHAnsi"/>
+          <w:lang w:eastAsia="pl-PL"/>
+        </w:rPr>
+        <w:t>nei</w:t>
+      </w:r>
+      <w:proofErr w:type="spellEnd"/>
+      <w:r>
+        <w:rPr>
+          <w:rFonts w:eastAsia="Times New Roman" w:cstheme="minorHAnsi"/>
+          <w:lang w:eastAsia="pl-PL"/>
+        </w:rPr>
+        <w:t xml:space="preserve"> zmieniają swojej wielkości. </w:t>
+      </w:r>
+      <w:r>
+        <w:rPr>
+          <w:rFonts w:eastAsia="Times New Roman" w:cstheme="minorHAnsi"/>
+          <w:lang w:eastAsia="pl-PL"/>
+        </w:rPr>
+        <w:t xml:space="preserve">Oczywiście </w:t>
+      </w:r>
+      <w:r>
+        <w:rPr>
+          <w:rFonts w:eastAsia="Times New Roman" w:cstheme="minorHAnsi"/>
+          <w:lang w:eastAsia="pl-PL"/>
+        </w:rPr>
+        <w:t xml:space="preserve">można to </w:t>
+      </w:r>
+      <w:r>
+        <w:rPr>
+          <w:rFonts w:eastAsia="Times New Roman" w:cstheme="minorHAnsi"/>
+          <w:lang w:eastAsia="pl-PL"/>
+        </w:rPr>
+        <w:t xml:space="preserve">poprawić, jednak wymaga to dodatkowej pracy z kodem a w przypadku </w:t>
+      </w:r>
+      <w:proofErr w:type="spellStart"/>
+      <w:r>
+        <w:rPr>
+          <w:rFonts w:eastAsia="Times New Roman" w:cstheme="minorHAnsi"/>
+          <w:lang w:eastAsia="pl-PL"/>
+        </w:rPr>
+        <w:t>Shopify</w:t>
+      </w:r>
+      <w:proofErr w:type="spellEnd"/>
+      <w:r>
+        <w:rPr>
+          <w:rFonts w:eastAsia="Times New Roman" w:cstheme="minorHAnsi"/>
+          <w:lang w:eastAsia="pl-PL"/>
+        </w:rPr>
+        <w:t xml:space="preserve"> funkcjonalność ta jest automatyczna. </w:t>
+      </w:r>
+      <w:proofErr w:type="spellStart"/>
+      <w:r>
+        <w:rPr>
+          <w:rFonts w:eastAsia="Times New Roman" w:cstheme="minorHAnsi"/>
+          <w:lang w:eastAsia="pl-PL"/>
+        </w:rPr>
+        <w:t>Shopify</w:t>
+      </w:r>
+      <w:proofErr w:type="spellEnd"/>
+      <w:r>
+        <w:rPr>
+          <w:rFonts w:eastAsia="Times New Roman" w:cstheme="minorHAnsi"/>
+          <w:lang w:eastAsia="pl-PL"/>
+        </w:rPr>
+        <w:t xml:space="preserve"> podczas personalizacji sklepu udostępnia widok </w:t>
+      </w:r>
+      <w:r>
+        <w:rPr>
+          <w:rFonts w:eastAsia="Times New Roman" w:cstheme="minorHAnsi"/>
+          <w:lang w:eastAsia="pl-PL"/>
+        </w:rPr>
+        <w:t xml:space="preserve">mobilny tworzonych stron, dzięki czemu tworząc sklep możemy kontrolować czy tworzone przez nas treści będą poprawnie wyświetlane również na telefonie. </w:t>
+      </w:r>
+    </w:p>
+    <w:p>
+      <w:pPr>
+        <w:spacing w:before="100" w:beforeAutospacing="1" w:after="100" w:afterAutospacing="1" w:line="240" w:lineRule="auto"/>
+        <w:rPr>
+          <w:rFonts w:eastAsia="Times New Roman" w:cstheme="minorHAnsi"/>
+          <w:lang w:eastAsia="pl-PL"/>
+        </w:rPr>
+      </w:pPr>
+      <w:r>
+        <w:rPr>
+          <w:noProof/>
+          <w:lang w:eastAsia="pl-PL"/>
+        </w:rPr>
+        <w:lastRenderedPageBreak/>
+        <w:drawing>
+          <wp:inline distT="0" distB="0" distL="0" distR="0" wp14:anchorId="41C98FC4" wp14:editId="06CE7F5B">
+            <wp:extent cx="5760720" cy="2723572"/>
+            <wp:effectExtent l="0" t="0" r="0" b="635"/>
+            <wp:docPr id="13" name="Obraz 13"/>
+            <wp:cNvGraphicFramePr>
+              <a:graphicFrameLocks xmlns:a="http://schemas.openxmlformats.org/drawingml/2006/main" noChangeAspect="1"/>
+            </wp:cNvGraphicFramePr>
+            <a:graphic xmlns:a="http://schemas.openxmlformats.org/drawingml/2006/main">
+              <a:graphicData uri="http://schemas.openxmlformats.org/drawingml/2006/picture">
+                <pic:pic xmlns:pic="http://schemas.openxmlformats.org/drawingml/2006/picture">
+                  <pic:nvPicPr>
+                    <pic:cNvPr id="0" name=""/>
+                    <pic:cNvPicPr/>
+                  </pic:nvPicPr>
+                  <pic:blipFill>
+                    <a:blip r:embed="rId31"/>
+                    <a:stretch>
+                      <a:fillRect/>
+                    </a:stretch>
+                  </pic:blipFill>
+                  <pic:spPr>
+                    <a:xfrm>
+                      <a:off x="0" y="0"/>
+                      <a:ext cx="5760720" cy="2723572"/>
+                    </a:xfrm>
+                    <a:prstGeom prst="rect">
+                      <a:avLst/>
+                    </a:prstGeom>
+                  </pic:spPr>
+                </pic:pic>
+              </a:graphicData>
+            </a:graphic>
+          </wp:inline>
+        </w:drawing>
+      </w:r>
+    </w:p>
+    <w:p>
+      <w:pPr>
+        <w:spacing w:before="100" w:beforeAutospacing="1" w:after="100" w:afterAutospacing="1" w:line="240" w:lineRule="auto"/>
+        <w:rPr>
+          <w:rFonts w:eastAsia="Times New Roman" w:cstheme="minorHAnsi"/>
+          <w:lang w:eastAsia="pl-PL"/>
+        </w:rPr>
+      </w:pPr>
+      <w:r>
+        <w:rPr>
+          <w:rFonts w:eastAsia="Times New Roman" w:cstheme="minorHAnsi"/>
+          <w:lang w:eastAsia="pl-PL"/>
+        </w:rPr>
+        <w:t>// wido</w:t>
+      </w:r>
+      <w:r>
+        <w:rPr>
+          <w:rFonts w:eastAsia="Times New Roman" w:cstheme="minorHAnsi"/>
+          <w:lang w:eastAsia="pl-PL"/>
+        </w:rPr>
+        <w:t>k tworzonego sklepu w opcji mob</w:t>
+      </w:r>
+      <w:r>
+        <w:rPr>
+          <w:rFonts w:eastAsia="Times New Roman" w:cstheme="minorHAnsi"/>
+          <w:lang w:eastAsia="pl-PL"/>
+        </w:rPr>
+        <w:t>i</w:t>
+      </w:r>
+      <w:r>
+        <w:rPr>
+          <w:rFonts w:eastAsia="Times New Roman" w:cstheme="minorHAnsi"/>
+          <w:lang w:eastAsia="pl-PL"/>
+        </w:rPr>
+        <w:t>l</w:t>
+      </w:r>
+      <w:r>
+        <w:rPr>
+          <w:rFonts w:eastAsia="Times New Roman" w:cstheme="minorHAnsi"/>
+          <w:lang w:eastAsia="pl-PL"/>
+        </w:rPr>
+        <w:t xml:space="preserve">nej </w:t>
+      </w:r>
+    </w:p>
+    <w:p>
+      <w:pPr>
+        <w:spacing w:before="100" w:beforeAutospacing="1" w:after="100" w:afterAutospacing="1" w:line="240" w:lineRule="auto"/>
+        <w:rPr>
+          <w:rFonts w:ascii="Times New Roman" w:eastAsia="Times New Roman" w:hAnsi="Times New Roman" w:cs="Times New Roman"/>
+          <w:sz w:val="24"/>
+          <w:szCs w:val="24"/>
+          <w:lang w:eastAsia="pl-PL"/>
+        </w:rPr>
+      </w:pPr>
+      <w:r>
+        <w:rPr>
+          <w:rFonts w:ascii="Times New Roman" w:eastAsia="Times New Roman" w:hAnsi="Times New Roman" w:cs="Times New Roman"/>
+          <w:sz w:val="24"/>
+          <w:szCs w:val="24"/>
+          <w:lang w:eastAsia="pl-PL"/>
+        </w:rPr>
+        <w:t>Oba sklepy zapewniają podstawowe funkcjonalności, które są niezbędne dla efektywnej sprzedaży produktów online. Sklep opa</w:t>
+      </w:r>
+      <w:r>
+        <w:rPr>
+          <w:rFonts w:ascii="Times New Roman" w:eastAsia="Times New Roman" w:hAnsi="Times New Roman" w:cs="Times New Roman"/>
+          <w:sz w:val="24"/>
+          <w:szCs w:val="24"/>
+          <w:lang w:eastAsia="pl-PL"/>
+        </w:rPr>
+        <w:t xml:space="preserve">rty na technologii Spring </w:t>
+      </w:r>
+      <w:proofErr w:type="spellStart"/>
+      <w:r>
+        <w:rPr>
+          <w:rFonts w:ascii="Times New Roman" w:eastAsia="Times New Roman" w:hAnsi="Times New Roman" w:cs="Times New Roman"/>
+          <w:sz w:val="24"/>
+          <w:szCs w:val="24"/>
+          <w:lang w:eastAsia="pl-PL"/>
+        </w:rPr>
+        <w:t>Boot</w:t>
+      </w:r>
+      <w:proofErr w:type="spellEnd"/>
+      <w:r>
+        <w:rPr>
+          <w:rFonts w:ascii="Times New Roman" w:eastAsia="Times New Roman" w:hAnsi="Times New Roman" w:cs="Times New Roman"/>
+          <w:sz w:val="24"/>
+          <w:szCs w:val="24"/>
+          <w:lang w:eastAsia="pl-PL"/>
+        </w:rPr>
+        <w:t xml:space="preserve"> i </w:t>
+      </w:r>
+      <w:r>
+        <w:rPr>
+          <w:rFonts w:ascii="Times New Roman" w:eastAsia="Times New Roman" w:hAnsi="Times New Roman" w:cs="Times New Roman"/>
+          <w:sz w:val="24"/>
+          <w:szCs w:val="24"/>
+          <w:lang w:eastAsia="pl-PL"/>
+        </w:rPr>
+        <w:t xml:space="preserve">oferuje pełne </w:t>
+      </w:r>
+      <w:r>
+        <w:rPr>
+          <w:rFonts w:ascii="Times New Roman" w:eastAsia="Times New Roman" w:hAnsi="Times New Roman" w:cs="Times New Roman"/>
+          <w:sz w:val="24"/>
+          <w:szCs w:val="24"/>
+          <w:lang w:eastAsia="pl-PL"/>
+        </w:rPr>
+        <w:t>wyszukiwanie produktów po kategoriach i nazwie</w:t>
+      </w:r>
+      <w:r>
+        <w:rPr>
+          <w:rFonts w:ascii="Times New Roman" w:eastAsia="Times New Roman" w:hAnsi="Times New Roman" w:cs="Times New Roman"/>
+          <w:sz w:val="24"/>
+          <w:szCs w:val="24"/>
+          <w:lang w:eastAsia="pl-PL"/>
+        </w:rPr>
+        <w:t xml:space="preserve">, </w:t>
+      </w:r>
+      <w:r>
+        <w:rPr>
+          <w:rFonts w:ascii="Times New Roman" w:eastAsia="Times New Roman" w:hAnsi="Times New Roman" w:cs="Times New Roman"/>
+          <w:sz w:val="24"/>
+          <w:szCs w:val="24"/>
+          <w:lang w:eastAsia="pl-PL"/>
+        </w:rPr>
+        <w:t>zarządzanie</w:t>
+      </w:r>
+      <w:r>
+        <w:rPr>
+          <w:rFonts w:ascii="Times New Roman" w:eastAsia="Times New Roman" w:hAnsi="Times New Roman" w:cs="Times New Roman"/>
+          <w:sz w:val="24"/>
+          <w:szCs w:val="24"/>
+          <w:lang w:eastAsia="pl-PL"/>
+        </w:rPr>
+        <w:t xml:space="preserve"> </w:t>
+      </w:r>
+      <w:r>
+        <w:rPr>
+          <w:rFonts w:ascii="Times New Roman" w:eastAsia="Times New Roman" w:hAnsi="Times New Roman" w:cs="Times New Roman"/>
+          <w:sz w:val="24"/>
+          <w:szCs w:val="24"/>
+          <w:lang w:eastAsia="pl-PL"/>
+        </w:rPr>
+        <w:t>koszykiem i procesem składania zamawiania</w:t>
+      </w:r>
+      <w:r>
+        <w:rPr>
+          <w:rFonts w:ascii="Times New Roman" w:eastAsia="Times New Roman" w:hAnsi="Times New Roman" w:cs="Times New Roman"/>
+          <w:sz w:val="24"/>
+          <w:szCs w:val="24"/>
+          <w:lang w:eastAsia="pl-PL"/>
+        </w:rPr>
+        <w:t xml:space="preserve">. W przypadku sklepu na platformie </w:t>
+      </w:r>
+      <w:proofErr w:type="spellStart"/>
+      <w:r>
+        <w:rPr>
+          <w:rFonts w:ascii="Times New Roman" w:eastAsia="Times New Roman" w:hAnsi="Times New Roman" w:cs="Times New Roman"/>
+          <w:sz w:val="24"/>
+          <w:szCs w:val="24"/>
+          <w:lang w:eastAsia="pl-PL"/>
+        </w:rPr>
+        <w:t>Shopify</w:t>
+      </w:r>
+      <w:proofErr w:type="spellEnd"/>
+      <w:r>
+        <w:rPr>
+          <w:rFonts w:ascii="Times New Roman" w:eastAsia="Times New Roman" w:hAnsi="Times New Roman" w:cs="Times New Roman"/>
+          <w:sz w:val="24"/>
+          <w:szCs w:val="24"/>
+          <w:lang w:eastAsia="pl-PL"/>
+        </w:rPr>
+        <w:t>, również dostarczane są podstawowe funkcjonalności związane z e-handlem</w:t>
+      </w:r>
+      <w:r>
+        <w:rPr>
+          <w:rFonts w:ascii="Times New Roman" w:eastAsia="Times New Roman" w:hAnsi="Times New Roman" w:cs="Times New Roman"/>
+          <w:sz w:val="24"/>
+          <w:szCs w:val="24"/>
+          <w:lang w:eastAsia="pl-PL"/>
+        </w:rPr>
+        <w:t xml:space="preserve">. </w:t>
+      </w:r>
+      <w:r>
+        <w:rPr>
+          <w:rFonts w:ascii="Times New Roman" w:eastAsia="Times New Roman" w:hAnsi="Times New Roman" w:cs="Times New Roman"/>
+          <w:sz w:val="24"/>
+          <w:szCs w:val="24"/>
+          <w:lang w:eastAsia="pl-PL"/>
+        </w:rPr>
+        <w:t>Podstawowe funkcj</w:t>
+      </w:r>
+      <w:r>
+        <w:rPr>
+          <w:rFonts w:ascii="Times New Roman" w:eastAsia="Times New Roman" w:hAnsi="Times New Roman" w:cs="Times New Roman"/>
+          <w:sz w:val="24"/>
+          <w:szCs w:val="24"/>
+          <w:lang w:eastAsia="pl-PL"/>
+        </w:rPr>
+        <w:t xml:space="preserve">onalności w obu sklepach działają poprawnie </w:t>
+      </w:r>
+      <w:r>
+        <w:rPr>
+          <w:rFonts w:ascii="Times New Roman" w:eastAsia="Times New Roman" w:hAnsi="Times New Roman" w:cs="Times New Roman"/>
+          <w:sz w:val="24"/>
+          <w:szCs w:val="24"/>
+          <w:lang w:eastAsia="pl-PL"/>
+        </w:rPr>
+        <w:t>i spełniają oczekiwania, pozwalając na wygodne i płynne dokonywanie zakupów.</w:t>
+      </w:r>
+      <w:r>
+        <w:rPr>
+          <w:rFonts w:ascii="Times New Roman" w:eastAsia="Times New Roman" w:hAnsi="Times New Roman" w:cs="Times New Roman"/>
+          <w:sz w:val="24"/>
+          <w:szCs w:val="24"/>
+          <w:lang w:eastAsia="pl-PL"/>
+        </w:rPr>
+        <w:t xml:space="preserve"> </w:t>
+      </w:r>
+      <w:r>
+        <w:rPr>
+          <w:rFonts w:ascii="Times New Roman" w:eastAsia="Times New Roman" w:hAnsi="Times New Roman" w:cs="Times New Roman"/>
+          <w:sz w:val="24"/>
+          <w:szCs w:val="24"/>
+          <w:lang w:eastAsia="pl-PL"/>
+        </w:rPr>
+        <w:t>Wart</w:t>
+      </w:r>
+      <w:r>
+        <w:rPr>
+          <w:rFonts w:ascii="Times New Roman" w:eastAsia="Times New Roman" w:hAnsi="Times New Roman" w:cs="Times New Roman"/>
+          <w:sz w:val="24"/>
+          <w:szCs w:val="24"/>
+          <w:lang w:eastAsia="pl-PL"/>
+        </w:rPr>
+        <w:t>o zauważyć że dodawanie podstawo</w:t>
+      </w:r>
+      <w:r>
+        <w:rPr>
+          <w:rFonts w:ascii="Times New Roman" w:eastAsia="Times New Roman" w:hAnsi="Times New Roman" w:cs="Times New Roman"/>
+          <w:sz w:val="24"/>
+          <w:szCs w:val="24"/>
+          <w:lang w:eastAsia="pl-PL"/>
+        </w:rPr>
+        <w:t xml:space="preserve">wych funkcjonalności za pomocą </w:t>
+      </w:r>
+      <w:proofErr w:type="spellStart"/>
+      <w:r>
+        <w:rPr>
+          <w:rFonts w:ascii="Times New Roman" w:eastAsia="Times New Roman" w:hAnsi="Times New Roman" w:cs="Times New Roman"/>
+          <w:sz w:val="24"/>
+          <w:szCs w:val="24"/>
+          <w:lang w:eastAsia="pl-PL"/>
+        </w:rPr>
+        <w:t>Shopify</w:t>
+      </w:r>
+      <w:proofErr w:type="spellEnd"/>
+      <w:r>
+        <w:rPr>
+          <w:rFonts w:ascii="Times New Roman" w:eastAsia="Times New Roman" w:hAnsi="Times New Roman" w:cs="Times New Roman"/>
+          <w:sz w:val="24"/>
+          <w:szCs w:val="24"/>
+          <w:lang w:eastAsia="pl-PL"/>
+        </w:rPr>
+        <w:t xml:space="preserve"> jest niezwykle proste i szybkie, a platforma udostępnia dużą liczbę funkcjonalności, które spełnią podstawowe wymagania większości sklepów internetowych.</w:t>
+      </w:r>
+    </w:p>
+    <w:p>
+      <w:pPr>
+        <w:spacing w:before="100" w:beforeAutospacing="1" w:after="100" w:afterAutospacing="1" w:line="240" w:lineRule="auto"/>
+        <w:rPr>
+          <w:rFonts w:ascii="Times New Roman" w:eastAsia="Times New Roman" w:hAnsi="Times New Roman" w:cs="Times New Roman"/>
+          <w:sz w:val="24"/>
+          <w:szCs w:val="24"/>
+          <w:lang w:eastAsia="pl-PL"/>
+        </w:rPr>
+      </w:pPr>
     </w:p>
     <w:p>
       <w:pPr>
         <w:pStyle w:val="Nagwek2"/>
       </w:pPr>
       <w:r>
-        <w:t>4.2. Elastyczność</w:t>
-      </w:r>
-    </w:p>
-    <w:p>
-      <w:proofErr w:type="spellStart"/>
-      <w:r>
-        <w:t>Qwdwqd</w:t>
-      </w:r>
-      <w:proofErr w:type="spellEnd"/>
+        <w:t>4.2</w:t>
+      </w:r>
+      <w:r>
+        <w:t>. Koszty</w:t>
+      </w:r>
+    </w:p>
+    <w:p>
+      <w:r>
+        <w:t xml:space="preserve">W tym podrozdziale dokonano analizy kosztów związanych z utworzeniem i utrzymaniem dwóch sklepów internetowych: sklepu opartego na technologii Spring </w:t>
+      </w:r>
+      <w:proofErr w:type="spellStart"/>
+      <w:r>
+        <w:t>Boot</w:t>
+      </w:r>
+      <w:proofErr w:type="spellEnd"/>
+      <w:r>
+        <w:t xml:space="preserve">, </w:t>
+      </w:r>
+      <w:proofErr w:type="spellStart"/>
+      <w:r>
+        <w:t>Angular</w:t>
+      </w:r>
+      <w:proofErr w:type="spellEnd"/>
+      <w:r>
+        <w:t xml:space="preserve"> i bazie danych </w:t>
+      </w:r>
+      <w:proofErr w:type="spellStart"/>
+      <w:r>
+        <w:t>MySQL</w:t>
+      </w:r>
+      <w:proofErr w:type="spellEnd"/>
+      <w:r>
+        <w:t xml:space="preserve">, oraz sklepu stworzonego na platformie </w:t>
+      </w:r>
+      <w:proofErr w:type="spellStart"/>
+      <w:r>
+        <w:t>Shopify</w:t>
+      </w:r>
+      <w:proofErr w:type="spellEnd"/>
+      <w:r>
+        <w:t xml:space="preserve">. W analizie uwzględniono licencje, opłaty za hosting, dostęp do wsparcia technicznego oraz inne istotne czynniki. </w:t>
+      </w:r>
+    </w:p>
+    <w:p/>
+    <w:p>
+      <w:r>
+        <w:t>S</w:t>
+      </w:r>
+      <w:r>
+        <w:t>klep oparty na własnym rozwiązaniu technologicznym</w:t>
+      </w:r>
+    </w:p>
+    <w:p>
+      <w:r>
+        <w:t>Jeśli chodzi o koszty</w:t>
+      </w:r>
+      <w:r>
+        <w:t xml:space="preserve"> stworzenia sklepu Spring </w:t>
+      </w:r>
+      <w:proofErr w:type="spellStart"/>
+      <w:r>
+        <w:t>Boot</w:t>
+      </w:r>
+      <w:proofErr w:type="spellEnd"/>
+      <w:r>
+        <w:t xml:space="preserve">, </w:t>
+      </w:r>
+      <w:proofErr w:type="spellStart"/>
+      <w:r>
+        <w:t>Angular</w:t>
+      </w:r>
+      <w:proofErr w:type="spellEnd"/>
+      <w:r>
+        <w:t xml:space="preserve"> to warto wspomnieć o licencjach i kosztach związanych z zatrudnieniem programisty.  Z</w:t>
+      </w:r>
+      <w:r>
+        <w:t xml:space="preserve">arówno korzystanie z </w:t>
+      </w:r>
+      <w:proofErr w:type="spellStart"/>
+      <w:r>
+        <w:t>frameworka</w:t>
+      </w:r>
+      <w:proofErr w:type="spellEnd"/>
+      <w:r>
+        <w:t xml:space="preserve"> Spring </w:t>
+      </w:r>
+      <w:proofErr w:type="spellStart"/>
+      <w:r>
+        <w:t>Boot</w:t>
+      </w:r>
+      <w:proofErr w:type="spellEnd"/>
+      <w:r>
+        <w:t>,</w:t>
+      </w:r>
+      <w:r>
+        <w:t xml:space="preserve"> jak i z</w:t>
+      </w:r>
+      <w:r>
+        <w:t xml:space="preserve"> </w:t>
+      </w:r>
+      <w:proofErr w:type="spellStart"/>
+      <w:r>
+        <w:t>framework</w:t>
+      </w:r>
+      <w:r>
+        <w:t>a</w:t>
+      </w:r>
+      <w:proofErr w:type="spellEnd"/>
+      <w:r>
+        <w:t xml:space="preserve"> </w:t>
+      </w:r>
+      <w:proofErr w:type="spellStart"/>
+      <w:r>
+        <w:t>Angular</w:t>
+      </w:r>
+      <w:proofErr w:type="spellEnd"/>
+      <w:r>
+        <w:t xml:space="preserve"> jest całkowicie darmowe, również utworzenie bazy</w:t>
+      </w:r>
+      <w:r>
+        <w:t xml:space="preserve"> danych </w:t>
+      </w:r>
+      <w:proofErr w:type="spellStart"/>
+      <w:r>
+        <w:t>MySQL</w:t>
+      </w:r>
+      <w:proofErr w:type="spellEnd"/>
+      <w:r>
+        <w:t xml:space="preserve"> </w:t>
+      </w:r>
+      <w:r>
+        <w:t xml:space="preserve">nie wymaga wkładu finansowego. </w:t>
+      </w:r>
+      <w:r>
+        <w:t xml:space="preserve">Stosowane do tworzenia </w:t>
+      </w:r>
+      <w:proofErr w:type="spellStart"/>
+      <w:r>
+        <w:t>backendowej</w:t>
+      </w:r>
+      <w:proofErr w:type="spellEnd"/>
+      <w:r>
+        <w:t xml:space="preserve"> strony aplikacji narzędzie </w:t>
+      </w:r>
+      <w:proofErr w:type="spellStart"/>
+      <w:r>
+        <w:t>InteliJ</w:t>
+      </w:r>
+      <w:proofErr w:type="spellEnd"/>
+      <w:r>
+        <w:t xml:space="preserve"> posiada płatną wersje, ale ta bezpłatna jest wystarczająca. Tak więc koszty licencji są zerowe. W przypadku kiedy tworzymy sklep sami możemy założyć że stworzenie sklepu będzie kosztować nas jedynie czas. Jeżeli jednak nie jesteśmy w stanie stworzyć sklepu samodzielnie musimy zatrudnić do tego celu programistę, a to wiążę się z kosztami od kilku do kilkudziesięciu tysięcy</w:t>
+      </w:r>
+      <w:r>
+        <w:t xml:space="preserve"> złotych</w:t>
+      </w:r>
+      <w:r>
+        <w:t>, w zależności od złożoności sklepu.</w:t>
+      </w:r>
+    </w:p>
+    <w:p>
+      <w:r>
+        <w:lastRenderedPageBreak/>
+        <w:t xml:space="preserve">Na koszty utrzymania sklepu składają się koszt domeny, hostingu i wsparcia technicznego. Domena to unikalna nazwa sklepu, pod którą będzie on dostępny w </w:t>
+      </w:r>
+      <w:proofErr w:type="spellStart"/>
+      <w:r>
+        <w:t>internecie</w:t>
+      </w:r>
+      <w:proofErr w:type="spellEnd"/>
+      <w:r>
+        <w:t xml:space="preserve"> np. </w:t>
+      </w:r>
+      <w:hyperlink r:id="rId32" w:history="1">
+        <w:r>
+          <w:rPr>
+            <w:rStyle w:val="Hipercze"/>
+          </w:rPr>
+          <w:t>www.k-store.pl</w:t>
+        </w:r>
+      </w:hyperlink>
+      <w:r>
+        <w:t xml:space="preserve">. Koszty domeny wahają się od 30 zł do 120 zł rocznie[10]. Hosting natomiast to miejsce na serwerze na którym umieszczamy naszą stronę i dzięki temu jest ona dostępna dla użytkowników </w:t>
+      </w:r>
+      <w:proofErr w:type="spellStart"/>
+      <w:r>
+        <w:t>internetu</w:t>
+      </w:r>
+      <w:proofErr w:type="spellEnd"/>
+      <w:r>
+        <w:t>. Cena h</w:t>
+      </w:r>
+      <w:r>
+        <w:t>ostingu waha się od 5</w:t>
+      </w:r>
+      <w:r>
+        <w:t>0 zł do 500 zł rocznie[9</w:t>
+      </w:r>
+      <w:r>
+        <w:t>] .</w:t>
+      </w:r>
+    </w:p>
+    <w:p>
+      <w:r>
+        <w:rPr>
+          <w:noProof/>
+          <w:lang w:eastAsia="pl-PL"/>
+        </w:rPr>
+        <w:drawing>
+          <wp:inline distT="0" distB="0" distL="0" distR="0" wp14:anchorId="3DE98184" wp14:editId="72B6CBEC">
+            <wp:extent cx="5760720" cy="4063004"/>
+            <wp:effectExtent l="0" t="0" r="0" b="0"/>
+            <wp:docPr id="19" name="Obraz 19"/>
+            <wp:cNvGraphicFramePr>
+              <a:graphicFrameLocks xmlns:a="http://schemas.openxmlformats.org/drawingml/2006/main" noChangeAspect="1"/>
+            </wp:cNvGraphicFramePr>
+            <a:graphic xmlns:a="http://schemas.openxmlformats.org/drawingml/2006/main">
+              <a:graphicData uri="http://schemas.openxmlformats.org/drawingml/2006/picture">
+                <pic:pic xmlns:pic="http://schemas.openxmlformats.org/drawingml/2006/picture">
+                  <pic:nvPicPr>
+                    <pic:cNvPr id="0" name=""/>
+                    <pic:cNvPicPr/>
+                  </pic:nvPicPr>
+                  <pic:blipFill>
+                    <a:blip r:embed="rId33"/>
+                    <a:stretch>
+                      <a:fillRect/>
+                    </a:stretch>
+                  </pic:blipFill>
+                  <pic:spPr>
+                    <a:xfrm>
+                      <a:off x="0" y="0"/>
+                      <a:ext cx="5760720" cy="4063004"/>
+                    </a:xfrm>
+                    <a:prstGeom prst="rect">
+                      <a:avLst/>
+                    </a:prstGeom>
+                  </pic:spPr>
+                </pic:pic>
+              </a:graphicData>
+            </a:graphic>
+          </wp:inline>
+        </w:drawing>
+      </w:r>
+    </w:p>
+    <w:p>
+      <w:r>
+        <w:t>// Oferta</w:t>
+      </w:r>
+      <w:r>
+        <w:t xml:space="preserve"> hostingu </w:t>
+      </w:r>
+      <w:r>
+        <w:t>jednego z dostawców</w:t>
+      </w:r>
+      <w:r>
+        <w:t xml:space="preserve"> [9]</w:t>
+      </w:r>
+    </w:p>
+    <w:p>
+      <w:r>
+        <w:t>W przypadku sklepu opartego na własnym rozwiązaniu technologicznym, należy również uwzględnić koszty związane z zapewnieniem wsparcia technicznego, szczególnie j</w:t>
+      </w:r>
+      <w:r>
+        <w:t>eśli firma nie posiada</w:t>
+      </w:r>
+      <w:r>
+        <w:t xml:space="preserve"> zespołu programistycznego, który może rozwiązywać problemy techniczne. Kos</w:t>
+      </w:r>
+      <w:r>
+        <w:t>zty wsparcia mogą różnić</w:t>
+      </w:r>
+      <w:r>
+        <w:t xml:space="preserve"> w zależności od zadań jakich wymagamy od agencji nadzorującej działanie sklepu. Źródło [10]</w:t>
+      </w:r>
+      <w:r>
+        <w:t xml:space="preserve"> w artykule pod tytułem „Ile kosztuje sklep internetowy?”</w:t>
+      </w:r>
+      <w:r>
+        <w:t xml:space="preserve"> podaje że są to kwoty od 100 do 600 zł miesięcznie. Jeżeli chcielibyśmy dodawać do sklepu nowe funkcjonalności to generowałoby to dodatkowe koszty</w:t>
+      </w:r>
+      <w:r>
+        <w:t xml:space="preserve">, a ich wielkość moglibyśmy policzyć zakładając czas potrzebny do wykonania zmiany i godzinową stawkę </w:t>
+      </w:r>
+      <w:r>
+        <w:t>programisty</w:t>
+      </w:r>
+      <w:r>
+        <w:t xml:space="preserve"> podejmującego się zadania. </w:t>
+      </w:r>
+    </w:p>
+    <w:p/>
+    <w:p>
+      <w:r>
+        <w:t xml:space="preserve">Sklep stworzony na platformie </w:t>
+      </w:r>
+      <w:proofErr w:type="spellStart"/>
+      <w:r>
+        <w:t>Shopify</w:t>
+      </w:r>
+      <w:proofErr w:type="spellEnd"/>
+      <w:r>
+        <w:t xml:space="preserve"> </w:t>
+      </w:r>
+    </w:p>
+    <w:p>
+      <w:r>
+        <w:t xml:space="preserve">Można stwierdzić że stworzenie sklepu na platformie </w:t>
+      </w:r>
+      <w:proofErr w:type="spellStart"/>
+      <w:r>
+        <w:t>Shopify</w:t>
+      </w:r>
+      <w:proofErr w:type="spellEnd"/>
+      <w:r>
+        <w:t xml:space="preserve"> jest darmowe.</w:t>
+      </w:r>
+      <w:r>
+        <w:t xml:space="preserve"> </w:t>
+      </w:r>
+      <w:proofErr w:type="spellStart"/>
+      <w:r>
+        <w:t>Shopify</w:t>
+      </w:r>
+      <w:proofErr w:type="spellEnd"/>
+      <w:r>
+        <w:t xml:space="preserve"> oferuje swoim użytkownikom atrakcyjną ofertę darmowego okresu próbnego, który pozwala na bezpłatne stworzenie i przetestowanie sklepu internetowego przez 4 dni. Jest to doskonała okazja dla przedsiębiorców i właścicieli małych firm, aby wypróbować możliwości platformy i poznać jej funkcje, </w:t>
+      </w:r>
+      <w:r>
+        <w:lastRenderedPageBreak/>
+        <w:t>zanim podejmą decyzję o wyborze planu płatnego.</w:t>
+      </w:r>
+      <w:r>
+        <w:t xml:space="preserve"> </w:t>
+      </w:r>
+      <w:r>
+        <w:t xml:space="preserve">Co więcej, po zakończeniu darmowego okresu próbnego, użytkownik ma możliwość przedłużenia korzystania z </w:t>
+      </w:r>
+      <w:proofErr w:type="spellStart"/>
+      <w:r>
+        <w:t>Shopify</w:t>
+      </w:r>
+      <w:proofErr w:type="spellEnd"/>
+      <w:r>
+        <w:t xml:space="preserve"> w bardzo korzystnych warunkach. W ramach promocji, użytkownik może wykupić specjalny plan, który umożliwia korzystanie z platformy przez kolejne 3 miesiące za jedynie 1 dolar</w:t>
+      </w:r>
+      <w:r>
+        <w:t xml:space="preserve"> miesięcznie[8]</w:t>
+      </w:r>
+      <w:r>
+        <w:t>.</w:t>
+      </w:r>
+    </w:p>
+    <w:p>
+      <w:r>
+        <w:t xml:space="preserve">Na koszty utrzymania sklepu składają się głównie z abonamentu miesięcznego i kosztów wykupu domeny. Platforma </w:t>
+      </w:r>
+      <w:proofErr w:type="spellStart"/>
+      <w:r>
+        <w:t>Shopify</w:t>
+      </w:r>
+      <w:proofErr w:type="spellEnd"/>
+      <w:r>
+        <w:t xml:space="preserve"> zawiera w sobie funkcje wykupu domeny, dzięki czemu użytkownik może zakupić domenę podczas tworzenia sklepu. Po wpisaniu nazwy domeny, platforma zwraca informacje czy jest ona dostępna, a jeśli tak informuje o cenie za wykup platformy na rok. </w:t>
+      </w:r>
+      <w:r>
+        <w:t xml:space="preserve"> Przykładowo zakup domeny </w:t>
+      </w:r>
+      <w:r>
+        <w:t>k-store-ecommerce.com</w:t>
+      </w:r>
+      <w:r>
+        <w:t xml:space="preserve"> kosztowałby użytkownika 15 dolarów rocznie. </w:t>
+      </w:r>
+    </w:p>
+    <w:p>
+      <w:r>
+        <w:rPr>
+          <w:noProof/>
+          <w:lang w:eastAsia="pl-PL"/>
+        </w:rPr>
+        <w:drawing>
+          <wp:inline distT="0" distB="0" distL="0" distR="0" wp14:anchorId="47685F29" wp14:editId="74AFD164">
+            <wp:extent cx="3276600" cy="1735142"/>
+            <wp:effectExtent l="0" t="0" r="0" b="0"/>
+            <wp:docPr id="21" name="Obraz 21"/>
+            <wp:cNvGraphicFramePr>
+              <a:graphicFrameLocks xmlns:a="http://schemas.openxmlformats.org/drawingml/2006/main" noChangeAspect="1"/>
+            </wp:cNvGraphicFramePr>
+            <a:graphic xmlns:a="http://schemas.openxmlformats.org/drawingml/2006/main">
+              <a:graphicData uri="http://schemas.openxmlformats.org/drawingml/2006/picture">
+                <pic:pic xmlns:pic="http://schemas.openxmlformats.org/drawingml/2006/picture">
+                  <pic:nvPicPr>
+                    <pic:cNvPr id="0" name=""/>
+                    <pic:cNvPicPr/>
+                  </pic:nvPicPr>
+                  <pic:blipFill>
+                    <a:blip r:embed="rId34"/>
+                    <a:stretch>
+                      <a:fillRect/>
+                    </a:stretch>
+                  </pic:blipFill>
+                  <pic:spPr>
+                    <a:xfrm>
+                      <a:off x="0" y="0"/>
+                      <a:ext cx="3283376" cy="1738731"/>
+                    </a:xfrm>
+                    <a:prstGeom prst="rect">
+                      <a:avLst/>
+                    </a:prstGeom>
+                  </pic:spPr>
+                </pic:pic>
+              </a:graphicData>
+            </a:graphic>
+          </wp:inline>
+        </w:drawing>
+      </w:r>
+    </w:p>
+    <w:p>
+      <w:r>
+        <w:t xml:space="preserve">// okno wyboru domeny na platformie </w:t>
+      </w:r>
+      <w:proofErr w:type="spellStart"/>
+      <w:r>
+        <w:t>Shopify</w:t>
+      </w:r>
+      <w:proofErr w:type="spellEnd"/>
+    </w:p>
+    <w:p>
+      <w:r>
+        <w:t xml:space="preserve">Po zakończeniu pierwszych miesięcy korzystania ze sklepu, właściciel sklepu jest zobowiązany do wybrania jednej z trzech opcji abonamentowych. Koszt opcji to od najtańszej 32, 92 lub 399 dolarów miesięcznie. Opcje te różnią się liczbą kont pracowników, raportowaniem i opłatą za transakcje dokonywane w sklepie. Dla </w:t>
+      </w:r>
+      <w:r>
+        <w:t xml:space="preserve">opcji Basic </w:t>
+      </w:r>
+      <w:r>
+        <w:t xml:space="preserve">opłata ta wynosi około </w:t>
+      </w:r>
+      <w:r>
+        <w:t xml:space="preserve">2% od transakcji, dla opcji </w:t>
+      </w:r>
+      <w:proofErr w:type="spellStart"/>
+      <w:r>
+        <w:t>Shopify</w:t>
+      </w:r>
+      <w:proofErr w:type="spellEnd"/>
+      <w:r>
+        <w:t xml:space="preserve"> 1%, a dla opcji Advanced 0.5%. Użytkownik nie musi płacić opłat transakcyjnych jeśli wybierze </w:t>
+      </w:r>
+      <w:proofErr w:type="spellStart"/>
+      <w:r>
+        <w:t>Shopify</w:t>
+      </w:r>
+      <w:proofErr w:type="spellEnd"/>
+      <w:r>
+        <w:t xml:space="preserve"> </w:t>
+      </w:r>
+      <w:proofErr w:type="spellStart"/>
+      <w:r>
+        <w:t>payments</w:t>
+      </w:r>
+      <w:proofErr w:type="spellEnd"/>
+      <w:r>
+        <w:t xml:space="preserve">, jednak jest to możliwe tylko w niektórych krajach, niestety nie w Polsce [8]. Należy podkreślić że opłacany abonament zawiera w sobie koszty hostingu strony i </w:t>
+      </w:r>
+      <w:r>
+        <w:t xml:space="preserve">wsparcia technicznego. </w:t>
+      </w:r>
+    </w:p>
+    <w:p>
+      <w:r>
+        <w:rPr>
+          <w:noProof/>
+          <w:lang w:eastAsia="pl-PL"/>
+        </w:rPr>
+        <w:drawing>
+          <wp:inline distT="0" distB="0" distL="0" distR="0" wp14:anchorId="3BA43373" wp14:editId="4F7CBD94">
+            <wp:extent cx="5105400" cy="2617291"/>
+            <wp:effectExtent l="0" t="0" r="0" b="0"/>
+            <wp:docPr id="22" name="Obraz 22"/>
+            <wp:cNvGraphicFramePr>
+              <a:graphicFrameLocks xmlns:a="http://schemas.openxmlformats.org/drawingml/2006/main" noChangeAspect="1"/>
+            </wp:cNvGraphicFramePr>
+            <a:graphic xmlns:a="http://schemas.openxmlformats.org/drawingml/2006/main">
+              <a:graphicData uri="http://schemas.openxmlformats.org/drawingml/2006/picture">
+                <pic:pic xmlns:pic="http://schemas.openxmlformats.org/drawingml/2006/picture">
+                  <pic:nvPicPr>
+                    <pic:cNvPr id="0" name=""/>
+                    <pic:cNvPicPr/>
+                  </pic:nvPicPr>
+                  <pic:blipFill>
+                    <a:blip r:embed="rId35"/>
+                    <a:stretch>
+                      <a:fillRect/>
+                    </a:stretch>
+                  </pic:blipFill>
+                  <pic:spPr>
+                    <a:xfrm>
+                      <a:off x="0" y="0"/>
+                      <a:ext cx="5106526" cy="2617868"/>
+                    </a:xfrm>
+                    <a:prstGeom prst="rect">
+                      <a:avLst/>
+                    </a:prstGeom>
+                  </pic:spPr>
+                </pic:pic>
+              </a:graphicData>
+            </a:graphic>
+          </wp:inline>
+        </w:drawing>
+      </w:r>
+    </w:p>
+    <w:p>
+      <w:r>
+        <w:t xml:space="preserve">//  Opcje abonamentowe dla prowadzenia sklepu z </w:t>
+      </w:r>
+      <w:proofErr w:type="spellStart"/>
+      <w:r>
+        <w:t>Shopify</w:t>
+      </w:r>
+      <w:proofErr w:type="spellEnd"/>
+      <w:r>
+        <w:t xml:space="preserve"> </w:t>
+      </w:r>
+    </w:p>
+    <w:p>
+      <w:pPr>
+        <w:rPr>
+          <w:b/>
+          <w:color w:val="92D050"/>
+          <w:sz w:val="40"/>
+        </w:rPr>
+      </w:pPr>
+      <w:r>
+        <w:rPr>
+          <w:b/>
+          <w:color w:val="92D050"/>
+          <w:sz w:val="40"/>
+        </w:rPr>
+        <w:lastRenderedPageBreak/>
+        <w:t xml:space="preserve">DO ZROBIENIA </w:t>
+      </w:r>
     </w:p>
     <w:p>
       <w:pPr>
         <w:pStyle w:val="Nagwek2"/>
       </w:pPr>
       <w:r>
-        <w:t xml:space="preserve">4.4. Liczba korzystających </w:t>
-      </w:r>
-    </w:p>
-    <w:p>
-      <w:proofErr w:type="spellStart"/>
-      <w:r>
-        <w:t>Adsad</w:t>
-      </w:r>
-      <w:proofErr w:type="spellEnd"/>
-    </w:p>
-    <w:p/>
-    <w:p>
-      <w:proofErr w:type="spellStart"/>
-      <w:r>
-        <w:t>xcxxxxxxxxxxxxxxxxxxxxxxxxxxxxxxxxxxxxxxxxx</w:t>
-      </w:r>
-      <w:proofErr w:type="spellEnd"/>
-    </w:p>
-    <w:p>
-      <w:pPr>
-        <w:pStyle w:val="Nagwek2"/>
-      </w:pPr>
-      <w:r>
-        <w:t xml:space="preserve">4.5. Możliwość zmian </w:t>
-      </w:r>
-    </w:p>
-    <w:p>
-      <w:r>
-        <w:t xml:space="preserve">Zmiany w wyglądzie – </w:t>
-      </w:r>
-      <w:proofErr w:type="spellStart"/>
-      <w:r>
-        <w:t>html</w:t>
-      </w:r>
-      <w:proofErr w:type="spellEnd"/>
-    </w:p>
-    <w:p>
-      <w:r>
-        <w:t xml:space="preserve">Dodanie funkcjonalności niestandardowej </w:t>
-      </w:r>
-    </w:p>
-    <w:p>
-      <w:r>
-        <w:t>4.6. Pomoc w biznesie</w:t>
-      </w:r>
-    </w:p>
-    <w:p>
-      <w:hyperlink r:id="rId31" w:history="1">
+        <w:t>4.X Pomoc w biznesie</w:t>
+      </w:r>
+    </w:p>
+    <w:p>
+      <w:hyperlink r:id="rId36" w:history="1">
         <w:r>
           <w:rPr>
             <w:rStyle w:val="Hipercze"/>
@@ -10403,119 +11528,100 @@
     </w:p>
     <w:p>
       <w:r>
-        <w:t xml:space="preserve">Jakieś tam policy, ustawianie </w:t>
-      </w:r>
-      <w:proofErr w:type="spellStart"/>
-      <w:r>
-        <w:t>rybku</w:t>
-      </w:r>
-      <w:proofErr w:type="spellEnd"/>
-      <w:r>
-        <w:t xml:space="preserve"> na dany kraj, dostawa, marketing też daje dużo </w:t>
-      </w:r>
-    </w:p>
-    <w:p>
-      <w:pPr>
-        <w:pStyle w:val="Nagwek3"/>
-      </w:pPr>
-      <w:r>
-        <w:t xml:space="preserve">4.7 </w:t>
-      </w:r>
-      <w:r>
-        <w:t>Koszty prowadzenia</w:t>
-      </w:r>
-    </w:p>
-    <w:p>
-      <w:r>
-        <w:t>4.8 dostęp do bazy danych</w:t>
-      </w:r>
-    </w:p>
-    <w:p>
-      <w:r>
-        <w:t>4.9. utrata danych po zakończeniu współpracy</w:t>
-      </w:r>
-    </w:p>
-    <w:p>
-      <w:r>
-        <w:t xml:space="preserve">4.10. koszty i czas tworzenia sklepu  </w:t>
-      </w:r>
-    </w:p>
-    <w:p>
-      <w:r>
-        <w:t xml:space="preserve">4.11. </w:t>
-      </w:r>
-      <w:proofErr w:type="spellStart"/>
-      <w:r>
-        <w:t>aspkety</w:t>
-      </w:r>
-      <w:proofErr w:type="spellEnd"/>
-      <w:r>
-        <w:t xml:space="preserve"> ważne dla klienta (wygląd, wygoda korzystania) </w:t>
-      </w:r>
-    </w:p>
-    <w:p>
-      <w:r>
-        <w:t xml:space="preserve">4.12. płatności o </w:t>
-      </w:r>
-      <w:proofErr w:type="spellStart"/>
-      <w:r>
-        <w:t>dsotawy</w:t>
-      </w:r>
-      <w:proofErr w:type="spellEnd"/>
-    </w:p>
-    <w:p>
-      <w:r>
-        <w:t xml:space="preserve">4.13. Wprowadzeni niestandardowych funkcjonalności </w:t>
-      </w:r>
-    </w:p>
-    <w:p>
-      <w:r>
-        <w:t xml:space="preserve">4.14. wsparcie rozwiązania </w:t>
-      </w:r>
-    </w:p>
-    <w:p>
-      <w:r>
-        <w:t xml:space="preserve">4.15 grono użytkowników </w:t>
-      </w:r>
-      <w:bookmarkStart w:id="0" w:name="_GoBack"/>
-      <w:bookmarkEnd w:id="0"/>
-    </w:p>
-    <w:p/>
-    <w:p>
-      <w:proofErr w:type="spellStart"/>
-      <w:r>
-        <w:t>Itp</w:t>
-      </w:r>
-      <w:proofErr w:type="spellEnd"/>
-      <w:r>
-        <w:t xml:space="preserve">… </w:t>
-      </w:r>
-    </w:p>
-    <w:p/>
-    <w:p>
-      <w:pPr>
-        <w:pStyle w:val="Nagwek1"/>
-        <w:numPr>
-          <w:ilvl w:val="0"/>
-          <w:numId w:val="1"/>
-        </w:numPr>
-      </w:pPr>
-      <w:r>
-        <w:t>Metody marketingowe stosowane w sklepach internetowych</w:t>
-      </w:r>
-    </w:p>
-    <w:p>
-      <w:proofErr w:type="spellStart"/>
-      <w:r>
-        <w:t>A</w:t>
-      </w:r>
-      <w:r>
-        <w:t>dsasda</w:t>
-      </w:r>
-      <w:proofErr w:type="spellEnd"/>
-    </w:p>
-    <w:p>
-      <w:hyperlink r:id="rId32" w:history="1">
+        <w:t xml:space="preserve">Polityka zwrotów i </w:t>
+      </w:r>
+      <w:r>
+        <w:t>dostawy</w:t>
+      </w:r>
+      <w:r>
+        <w:t xml:space="preserve"> (</w:t>
+      </w:r>
+      <w:proofErr w:type="spellStart"/>
+      <w:r>
+        <w:t>shipping</w:t>
+      </w:r>
+      <w:proofErr w:type="spellEnd"/>
+      <w:r>
+        <w:t xml:space="preserve"> and return policy)</w:t>
+      </w:r>
+      <w:r>
+        <w:t xml:space="preserve">, ustawianie rynku na dany kraj, dostawa, </w:t>
+      </w:r>
+    </w:p>
+    <w:p>
+      <w:proofErr w:type="spellStart"/>
+      <w:r>
+        <w:t>xxxxx</w:t>
+      </w:r>
+      <w:proofErr w:type="spellEnd"/>
+    </w:p>
+    <w:p>
+      <w:r>
+        <w:t>- Znajdź co możn</w:t>
+      </w:r>
+      <w:r>
+        <w:t>a</w:t>
+      </w:r>
+      <w:r>
+        <w:t xml:space="preserve"> uznać za taką pomoc w biznesie z tego filmiku</w:t>
+      </w:r>
+    </w:p>
+    <w:p>
+      <w:hyperlink r:id="rId37" w:history="1">
+        <w:r>
+          <w:rPr>
+            <w:rStyle w:val="Hipercze"/>
+          </w:rPr>
+          <w:t>https://www.youtube.com/watch?v=6Da36Z9gNuU</w:t>
+        </w:r>
+      </w:hyperlink>
+      <w:r>
+        <w:t xml:space="preserve"> od 34:30</w:t>
+      </w:r>
+    </w:p>
+    <w:p>
+      <w:r>
+        <w:t xml:space="preserve">- Porób </w:t>
+      </w:r>
+      <w:proofErr w:type="spellStart"/>
+      <w:r>
+        <w:t>screeny</w:t>
+      </w:r>
+      <w:proofErr w:type="spellEnd"/>
+      <w:r>
+        <w:t xml:space="preserve"> tych miejsc u siebie w sklepie</w:t>
+      </w:r>
+    </w:p>
+    <w:p>
+      <w:r>
+        <w:t>- poproś ch</w:t>
+      </w:r>
+      <w:r>
+        <w:t>at o szablon</w:t>
+      </w:r>
+    </w:p>
+    <w:p>
+      <w:r>
+        <w:t xml:space="preserve">- wypełnij </w:t>
+      </w:r>
+    </w:p>
+    <w:p>
+      <w:pPr>
+        <w:pStyle w:val="Nagwek2"/>
+      </w:pPr>
+      <w:r>
+        <w:t>4.X Narzędzia do marketingu internetowego</w:t>
+      </w:r>
+    </w:p>
+    <w:p>
+      <w:proofErr w:type="spellStart"/>
+      <w:r>
+        <w:t>Adsasda</w:t>
+      </w:r>
+      <w:proofErr w:type="spellEnd"/>
+    </w:p>
+    <w:p>
+      <w:hyperlink r:id="rId38" w:history="1">
         <w:r>
           <w:rPr>
             <w:rStyle w:val="Hipercze"/>
@@ -10530,27 +11636,182 @@
           <w:rStyle w:val="Hipercze"/>
         </w:rPr>
       </w:pPr>
-      <w:hyperlink r:id="rId33" w:history="1">
+      <w:hyperlink r:id="rId39" w:history="1">
         <w:r>
           <w:rPr>
             <w:rStyle w:val="Hipercze"/>
           </w:rPr>
-          <w:t>https://thene</w:t>
-        </w:r>
-        <w:r>
-          <w:rPr>
-            <w:rStyle w:val="Hipercze"/>
-          </w:rPr>
-          <w:t>w</w:t>
-        </w:r>
-        <w:r>
-          <w:rPr>
-            <w:rStyle w:val="Hipercze"/>
-          </w:rPr>
-          <w:t>look.pl/jak-zalozyc-sklep-internetowy/</w:t>
+          <w:t>https://thenewlook.pl/jak-zalozyc-sklep-internetowy/</w:t>
         </w:r>
       </w:hyperlink>
     </w:p>
+    <w:p>
+      <w:pPr>
+        <w:rPr>
+          <w:b/>
+          <w:color w:val="92D050"/>
+          <w:sz w:val="40"/>
+        </w:rPr>
+      </w:pPr>
+      <w:r>
+        <w:rPr>
+          <w:b/>
+          <w:color w:val="92D050"/>
+          <w:sz w:val="40"/>
+        </w:rPr>
+        <w:t>XXXXXXXXXXXX</w:t>
+      </w:r>
+    </w:p>
+    <w:p/>
+    <w:p>
+      <w:pPr>
+        <w:pStyle w:val="Nagwek2"/>
+      </w:pPr>
+    </w:p>
+    <w:p>
+      <w:pPr>
+        <w:pStyle w:val="Nagwek2"/>
+      </w:pPr>
+      <w:r>
+        <w:t xml:space="preserve">4.3 Czas i narzędzia potrzebne do utworzenia sklepu </w:t>
+      </w:r>
+      <w:r>
+        <w:t xml:space="preserve"> </w:t>
+      </w:r>
+    </w:p>
+    <w:p>
+      <w:r>
+        <w:t>Ile casu średnio zajmuje utworzenie sklepu</w:t>
+      </w:r>
+    </w:p>
+    <w:p>
+      <w:r>
+        <w:t xml:space="preserve">Do </w:t>
+      </w:r>
+      <w:proofErr w:type="spellStart"/>
+      <w:r>
+        <w:t>Shopify</w:t>
+      </w:r>
+      <w:proofErr w:type="spellEnd"/>
+      <w:r>
+        <w:t xml:space="preserve"> wystarczy </w:t>
+      </w:r>
+      <w:proofErr w:type="spellStart"/>
+      <w:r>
+        <w:t>internet</w:t>
+      </w:r>
+      <w:proofErr w:type="spellEnd"/>
+      <w:r>
+        <w:t xml:space="preserve">. Do </w:t>
+      </w:r>
+      <w:proofErr w:type="spellStart"/>
+      <w:r>
+        <w:t>rozwiąań</w:t>
+      </w:r>
+      <w:proofErr w:type="spellEnd"/>
+      <w:r>
+        <w:t xml:space="preserve"> standardowych edytory kodu, bazy danych itp. (cała masa oprogramowania)</w:t>
+      </w:r>
+    </w:p>
+    <w:p/>
+    <w:p/>
+    <w:p>
+      <w:pPr>
+        <w:pStyle w:val="Nagwek2"/>
+      </w:pPr>
+      <w:r>
+        <w:t>4.2. Możliwość rozbudowy i wprowadzania zmian</w:t>
+      </w:r>
+    </w:p>
+    <w:p/>
+    <w:p>
+      <w:r>
+        <w:t xml:space="preserve">Wprowadzeni niestandardowych funkcjonalności </w:t>
+      </w:r>
+      <w:r>
+        <w:t>`</w:t>
+      </w:r>
+    </w:p>
+    <w:p>
+      <w:r>
+        <w:t xml:space="preserve">Proste zmiany w wyglądzie – </w:t>
+      </w:r>
+      <w:proofErr w:type="spellStart"/>
+      <w:r>
+        <w:t>htmll</w:t>
+      </w:r>
+      <w:proofErr w:type="spellEnd"/>
+    </w:p>
+    <w:p>
+      <w:r>
+        <w:t xml:space="preserve">Ograniczone integracje </w:t>
+      </w:r>
+    </w:p>
+    <w:p>
+      <w:pPr>
+        <w:pStyle w:val="Nagwek2"/>
+      </w:pPr>
+    </w:p>
+    <w:p/>
+    <w:p/>
+    <w:p>
+      <w:pPr>
+        <w:pStyle w:val="Nagwek2"/>
+      </w:pPr>
+      <w:r>
+        <w:t xml:space="preserve">4.5 Obsługa danych </w:t>
+      </w:r>
+    </w:p>
+    <w:p>
+      <w:r>
+        <w:t xml:space="preserve">// </w:t>
+      </w:r>
+      <w:r>
+        <w:t>dostęp do bazy danych</w:t>
+      </w:r>
+      <w:r>
+        <w:t>, podglądanie danych przez zapytania SQL</w:t>
+      </w:r>
+    </w:p>
+    <w:p>
+      <w:r>
+        <w:t xml:space="preserve">// </w:t>
+      </w:r>
+      <w:r>
+        <w:t>utrata danych po zakończeniu współpracy</w:t>
+      </w:r>
+      <w:r>
+        <w:t xml:space="preserve"> </w:t>
+      </w:r>
+    </w:p>
+    <w:p/>
+    <w:p>
+      <w:pPr>
+        <w:pStyle w:val="Nagwek2"/>
+      </w:pPr>
+      <w:r>
+        <w:t>4.7</w:t>
+      </w:r>
+      <w:r>
+        <w:t xml:space="preserve"> Wsparcie utworzonego rozwiązania</w:t>
+      </w:r>
+    </w:p>
+    <w:p>
+      <w:r>
+        <w:t>// Wsparcie twórców technologii /platformy</w:t>
+      </w:r>
+    </w:p>
+    <w:p>
+      <w:r>
+        <w:t>// aktualizacje</w:t>
+      </w:r>
+    </w:p>
+    <w:p>
+      <w:r>
+        <w:t>// grono korzystających z których rad można korzystać</w:t>
+      </w:r>
+    </w:p>
+    <w:p/>
     <w:p/>
     <w:p>
       <w:pPr>
@@ -10600,7 +11861,7 @@
       <w:r>
         <w:t xml:space="preserve">[1] </w:t>
       </w:r>
-      <w:hyperlink r:id="rId34" w:history="1">
+      <w:hyperlink r:id="rId40" w:history="1">
         <w:r>
           <w:rPr>
             <w:rStyle w:val="Hipercze"/>
@@ -10613,7 +11874,7 @@
       <w:r>
         <w:t xml:space="preserve">[2] </w:t>
       </w:r>
-      <w:hyperlink r:id="rId35" w:history="1">
+      <w:hyperlink r:id="rId41" w:history="1">
         <w:r>
           <w:rPr>
             <w:rStyle w:val="Hipercze"/>
@@ -10626,7 +11887,7 @@
       <w:r>
         <w:t xml:space="preserve">[3] </w:t>
       </w:r>
-      <w:hyperlink r:id="rId36" w:history="1">
+      <w:hyperlink r:id="rId42" w:history="1">
         <w:r>
           <w:rPr>
             <w:rStyle w:val="Hipercze"/>
@@ -10639,7 +11900,7 @@
       <w:r>
         <w:t xml:space="preserve">[4] </w:t>
       </w:r>
-      <w:hyperlink r:id="rId37" w:history="1">
+      <w:hyperlink r:id="rId43" w:history="1">
         <w:r>
           <w:rPr>
             <w:rStyle w:val="Hipercze"/>
@@ -10657,7 +11918,7 @@
       <w:r>
         <w:t xml:space="preserve">[5] </w:t>
       </w:r>
-      <w:hyperlink r:id="rId38" w:history="1">
+      <w:hyperlink r:id="rId44" w:history="1">
         <w:r>
           <w:rPr>
             <w:rStyle w:val="Hipercze"/>
@@ -10670,7 +11931,7 @@
       <w:r>
         <w:t xml:space="preserve">[6] </w:t>
       </w:r>
-      <w:hyperlink r:id="rId39" w:history="1">
+      <w:hyperlink r:id="rId45" w:history="1">
         <w:r>
           <w:rPr>
             <w:rStyle w:val="Hipercze"/>
@@ -10683,7 +11944,7 @@
       <w:r>
         <w:t xml:space="preserve">[7] </w:t>
       </w:r>
-      <w:hyperlink r:id="rId40" w:history="1">
+      <w:hyperlink r:id="rId46" w:history="1">
         <w:r>
           <w:rPr>
             <w:rStyle w:val="Hipercze"/>
@@ -10696,7 +11957,7 @@
       <w:r>
         <w:t xml:space="preserve">[8] </w:t>
       </w:r>
-      <w:hyperlink r:id="rId41" w:history="1">
+      <w:hyperlink r:id="rId47" w:history="1">
         <w:r>
           <w:rPr>
             <w:rStyle w:val="Hipercze"/>
@@ -10705,6 +11966,33 @@
         </w:r>
       </w:hyperlink>
     </w:p>
+    <w:p>
+      <w:r>
+        <w:t xml:space="preserve">[9] </w:t>
+      </w:r>
+      <w:hyperlink r:id="rId48" w:history="1">
+        <w:r>
+          <w:rPr>
+            <w:rStyle w:val="Hipercze"/>
+          </w:rPr>
+          <w:t>https://home.pl/hosting/</w:t>
+        </w:r>
+      </w:hyperlink>
+    </w:p>
+    <w:p>
+      <w:r>
+        <w:lastRenderedPageBreak/>
+        <w:t xml:space="preserve">[10] </w:t>
+      </w:r>
+      <w:hyperlink r:id="rId49" w:history="1">
+        <w:r>
+          <w:rPr>
+            <w:rStyle w:val="Hipercze"/>
+          </w:rPr>
+          <w:t>https://www.investnet.pl</w:t>
+        </w:r>
+      </w:hyperlink>
+    </w:p>
     <w:p/>
     <w:p/>
     <w:p/>
@@ -10737,11 +12025,6 @@
     </w:p>
     <w:p>
       <w:r>
-        <w:t>- wymyśl co można porównać</w:t>
-      </w:r>
-    </w:p>
-    <w:p>
-      <w:r>
         <w:t>- Opisz</w:t>
       </w:r>
       <w:r>
@@ -10819,6 +12102,17 @@
       <w:proofErr w:type="spellEnd"/>
       <w:r>
         <w:t xml:space="preserve"> scholar do dokumentacji </w:t>
+      </w:r>
+      <w:r>
+        <w:t>i użyj ich</w:t>
+      </w:r>
+    </w:p>
+    <w:p>
+      <w:r>
+        <w:t>- Wyślij do sprawdzenia ;</w:t>
+      </w:r>
+      <w:r>
+        <w:t>)</w:t>
       </w:r>
     </w:p>
     <w:p>
@@ -10830,6 +12124,18 @@
           <w:u w:val="double"/>
         </w:rPr>
       </w:pPr>
+      <w:r>
+        <w:rPr>
+          <w:b/>
+          <w:sz w:val="44"/>
+          <w:szCs w:val="44"/>
+          <w:u w:val="double"/>
+        </w:rPr>
+        <w:t xml:space="preserve">! Używać frazy „ sklep oparty </w:t>
+      </w:r>
+      <w:r>
+        <w:t>na własnym rozwiązaniu technologicznym”</w:t>
+      </w:r>
     </w:p>
     <w:p>
       <w:r>
@@ -10865,7 +12171,7 @@
           <w:rStyle w:val="Hipercze"/>
         </w:rPr>
       </w:pPr>
-      <w:hyperlink r:id="rId42" w:history="1">
+      <w:hyperlink r:id="rId50" w:history="1">
         <w:r>
           <w:rPr>
             <w:rStyle w:val="Hipercze"/>
@@ -10875,7 +12181,7 @@
       </w:hyperlink>
     </w:p>
     <w:p>
-      <w:hyperlink r:id="rId43" w:history="1">
+      <w:hyperlink r:id="rId51" w:history="1">
         <w:r>
           <w:rPr>
             <w:rStyle w:val="Hipercze"/>
@@ -10890,7 +12196,7 @@
           <w:rStyle w:val="Hipercze"/>
         </w:rPr>
       </w:pPr>
-      <w:hyperlink r:id="rId44" w:history="1">
+      <w:hyperlink r:id="rId52" w:history="1">
         <w:r>
           <w:rPr>
             <w:rStyle w:val="Hipercze"/>
@@ -10902,10 +12208,94 @@
     <w:p/>
     <w:p/>
     <w:p/>
-    <w:p/>
-    <w:p/>
-    <w:p/>
-    <w:p/>
+    <w:p>
+      <w:pPr>
+        <w:rPr>
+          <w:color w:val="00B050"/>
+        </w:rPr>
+      </w:pPr>
+      <w:r>
+        <w:rPr>
+          <w:color w:val="00B050"/>
+        </w:rPr>
+        <w:t>//</w:t>
+      </w:r>
+      <w:proofErr w:type="spellStart"/>
+      <w:r>
+        <w:rPr>
+          <w:color w:val="00B050"/>
+        </w:rPr>
+        <w:t>Sky</w:t>
+      </w:r>
+      <w:proofErr w:type="spellEnd"/>
+      <w:r>
+        <w:rPr>
+          <w:color w:val="00B050"/>
+        </w:rPr>
+        <w:t xml:space="preserve">-Shop </w:t>
+      </w:r>
+    </w:p>
+    <w:p>
+      <w:pPr>
+        <w:rPr>
+          <w:color w:val="00B050"/>
+        </w:rPr>
+      </w:pPr>
+      <w:r>
+        <w:rPr>
+          <w:color w:val="00B050"/>
+        </w:rPr>
+        <w:lastRenderedPageBreak/>
+        <w:t>Jeśli chcesz sprzedawać w Polsce</w:t>
+      </w:r>
+    </w:p>
+    <w:p>
+      <w:pPr>
+        <w:rPr>
+          <w:color w:val="00B050"/>
+        </w:rPr>
+      </w:pPr>
+    </w:p>
+    <w:p>
+      <w:pPr>
+        <w:rPr>
+          <w:color w:val="00B050"/>
+        </w:rPr>
+      </w:pPr>
+      <w:r>
+        <w:rPr>
+          <w:color w:val="00B050"/>
+        </w:rPr>
+        <w:t>//</w:t>
+      </w:r>
+      <w:proofErr w:type="spellStart"/>
+      <w:r>
+        <w:rPr>
+          <w:color w:val="00B050"/>
+        </w:rPr>
+        <w:t>Shopify</w:t>
+      </w:r>
+      <w:proofErr w:type="spellEnd"/>
+      <w:r>
+        <w:rPr>
+          <w:color w:val="00B050"/>
+        </w:rPr>
+        <w:t xml:space="preserve"> </w:t>
+      </w:r>
+    </w:p>
+    <w:p>
+      <w:pPr>
+        <w:rPr>
+          <w:color w:val="00B050"/>
+        </w:rPr>
+      </w:pPr>
+      <w:r>
+        <w:rPr>
+          <w:color w:val="00B050"/>
+        </w:rPr>
+        <w:t xml:space="preserve">Jeśli chcesz sprzedawać za granicę </w:t>
+      </w:r>
+    </w:p>
     <w:sectPr>
       <w:pgSz w:w="11906" w:h="16838"/>
       <w:pgMar w:top="1417" w:right="1417" w:bottom="1417" w:left="1417" w:header="708" w:footer="708" w:gutter="0"/>
@@ -11566,6 +12956,146 @@
     </w:lvl>
   </w:abstractNum>
   <w:abstractNum w:abstractNumId="5">
+    <w:nsid w:val="658C06CC"/>
+    <w:multiLevelType w:val="multilevel"/>
+    <w:tmpl w:val="CD54AAA2"/>
+    <w:lvl w:ilvl="0">
+      <w:start w:val="4"/>
+      <w:numFmt w:val="decimal"/>
+      <w:lvlText w:val="%1."/>
+      <w:lvlJc w:val="left"/>
+      <w:pPr>
+        <w:ind w:left="360" w:hanging="360"/>
+      </w:pPr>
+      <w:rPr>
+        <w:rFonts w:asciiTheme="minorHAnsi" w:eastAsiaTheme="minorHAnsi" w:hAnsiTheme="minorHAnsi" w:cstheme="minorBidi" w:hint="default"/>
+        <w:b w:val="0"/>
+        <w:color w:val="auto"/>
+        <w:sz w:val="22"/>
+      </w:rPr>
+    </w:lvl>
+    <w:lvl w:ilvl="1">
+      <w:start w:val="8"/>
+      <w:numFmt w:val="decimal"/>
+      <w:lvlText w:val="%1.%2."/>
+      <w:lvlJc w:val="left"/>
+      <w:pPr>
+        <w:ind w:left="720" w:hanging="720"/>
+      </w:pPr>
+      <w:rPr>
+        <w:rFonts w:asciiTheme="minorHAnsi" w:eastAsiaTheme="minorHAnsi" w:hAnsiTheme="minorHAnsi" w:cstheme="minorBidi" w:hint="default"/>
+        <w:b w:val="0"/>
+        <w:color w:val="auto"/>
+        <w:sz w:val="22"/>
+      </w:rPr>
+    </w:lvl>
+    <w:lvl w:ilvl="2">
+      <w:start w:val="1"/>
+      <w:numFmt w:val="decimal"/>
+      <w:lvlText w:val="%1.%2.%3."/>
+      <w:lvlJc w:val="left"/>
+      <w:pPr>
+        <w:ind w:left="720" w:hanging="720"/>
+      </w:pPr>
+      <w:rPr>
+        <w:rFonts w:asciiTheme="minorHAnsi" w:eastAsiaTheme="minorHAnsi" w:hAnsiTheme="minorHAnsi" w:cstheme="minorBidi" w:hint="default"/>
+        <w:b w:val="0"/>
+        <w:color w:val="auto"/>
+        <w:sz w:val="22"/>
+      </w:rPr>
+    </w:lvl>
+    <w:lvl w:ilvl="3">
+      <w:start w:val="1"/>
+      <w:numFmt w:val="decimal"/>
+      <w:lvlText w:val="%1.%2.%3.%4."/>
+      <w:lvlJc w:val="left"/>
+      <w:pPr>
+        <w:ind w:left="1080" w:hanging="1080"/>
+      </w:pPr>
+      <w:rPr>
+        <w:rFonts w:asciiTheme="minorHAnsi" w:eastAsiaTheme="minorHAnsi" w:hAnsiTheme="minorHAnsi" w:cstheme="minorBidi" w:hint="default"/>
+        <w:b w:val="0"/>
+        <w:color w:val="auto"/>
+        <w:sz w:val="22"/>
+      </w:rPr>
+    </w:lvl>
+    <w:lvl w:ilvl="4">
+      <w:start w:val="1"/>
+      <w:numFmt w:val="decimal"/>
+      <w:lvlText w:val="%1.%2.%3.%4.%5."/>
+      <w:lvlJc w:val="left"/>
+      <w:pPr>
+        <w:ind w:left="1440" w:hanging="1440"/>
+      </w:pPr>
+      <w:rPr>
+        <w:rFonts w:asciiTheme="minorHAnsi" w:eastAsiaTheme="minorHAnsi" w:hAnsiTheme="minorHAnsi" w:cstheme="minorBidi" w:hint="default"/>
+        <w:b w:val="0"/>
+        <w:color w:val="auto"/>
+        <w:sz w:val="22"/>
+      </w:rPr>
+    </w:lvl>
+    <w:lvl w:ilvl="5">
+      <w:start w:val="1"/>
+      <w:numFmt w:val="decimal"/>
+      <w:lvlText w:val="%1.%2.%3.%4.%5.%6."/>
+      <w:lvlJc w:val="left"/>
+      <w:pPr>
+        <w:ind w:left="1440" w:hanging="1440"/>
+      </w:pPr>
+      <w:rPr>
+        <w:rFonts w:asciiTheme="minorHAnsi" w:eastAsiaTheme="minorHAnsi" w:hAnsiTheme="minorHAnsi" w:cstheme="minorBidi" w:hint="default"/>
+        <w:b w:val="0"/>
+        <w:color w:val="auto"/>
+        <w:sz w:val="22"/>
+      </w:rPr>
+    </w:lvl>
+    <w:lvl w:ilvl="6">
+      <w:start w:val="1"/>
+      <w:numFmt w:val="decimal"/>
+      <w:lvlText w:val="%1.%2.%3.%4.%5.%6.%7."/>
+      <w:lvlJc w:val="left"/>
+      <w:pPr>
+        <w:ind w:left="1800" w:hanging="1800"/>
+      </w:pPr>
+      <w:rPr>
+        <w:rFonts w:asciiTheme="minorHAnsi" w:eastAsiaTheme="minorHAnsi" w:hAnsiTheme="minorHAnsi" w:cstheme="minorBidi" w:hint="default"/>
+        <w:b w:val="0"/>
+        <w:color w:val="auto"/>
+        <w:sz w:val="22"/>
+      </w:rPr>
+    </w:lvl>
+    <w:lvl w:ilvl="7">
+      <w:start w:val="1"/>
+      <w:numFmt w:val="decimal"/>
+      <w:lvlText w:val="%1.%2.%3.%4.%5.%6.%7.%8."/>
+      <w:lvlJc w:val="left"/>
+      <w:pPr>
+        <w:ind w:left="2160" w:hanging="2160"/>
+      </w:pPr>
+      <w:rPr>
+        <w:rFonts w:asciiTheme="minorHAnsi" w:eastAsiaTheme="minorHAnsi" w:hAnsiTheme="minorHAnsi" w:cstheme="minorBidi" w:hint="default"/>
+        <w:b w:val="0"/>
+        <w:color w:val="auto"/>
+        <w:sz w:val="22"/>
+      </w:rPr>
+    </w:lvl>
+    <w:lvl w:ilvl="8">
+      <w:start w:val="1"/>
+      <w:numFmt w:val="decimal"/>
+      <w:lvlText w:val="%1.%2.%3.%4.%5.%6.%7.%8.%9."/>
+      <w:lvlJc w:val="left"/>
+      <w:pPr>
+        <w:ind w:left="2160" w:hanging="2160"/>
+      </w:pPr>
+      <w:rPr>
+        <w:rFonts w:asciiTheme="minorHAnsi" w:eastAsiaTheme="minorHAnsi" w:hAnsiTheme="minorHAnsi" w:cstheme="minorBidi" w:hint="default"/>
+        <w:b w:val="0"/>
+        <w:color w:val="auto"/>
+        <w:sz w:val="22"/>
+      </w:rPr>
+    </w:lvl>
+  </w:abstractNum>
+  <w:abstractNum w:abstractNumId="6">
     <w:nsid w:val="6CAA0D57"/>
     <w:multiLevelType w:val="hybridMultilevel"/>
     <w:tmpl w:val="0382EDC8"/>
@@ -11661,7 +13191,7 @@
     <w:abstractNumId w:val="0"/>
   </w:num>
   <w:num w:numId="3">
-    <w:abstractNumId w:val="5"/>
+    <w:abstractNumId w:val="6"/>
   </w:num>
   <w:num w:numId="4">
     <w:abstractNumId w:val="4"/>
@@ -11671,6 +13201,9 @@
   </w:num>
   <w:num w:numId="6">
     <w:abstractNumId w:val="2"/>
+  </w:num>
+  <w:num w:numId="7">
+    <w:abstractNumId w:val="5"/>
   </w:num>
 </w:numbering>
 </file>
@@ -11834,7 +13367,7 @@
   <w:style w:type="paragraph" w:default="1" w:styleId="Normalny">
     <w:name w:val="Normal"/>
     <w:qFormat/>
-    <w:rsid w:val="00DE516A"/>
+    <w:rsid w:val="007F2C6C"/>
   </w:style>
   <w:style w:type="paragraph" w:styleId="Nagwek1">
     <w:name w:val="heading 1"/>
@@ -12427,7 +13960,7 @@
   <w:style w:type="paragraph" w:default="1" w:styleId="Normalny">
     <w:name w:val="Normal"/>
     <w:qFormat/>
-    <w:rsid w:val="00DE516A"/>
+    <w:rsid w:val="007F2C6C"/>
   </w:style>
   <w:style w:type="paragraph" w:styleId="Nagwek1">
     <w:name w:val="heading 1"/>

</xml_diff>

<commit_message>
next comparison done - Shopify help with business
</commit_message>
<xml_diff>
--- a/Praca - na brudno .docx
+++ b/Praca - na brudno .docx
@@ -6333,8 +6333,6 @@
           <w:rFonts w:eastAsiaTheme="majorEastAsia"/>
         </w:rPr>
       </w:pPr>
-      <w:bookmarkStart w:id="0" w:name="_GoBack"/>
-      <w:bookmarkEnd w:id="0"/>
     </w:p>
     <w:p>
       <w:pPr>
@@ -11309,13 +11307,7 @@
       </w:r>
       <w:proofErr w:type="spellEnd"/>
       <w:r>
-        <w:t xml:space="preserve"> w bardzo korzystnych warunkach. W ramach promocji, użytkownik może wykupić specjalny plan, który umożliwia korzystanie z platformy przez kolejne 3 miesiące za jedynie 1 dolar</w:t>
-      </w:r>
-      <w:r>
-        <w:t xml:space="preserve"> miesięcznie[8]</w:t>
-      </w:r>
-      <w:r>
-        <w:t>.</w:t>
+        <w:t xml:space="preserve"> w bardzo korzystnych warunkach. W ramach promocji, użytkownik może wykupić specjalny plan, który umożliwia korzystanie z platformy przez kolejne 3 miesiące za jedynie 1 dolar miesięcznie[8].</w:t>
       </w:r>
     </w:p>
     <w:p>
@@ -11492,6 +11484,389 @@
     </w:p>
     <w:p>
       <w:pPr>
+        <w:pStyle w:val="Nagwek2"/>
+      </w:pPr>
+      <w:r>
+        <w:lastRenderedPageBreak/>
+        <w:t xml:space="preserve">4.X </w:t>
+      </w:r>
+      <w:r>
+        <w:t>Wsparcie</w:t>
+      </w:r>
+      <w:r>
+        <w:t xml:space="preserve"> w </w:t>
+      </w:r>
+      <w:r>
+        <w:t xml:space="preserve">nietechnicznych </w:t>
+      </w:r>
+      <w:r>
+        <w:t xml:space="preserve">aspektach prowadzenia </w:t>
+      </w:r>
+      <w:r>
+        <w:t>sklepu internetowego</w:t>
+      </w:r>
+    </w:p>
+    <w:p/>
+    <w:p>
+      <w:r>
+        <w:t xml:space="preserve">W ramach platformy </w:t>
+      </w:r>
+      <w:proofErr w:type="spellStart"/>
+      <w:r>
+        <w:t>Shopify</w:t>
+      </w:r>
+      <w:proofErr w:type="spellEnd"/>
+      <w:r>
+        <w:t xml:space="preserve">, użytkownicy mają dostęp do modułów, które stanowią wsparcie w </w:t>
+      </w:r>
+      <w:r>
+        <w:t>nietechnicznych</w:t>
+      </w:r>
+      <w:r>
+        <w:t xml:space="preserve"> </w:t>
+      </w:r>
+      <w:r>
+        <w:t>wyzwaniach</w:t>
+      </w:r>
+      <w:r>
+        <w:t xml:space="preserve"> związanym z prowadzeniem </w:t>
+      </w:r>
+      <w:r>
+        <w:t>sklepu internetowego</w:t>
+      </w:r>
+      <w:r>
+        <w:t>.</w:t>
+      </w:r>
+      <w:r>
+        <w:t xml:space="preserve"> </w:t>
+      </w:r>
+      <w:r>
+        <w:t xml:space="preserve">Dzięki tym modułom, </w:t>
+      </w:r>
+      <w:proofErr w:type="spellStart"/>
+      <w:r>
+        <w:t>Shopify</w:t>
+      </w:r>
+      <w:proofErr w:type="spellEnd"/>
+      <w:r>
+        <w:t xml:space="preserve"> staje się kompleksowym narzędziem, które wspiera przedsiębiorców w wielu aspektach prowadzenia biznesu. Oferuje on nie tylko rozwiązania techniczne, ale także ułatwia zarządzanie aspektami związanymi z płatnościami, dostawą i politykami sklepu. </w:t>
+      </w:r>
+      <w:r>
+        <w:t xml:space="preserve"> Aspekty te zostały dokładniej opisane poniżej</w:t>
+      </w:r>
+    </w:p>
+    <w:p/>
+    <w:p>
+      <w:r>
+        <w:t xml:space="preserve">Różne typy płatności. </w:t>
+      </w:r>
+    </w:p>
+    <w:p>
+      <w:proofErr w:type="spellStart"/>
+      <w:r>
+        <w:t>Shopify</w:t>
+      </w:r>
+      <w:proofErr w:type="spellEnd"/>
+      <w:r>
+        <w:t xml:space="preserve"> umożliwia łatwe zarządzanie płatnościami poprzez dodanie różnych typów bram płatności, w tym popularnych lokalnie, takich jak płatność BLIK w Polsce</w:t>
+      </w:r>
+      <w:r>
+        <w:t xml:space="preserve"> [8]</w:t>
+      </w:r>
+      <w:r>
+        <w:t>. Dzięki temu sklepy mogą zaoferować klientom wygodne i preferow</w:t>
+      </w:r>
+      <w:r>
+        <w:t>ane przez nich metody płatności.</w:t>
+      </w:r>
+    </w:p>
+    <w:p>
+      <w:r>
+        <w:rPr>
+          <w:noProof/>
+          <w:lang w:eastAsia="pl-PL"/>
+        </w:rPr>
+        <w:drawing>
+          <wp:inline distT="0" distB="0" distL="0" distR="0" wp14:anchorId="2C52AF61" wp14:editId="20A2DF04">
+            <wp:extent cx="4992860" cy="2724150"/>
+            <wp:effectExtent l="0" t="0" r="0" b="0"/>
+            <wp:docPr id="27" name="Obraz 27"/>
+            <wp:cNvGraphicFramePr>
+              <a:graphicFrameLocks xmlns:a="http://schemas.openxmlformats.org/drawingml/2006/main" noChangeAspect="1"/>
+            </wp:cNvGraphicFramePr>
+            <a:graphic xmlns:a="http://schemas.openxmlformats.org/drawingml/2006/main">
+              <a:graphicData uri="http://schemas.openxmlformats.org/drawingml/2006/picture">
+                <pic:pic xmlns:pic="http://schemas.openxmlformats.org/drawingml/2006/picture">
+                  <pic:nvPicPr>
+                    <pic:cNvPr id="0" name=""/>
+                    <pic:cNvPicPr/>
+                  </pic:nvPicPr>
+                  <pic:blipFill>
+                    <a:blip r:embed="rId36"/>
+                    <a:stretch>
+                      <a:fillRect/>
+                    </a:stretch>
+                  </pic:blipFill>
+                  <pic:spPr>
+                    <a:xfrm>
+                      <a:off x="0" y="0"/>
+                      <a:ext cx="5005211" cy="2730889"/>
+                    </a:xfrm>
+                    <a:prstGeom prst="rect">
+                      <a:avLst/>
+                    </a:prstGeom>
+                  </pic:spPr>
+                </pic:pic>
+              </a:graphicData>
+            </a:graphic>
+          </wp:inline>
+        </w:drawing>
+      </w:r>
+    </w:p>
+    <w:p>
+      <w:r>
+        <w:t>// Dodawanie metody płatności BLIK do sklepu</w:t>
+      </w:r>
+    </w:p>
+    <w:p/>
+    <w:p>
+      <w:r>
+        <w:t xml:space="preserve">W zakładce </w:t>
+      </w:r>
+      <w:proofErr w:type="spellStart"/>
+      <w:r>
+        <w:t>Markets</w:t>
+      </w:r>
+      <w:proofErr w:type="spellEnd"/>
+      <w:r>
+        <w:t>, użytkownicy mogą wybrać konkretne rynki lub stworzyć nowe, dodając do nich wybrane kraje lub regiony. Dzięki temu sklepy mogą dokładnie określić, w których krajach chcą działać, umożliwiając handel produktami dostosowanymi do lokalnych potrzeb i wymagań.</w:t>
+      </w:r>
+    </w:p>
+    <w:p>
+      <w:r>
+        <w:rPr>
+          <w:noProof/>
+          <w:lang w:eastAsia="pl-PL"/>
+        </w:rPr>
+        <w:lastRenderedPageBreak/>
+        <w:drawing>
+          <wp:inline distT="0" distB="0" distL="0" distR="0" wp14:anchorId="0063E4B5" wp14:editId="629EBC35">
+            <wp:extent cx="5760720" cy="2800741"/>
+            <wp:effectExtent l="0" t="0" r="0" b="0"/>
+            <wp:docPr id="31" name="Obraz 31"/>
+            <wp:cNvGraphicFramePr>
+              <a:graphicFrameLocks xmlns:a="http://schemas.openxmlformats.org/drawingml/2006/main" noChangeAspect="1"/>
+            </wp:cNvGraphicFramePr>
+            <a:graphic xmlns:a="http://schemas.openxmlformats.org/drawingml/2006/main">
+              <a:graphicData uri="http://schemas.openxmlformats.org/drawingml/2006/picture">
+                <pic:pic xmlns:pic="http://schemas.openxmlformats.org/drawingml/2006/picture">
+                  <pic:nvPicPr>
+                    <pic:cNvPr id="0" name=""/>
+                    <pic:cNvPicPr/>
+                  </pic:nvPicPr>
+                  <pic:blipFill>
+                    <a:blip r:embed="rId37"/>
+                    <a:stretch>
+                      <a:fillRect/>
+                    </a:stretch>
+                  </pic:blipFill>
+                  <pic:spPr>
+                    <a:xfrm>
+                      <a:off x="0" y="0"/>
+                      <a:ext cx="5760720" cy="2800741"/>
+                    </a:xfrm>
+                    <a:prstGeom prst="rect">
+                      <a:avLst/>
+                    </a:prstGeom>
+                  </pic:spPr>
+                </pic:pic>
+              </a:graphicData>
+            </a:graphic>
+          </wp:inline>
+        </w:drawing>
+      </w:r>
+    </w:p>
+    <w:p>
+      <w:r>
+        <w:t xml:space="preserve">// Zakładka </w:t>
+      </w:r>
+      <w:proofErr w:type="spellStart"/>
+      <w:r>
+        <w:t>Ma</w:t>
+      </w:r>
+      <w:r>
+        <w:t>rkets</w:t>
+      </w:r>
+      <w:proofErr w:type="spellEnd"/>
+      <w:r>
+        <w:t xml:space="preserve"> </w:t>
+      </w:r>
+    </w:p>
+    <w:p/>
+    <w:p>
+      <w:r>
+        <w:t xml:space="preserve">W zakładce </w:t>
+      </w:r>
+      <w:proofErr w:type="spellStart"/>
+      <w:r>
+        <w:t>Shipping</w:t>
+      </w:r>
+      <w:proofErr w:type="spellEnd"/>
+      <w:r>
+        <w:t>, użytkownicy mają kontrolę nad cenami dostaw w zależności od różnych warunków, np. minimalnej kwoty zakupów. Można również dostosować ceny dostaw dla konkretnych produktów, na przykład jeśli wymagają one innej metody dostawy, co pozwala na elastyczne zarządzanie kosztami dostaw i dostosowanie ich do specyfiki produktów.</w:t>
+      </w:r>
+      <w:r>
+        <w:rPr>
+          <w:noProof/>
+          <w:lang w:eastAsia="pl-PL"/>
+        </w:rPr>
+        <w:drawing>
+          <wp:inline distT="0" distB="0" distL="0" distR="0" wp14:anchorId="077B41FA" wp14:editId="6C9116B8">
+            <wp:extent cx="5760720" cy="2712548"/>
+            <wp:effectExtent l="0" t="0" r="0" b="0"/>
+            <wp:docPr id="32" name="Obraz 32"/>
+            <wp:cNvGraphicFramePr>
+              <a:graphicFrameLocks xmlns:a="http://schemas.openxmlformats.org/drawingml/2006/main" noChangeAspect="1"/>
+            </wp:cNvGraphicFramePr>
+            <a:graphic xmlns:a="http://schemas.openxmlformats.org/drawingml/2006/main">
+              <a:graphicData uri="http://schemas.openxmlformats.org/drawingml/2006/picture">
+                <pic:pic xmlns:pic="http://schemas.openxmlformats.org/drawingml/2006/picture">
+                  <pic:nvPicPr>
+                    <pic:cNvPr id="0" name=""/>
+                    <pic:cNvPicPr/>
+                  </pic:nvPicPr>
+                  <pic:blipFill>
+                    <a:blip r:embed="rId38"/>
+                    <a:stretch>
+                      <a:fillRect/>
+                    </a:stretch>
+                  </pic:blipFill>
+                  <pic:spPr>
+                    <a:xfrm>
+                      <a:off x="0" y="0"/>
+                      <a:ext cx="5760720" cy="2712548"/>
+                    </a:xfrm>
+                    <a:prstGeom prst="rect">
+                      <a:avLst/>
+                    </a:prstGeom>
+                  </pic:spPr>
+                </pic:pic>
+              </a:graphicData>
+            </a:graphic>
+          </wp:inline>
+        </w:drawing>
+      </w:r>
+    </w:p>
+    <w:p>
+      <w:r>
+        <w:t xml:space="preserve">// Zakładka </w:t>
+      </w:r>
+      <w:proofErr w:type="spellStart"/>
+      <w:r>
+        <w:t>Shipping</w:t>
+      </w:r>
+      <w:proofErr w:type="spellEnd"/>
+    </w:p>
+    <w:p/>
+    <w:p/>
+    <w:p/>
+    <w:p/>
+    <w:p>
+      <w:r>
+        <w:lastRenderedPageBreak/>
+        <w:t xml:space="preserve">W zakładce </w:t>
+      </w:r>
+      <w:proofErr w:type="spellStart"/>
+      <w:r>
+        <w:t>Policies</w:t>
+      </w:r>
+      <w:proofErr w:type="spellEnd"/>
+      <w:r>
+        <w:t>, użytkownicy mogą wygenerować automatycznie opisy zasad dotyczących zwrotów, warunków świadczenia usług czy zasad dostawy, co pozwala na szybkie i wygodne tworzenie polityk sklepu. Opcja "</w:t>
+      </w:r>
+      <w:proofErr w:type="spellStart"/>
+      <w:r>
+        <w:t>create</w:t>
+      </w:r>
+      <w:proofErr w:type="spellEnd"/>
+      <w:r>
+        <w:t xml:space="preserve"> from </w:t>
+      </w:r>
+      <w:proofErr w:type="spellStart"/>
+      <w:r>
+        <w:t>template</w:t>
+      </w:r>
+      <w:proofErr w:type="spellEnd"/>
+      <w:r>
+        <w:t xml:space="preserve">" umożliwia natychmiastowe wygenerowanie tych dokumentów, </w:t>
+      </w:r>
+      <w:r>
+        <w:t xml:space="preserve">oczywiście </w:t>
+      </w:r>
+      <w:r>
+        <w:t>istnieje możliwość</w:t>
+      </w:r>
+      <w:r>
+        <w:t xml:space="preserve"> edycji tych dokumentów i</w:t>
+      </w:r>
+      <w:r>
+        <w:t xml:space="preserve"> dodawania własnych, specyficznych dla sklepu polityk.</w:t>
+      </w:r>
+      <w:r>
+        <w:rPr>
+          <w:noProof/>
+          <w:lang w:eastAsia="pl-PL"/>
+        </w:rPr>
+        <w:drawing>
+          <wp:inline distT="0" distB="0" distL="0" distR="0" wp14:anchorId="5FD670A2" wp14:editId="305870BE">
+            <wp:extent cx="5760720" cy="2630480"/>
+            <wp:effectExtent l="0" t="0" r="0" b="0"/>
+            <wp:docPr id="33" name="Obraz 33"/>
+            <wp:cNvGraphicFramePr>
+              <a:graphicFrameLocks xmlns:a="http://schemas.openxmlformats.org/drawingml/2006/main" noChangeAspect="1"/>
+            </wp:cNvGraphicFramePr>
+            <a:graphic xmlns:a="http://schemas.openxmlformats.org/drawingml/2006/main">
+              <a:graphicData uri="http://schemas.openxmlformats.org/drawingml/2006/picture">
+                <pic:pic xmlns:pic="http://schemas.openxmlformats.org/drawingml/2006/picture">
+                  <pic:nvPicPr>
+                    <pic:cNvPr id="0" name=""/>
+                    <pic:cNvPicPr/>
+                  </pic:nvPicPr>
+                  <pic:blipFill>
+                    <a:blip r:embed="rId39"/>
+                    <a:stretch>
+                      <a:fillRect/>
+                    </a:stretch>
+                  </pic:blipFill>
+                  <pic:spPr>
+                    <a:xfrm>
+                      <a:off x="0" y="0"/>
+                      <a:ext cx="5760720" cy="2630480"/>
+                    </a:xfrm>
+                    <a:prstGeom prst="rect">
+                      <a:avLst/>
+                    </a:prstGeom>
+                  </pic:spPr>
+                </pic:pic>
+              </a:graphicData>
+            </a:graphic>
+          </wp:inline>
+        </w:drawing>
+      </w:r>
+    </w:p>
+    <w:p>
+      <w:r>
+        <w:t xml:space="preserve">// Zakładka </w:t>
+      </w:r>
+      <w:proofErr w:type="spellStart"/>
+      <w:r>
+        <w:t>Policies</w:t>
+      </w:r>
+      <w:proofErr w:type="spellEnd"/>
+    </w:p>
+    <w:p/>
+    <w:p>
+      <w:pPr>
         <w:rPr>
           <w:b/>
           <w:color w:val="92D050"/>
@@ -11504,20 +11879,510 @@
           <w:color w:val="92D050"/>
           <w:sz w:val="40"/>
         </w:rPr>
+        <w:t xml:space="preserve">DO ZROBIENIA </w:t>
+      </w:r>
+      <w:r>
+        <w:rPr>
+          <w:b/>
+          <w:color w:val="92D050"/>
+          <w:sz w:val="40"/>
+        </w:rPr>
+        <w:t>– Środa 02.08</w:t>
+      </w:r>
+    </w:p>
+    <w:p>
+      <w:pPr>
+        <w:rPr>
+          <w:b/>
+          <w:color w:val="92D050"/>
+          <w:sz w:val="40"/>
+        </w:rPr>
+      </w:pPr>
+      <w:r>
+        <w:rPr>
+          <w:b/>
+          <w:color w:val="92D050"/>
+          <w:sz w:val="40"/>
+        </w:rPr>
+        <w:t xml:space="preserve">- Marketing – narzędzia na platformie </w:t>
+      </w:r>
+      <w:proofErr w:type="spellStart"/>
+      <w:r>
+        <w:rPr>
+          <w:b/>
+          <w:color w:val="92D050"/>
+          <w:sz w:val="40"/>
+        </w:rPr>
+        <w:t>Shopify</w:t>
+      </w:r>
+      <w:proofErr w:type="spellEnd"/>
+    </w:p>
+    <w:p>
+      <w:pPr>
+        <w:rPr>
+          <w:b/>
+          <w:color w:val="92D050"/>
+          <w:sz w:val="40"/>
+        </w:rPr>
+      </w:pPr>
+      <w:r>
+        <w:rPr>
+          <w:b/>
+          <w:color w:val="92D050"/>
+          <w:sz w:val="40"/>
+        </w:rPr>
+        <w:t xml:space="preserve">- Możliwość rozbudowy i wprowadzania zmian (opisać opcje z </w:t>
+      </w:r>
+      <w:proofErr w:type="spellStart"/>
+      <w:r>
+        <w:rPr>
+          <w:b/>
+          <w:color w:val="92D050"/>
+          <w:sz w:val="40"/>
+        </w:rPr>
+        <w:t>Shopify</w:t>
+      </w:r>
+      <w:proofErr w:type="spellEnd"/>
+      <w:r>
+        <w:rPr>
+          <w:b/>
+          <w:color w:val="92D050"/>
+          <w:sz w:val="40"/>
+        </w:rPr>
+        <w:t xml:space="preserve"> + jakie </w:t>
+      </w:r>
+      <w:proofErr w:type="spellStart"/>
+      <w:r>
+        <w:rPr>
+          <w:b/>
+          <w:color w:val="92D050"/>
+          <w:sz w:val="40"/>
+        </w:rPr>
+        <w:t>screeny</w:t>
+      </w:r>
+      <w:proofErr w:type="spellEnd"/>
+      <w:r>
+        <w:rPr>
+          <w:b/>
+          <w:color w:val="92D050"/>
+          <w:sz w:val="40"/>
+        </w:rPr>
+        <w:t>)</w:t>
+      </w:r>
+    </w:p>
+    <w:p>
+      <w:pPr>
+        <w:rPr>
+          <w:b/>
+          <w:color w:val="92D050"/>
+          <w:sz w:val="40"/>
+        </w:rPr>
+      </w:pPr>
+      <w:r>
+        <w:rPr>
+          <w:b/>
+          <w:color w:val="92D050"/>
+          <w:sz w:val="40"/>
+        </w:rPr>
+        <w:t xml:space="preserve">- Obsługa danych – sprawdzić jaki </w:t>
+      </w:r>
+      <w:r>
+        <w:rPr>
+          <w:b/>
+          <w:color w:val="92D050"/>
+          <w:sz w:val="40"/>
+        </w:rPr>
+        <w:t xml:space="preserve">dostęp do danych mamy z </w:t>
+      </w:r>
+      <w:proofErr w:type="spellStart"/>
+      <w:r>
+        <w:rPr>
+          <w:b/>
+          <w:color w:val="92D050"/>
+          <w:sz w:val="40"/>
+        </w:rPr>
+        <w:t>shopify</w:t>
+      </w:r>
+      <w:proofErr w:type="spellEnd"/>
+    </w:p>
+    <w:p>
+      <w:pPr>
+        <w:rPr>
+          <w:b/>
+          <w:color w:val="92D050"/>
+          <w:sz w:val="40"/>
+        </w:rPr>
+      </w:pPr>
+      <w:r>
+        <w:rPr>
+          <w:b/>
+          <w:color w:val="92D050"/>
+          <w:sz w:val="40"/>
+        </w:rPr>
+        <w:t>XXXXXXXXXXXX</w:t>
+      </w:r>
+    </w:p>
+    <w:p>
+      <w:pPr>
+        <w:rPr>
+          <w:b/>
+          <w:color w:val="92D050"/>
+          <w:sz w:val="40"/>
+        </w:rPr>
+      </w:pPr>
+      <w:bookmarkStart w:id="0" w:name="_GoBack"/>
+      <w:bookmarkEnd w:id="0"/>
+    </w:p>
+    <w:p>
+      <w:pPr>
+        <w:pStyle w:val="Nagwek2"/>
+      </w:pPr>
+      <w:r>
+        <w:t>4.X Narzędzia do marketingu internetowego</w:t>
+      </w:r>
+    </w:p>
+    <w:p>
+      <w:proofErr w:type="spellStart"/>
+      <w:r>
+        <w:t>Adsasda</w:t>
+      </w:r>
+      <w:proofErr w:type="spellEnd"/>
+    </w:p>
+    <w:p>
+      <w:pPr>
+        <w:rPr>
+          <w:b/>
+        </w:rPr>
+      </w:pPr>
+      <w:hyperlink r:id="rId40" w:history="1">
+        <w:r>
+          <w:rPr>
+            <w:rStyle w:val="Hipercze"/>
+            <w:b/>
+          </w:rPr>
+          <w:t>https://www.youtube.com/watch?v=AYTUMqiOVLo</w:t>
+        </w:r>
+      </w:hyperlink>
+    </w:p>
+    <w:p>
+      <w:r>
         <w:lastRenderedPageBreak/>
-        <w:t xml:space="preserve">DO ZROBIENIA </w:t>
-      </w:r>
+        <w:t>xxx</w:t>
+      </w:r>
+    </w:p>
+    <w:p>
+      <w:hyperlink r:id="rId41" w:history="1">
+        <w:r>
+          <w:rPr>
+            <w:rStyle w:val="Hipercze"/>
+          </w:rPr>
+          <w:t>https://www.youtube.com/watch?v=vgz1zeNc7kU&amp;t=164s</w:t>
+        </w:r>
+      </w:hyperlink>
+    </w:p>
+    <w:p>
+      <w:pPr>
+        <w:rPr>
+          <w:rStyle w:val="Hipercze"/>
+        </w:rPr>
+      </w:pPr>
+      <w:hyperlink r:id="rId42" w:history="1">
+        <w:r>
+          <w:rPr>
+            <w:rStyle w:val="Hipercze"/>
+          </w:rPr>
+          <w:t>https://thenewlook.pl/jak-zalozyc-sklep-internetowy/</w:t>
+        </w:r>
+      </w:hyperlink>
+    </w:p>
+    <w:p>
+      <w:pPr>
+        <w:rPr>
+          <w:rStyle w:val="Hipercze"/>
+        </w:rPr>
+      </w:pPr>
     </w:p>
     <w:p>
       <w:pPr>
         <w:pStyle w:val="Nagwek2"/>
       </w:pPr>
       <w:r>
-        <w:t>4.X Pomoc w biznesie</w:t>
-      </w:r>
-    </w:p>
-    <w:p>
-      <w:hyperlink r:id="rId36" w:history="1">
+        <w:t>4.X</w:t>
+      </w:r>
+      <w:r>
+        <w:t>. Możliwość rozbudowy i wprowadzania zmian</w:t>
+      </w:r>
+    </w:p>
+    <w:p/>
+    <w:p>
+      <w:r>
+        <w:t>Wprowadzeni niestandardowych funkcjonalności `</w:t>
+      </w:r>
+    </w:p>
+    <w:p>
+      <w:r>
+        <w:t xml:space="preserve">Proste zmiany w wyglądzie – </w:t>
+      </w:r>
+      <w:proofErr w:type="spellStart"/>
+      <w:r>
+        <w:t>htmll</w:t>
+      </w:r>
+      <w:proofErr w:type="spellEnd"/>
+    </w:p>
+    <w:p>
+      <w:r>
+        <w:t xml:space="preserve">Ograniczone integracje </w:t>
+      </w:r>
+    </w:p>
+    <w:p>
+      <w:pPr>
+        <w:rPr>
+          <w:rStyle w:val="Hipercze"/>
+        </w:rPr>
+      </w:pPr>
+    </w:p>
+    <w:p>
+      <w:pPr>
+        <w:pStyle w:val="Nagwek2"/>
+      </w:pPr>
+      <w:r>
+        <w:t>4.X</w:t>
+      </w:r>
+      <w:r>
+        <w:t xml:space="preserve"> Obsługa danych </w:t>
+      </w:r>
+    </w:p>
+    <w:p>
+      <w:r>
+        <w:t>// dostęp do bazy danych, podglądanie danych przez zapytania SQL</w:t>
+      </w:r>
+    </w:p>
+    <w:p>
+      <w:r>
+        <w:t xml:space="preserve">// utrata danych po zakończeniu współpracy </w:t>
+      </w:r>
+    </w:p>
+    <w:p/>
+    <w:p>
+      <w:pPr>
+        <w:pStyle w:val="Nagwek2"/>
+      </w:pPr>
+    </w:p>
+    <w:p>
+      <w:pPr>
+        <w:pStyle w:val="Nagwek2"/>
+      </w:pPr>
+      <w:r>
+        <w:t xml:space="preserve">4.3 Czas i narzędzia potrzebne do utworzenia sklepu </w:t>
+      </w:r>
+      <w:r>
+        <w:t xml:space="preserve"> </w:t>
+      </w:r>
+    </w:p>
+    <w:p>
+      <w:r>
+        <w:t>Ile casu średnio zajmuje utworzenie sklepu</w:t>
+      </w:r>
+    </w:p>
+    <w:p>
+      <w:r>
+        <w:t xml:space="preserve">Do </w:t>
+      </w:r>
+      <w:proofErr w:type="spellStart"/>
+      <w:r>
+        <w:t>Shopify</w:t>
+      </w:r>
+      <w:proofErr w:type="spellEnd"/>
+      <w:r>
+        <w:t xml:space="preserve"> wystarczy </w:t>
+      </w:r>
+      <w:proofErr w:type="spellStart"/>
+      <w:r>
+        <w:t>internet</w:t>
+      </w:r>
+      <w:proofErr w:type="spellEnd"/>
+      <w:r>
+        <w:t xml:space="preserve">. Do </w:t>
+      </w:r>
+      <w:proofErr w:type="spellStart"/>
+      <w:r>
+        <w:t>rozwiąań</w:t>
+      </w:r>
+      <w:proofErr w:type="spellEnd"/>
+      <w:r>
+        <w:t xml:space="preserve"> standardowych edytory kodu, bazy danych itp. (cała masa oprogramowania)</w:t>
+      </w:r>
+    </w:p>
+    <w:p/>
+    <w:p/>
+    <w:p>
+      <w:pPr>
+        <w:pStyle w:val="Nagwek2"/>
+      </w:pPr>
+    </w:p>
+    <w:p/>
+    <w:p/>
+    <w:p/>
+    <w:p>
+      <w:pPr>
+        <w:pStyle w:val="Nagwek2"/>
+      </w:pPr>
+      <w:r>
+        <w:t>4.7</w:t>
+      </w:r>
+      <w:r>
+        <w:t xml:space="preserve"> Wsparcie utworzonego rozwiązania</w:t>
+      </w:r>
+    </w:p>
+    <w:p>
+      <w:r>
+        <w:t>// Wsparcie twórców technologii /platformy</w:t>
+      </w:r>
+    </w:p>
+    <w:p>
+      <w:r>
+        <w:t>// aktualizacje</w:t>
+      </w:r>
+    </w:p>
+    <w:p>
+      <w:r>
+        <w:t>// grono korzystających z których rad można korzystać</w:t>
+      </w:r>
+    </w:p>
+    <w:p/>
+    <w:p/>
+    <w:p>
+      <w:pPr>
+        <w:pStyle w:val="Akapitzlist"/>
+        <w:numPr>
+          <w:ilvl w:val="0"/>
+          <w:numId w:val="1"/>
+        </w:numPr>
+      </w:pPr>
+      <w:r>
+        <w:t xml:space="preserve">Podsumowanie </w:t>
+      </w:r>
+    </w:p>
+    <w:p>
+      <w:r>
+        <w:t xml:space="preserve">Opis wyników porównań </w:t>
+      </w:r>
+    </w:p>
+    <w:p>
+      <w:pPr>
+        <w:pStyle w:val="Nagwek1"/>
+      </w:pPr>
+      <w:r>
+        <w:t>Zakończenie</w:t>
+      </w:r>
+    </w:p>
+    <w:p>
+      <w:proofErr w:type="spellStart"/>
+      <w:r>
+        <w:t>A</w:t>
+      </w:r>
+      <w:r>
+        <w:t>dasdasd</w:t>
+      </w:r>
+      <w:proofErr w:type="spellEnd"/>
+    </w:p>
+    <w:p/>
+    <w:p>
+      <w:pPr>
+        <w:pStyle w:val="Nagwek1"/>
+      </w:pPr>
+      <w:r>
+        <w:t xml:space="preserve">Literatura </w:t>
+      </w:r>
+    </w:p>
+    <w:p>
+      <w:r>
+        <w:t xml:space="preserve">[1] </w:t>
+      </w:r>
+      <w:hyperlink r:id="rId43" w:history="1">
+        <w:r>
+          <w:rPr>
+            <w:rStyle w:val="Hipercze"/>
+          </w:rPr>
+          <w:t>https://thenewlook.pl/e-commerce-co-to-jest/</w:t>
+        </w:r>
+      </w:hyperlink>
+    </w:p>
+    <w:p>
+      <w:r>
+        <w:t xml:space="preserve">[2] </w:t>
+      </w:r>
+      <w:hyperlink r:id="rId44" w:history="1">
+        <w:r>
+          <w:rPr>
+            <w:rStyle w:val="Hipercze"/>
+          </w:rPr>
+          <w:t>https://javastart.pl/baza-wiedzy/wprowadzenie/historia-javy</w:t>
+        </w:r>
+      </w:hyperlink>
+    </w:p>
+    <w:p>
+      <w:r>
+        <w:t xml:space="preserve">[3] </w:t>
+      </w:r>
+      <w:hyperlink r:id="rId45" w:history="1">
+        <w:r>
+          <w:rPr>
+            <w:rStyle w:val="Hipercze"/>
+          </w:rPr>
+          <w:t>https://angular.io/docs</w:t>
+        </w:r>
+      </w:hyperlink>
+    </w:p>
+    <w:p>
+      <w:r>
+        <w:t xml:space="preserve">[4] </w:t>
+      </w:r>
+      <w:hyperlink r:id="rId46" w:history="1">
+        <w:r>
+          <w:rPr>
+            <w:rStyle w:val="Hipercze"/>
+          </w:rPr>
+          <w:t>https://www.codecademy.com/article/what-is-rest</w:t>
+        </w:r>
+      </w:hyperlink>
+    </w:p>
+    <w:p>
+      <w:pPr>
+        <w:rPr>
+          <w:rStyle w:val="Hipercze"/>
+        </w:rPr>
+      </w:pPr>
+      <w:r>
+        <w:t xml:space="preserve">[5] </w:t>
+      </w:r>
+      <w:hyperlink r:id="rId47" w:history="1">
+        <w:r>
+          <w:rPr>
+            <w:rStyle w:val="Hipercze"/>
+          </w:rPr>
+          <w:t>https://thenewlook.pl/platformy-saas/</w:t>
+        </w:r>
+      </w:hyperlink>
+    </w:p>
+    <w:p>
+      <w:r>
+        <w:t xml:space="preserve">[6] </w:t>
+      </w:r>
+      <w:hyperlink r:id="rId48" w:history="1">
+        <w:r>
+          <w:rPr>
+            <w:rStyle w:val="Hipercze"/>
+          </w:rPr>
+          <w:t>https://www.udemy.com/course/full-stack-angular-spring-boot-tutorial/</w:t>
+        </w:r>
+      </w:hyperlink>
+    </w:p>
+    <w:p>
+      <w:r>
+        <w:t xml:space="preserve">[7] </w:t>
+      </w:r>
+      <w:hyperlink r:id="rId49" w:history="1">
         <w:r>
           <w:rPr>
             <w:rStyle w:val="Hipercze"/>
@@ -11528,100 +12393,232 @@
     </w:p>
     <w:p>
       <w:r>
-        <w:t xml:space="preserve">Polityka zwrotów i </w:t>
-      </w:r>
-      <w:r>
-        <w:t>dostawy</w:t>
-      </w:r>
-      <w:r>
-        <w:t xml:space="preserve"> (</w:t>
-      </w:r>
-      <w:proofErr w:type="spellStart"/>
-      <w:r>
-        <w:t>shipping</w:t>
-      </w:r>
-      <w:proofErr w:type="spellEnd"/>
-      <w:r>
-        <w:t xml:space="preserve"> and return policy)</w:t>
-      </w:r>
-      <w:r>
-        <w:t xml:space="preserve">, ustawianie rynku na dany kraj, dostawa, </w:t>
-      </w:r>
-    </w:p>
-    <w:p>
-      <w:proofErr w:type="spellStart"/>
-      <w:r>
-        <w:t>xxxxx</w:t>
-      </w:r>
-      <w:proofErr w:type="spellEnd"/>
-    </w:p>
-    <w:p>
-      <w:r>
-        <w:t>- Znajdź co możn</w:t>
-      </w:r>
-      <w:r>
-        <w:t>a</w:t>
-      </w:r>
-      <w:r>
-        <w:t xml:space="preserve"> uznać za taką pomoc w biznesie z tego filmiku</w:t>
-      </w:r>
-    </w:p>
-    <w:p>
-      <w:hyperlink r:id="rId37" w:history="1">
+        <w:t xml:space="preserve">[8] </w:t>
+      </w:r>
+      <w:hyperlink r:id="rId50" w:history="1">
         <w:r>
           <w:rPr>
             <w:rStyle w:val="Hipercze"/>
           </w:rPr>
-          <w:t>https://www.youtube.com/watch?v=6Da36Z9gNuU</w:t>
+          <w:t>https://www.shopify.com/</w:t>
         </w:r>
       </w:hyperlink>
-      <w:r>
-        <w:t xml:space="preserve"> od 34:30</w:t>
-      </w:r>
-    </w:p>
-    <w:p>
-      <w:r>
-        <w:t xml:space="preserve">- Porób </w:t>
-      </w:r>
-      <w:proofErr w:type="spellStart"/>
-      <w:r>
-        <w:t>screeny</w:t>
-      </w:r>
-      <w:proofErr w:type="spellEnd"/>
-      <w:r>
-        <w:t xml:space="preserve"> tych miejsc u siebie w sklepie</w:t>
-      </w:r>
-    </w:p>
-    <w:p>
-      <w:r>
-        <w:t>- poproś ch</w:t>
-      </w:r>
-      <w:r>
-        <w:t>at o szablon</w:t>
-      </w:r>
-    </w:p>
-    <w:p>
-      <w:r>
-        <w:t xml:space="preserve">- wypełnij </w:t>
-      </w:r>
-    </w:p>
-    <w:p>
-      <w:pPr>
-        <w:pStyle w:val="Nagwek2"/>
-      </w:pPr>
-      <w:r>
-        <w:t>4.X Narzędzia do marketingu internetowego</w:t>
-      </w:r>
-    </w:p>
-    <w:p>
-      <w:proofErr w:type="spellStart"/>
-      <w:r>
-        <w:t>Adsasda</w:t>
-      </w:r>
-      <w:proofErr w:type="spellEnd"/>
-    </w:p>
-    <w:p>
-      <w:hyperlink r:id="rId38" w:history="1">
+    </w:p>
+    <w:p>
+      <w:r>
+        <w:t xml:space="preserve">[9] </w:t>
+      </w:r>
+      <w:hyperlink r:id="rId51" w:history="1">
+        <w:r>
+          <w:rPr>
+            <w:rStyle w:val="Hipercze"/>
+          </w:rPr>
+          <w:t>https://home.pl/hosting/</w:t>
+        </w:r>
+      </w:hyperlink>
+    </w:p>
+    <w:p>
+      <w:r>
+        <w:t xml:space="preserve">[10] </w:t>
+      </w:r>
+      <w:hyperlink r:id="rId52" w:history="1">
+        <w:r>
+          <w:rPr>
+            <w:rStyle w:val="Hipercze"/>
+          </w:rPr>
+          <w:t>https://www.investnet.pl</w:t>
+        </w:r>
+      </w:hyperlink>
+    </w:p>
+    <w:p/>
+    <w:p/>
+    <w:p/>
+    <w:p/>
+    <w:p/>
+    <w:p>
+      <w:r>
+        <w:br w:type="page"/>
+      </w:r>
+    </w:p>
+    <w:p>
+      <w:pPr>
+        <w:rPr>
+          <w:b/>
+          <w:sz w:val="44"/>
+          <w:szCs w:val="44"/>
+          <w:u w:val="double"/>
+        </w:rPr>
+      </w:pPr>
+      <w:r>
+        <w:rPr>
+          <w:b/>
+          <w:sz w:val="44"/>
+          <w:szCs w:val="44"/>
+          <w:u w:val="double"/>
+        </w:rPr>
+        <w:lastRenderedPageBreak/>
+        <w:t>Sekcja TO DO</w:t>
+      </w:r>
+    </w:p>
+    <w:p>
+      <w:r>
+        <w:t>- Opisz</w:t>
+      </w:r>
+      <w:r>
+        <w:t xml:space="preserve"> porównania od strony </w:t>
+      </w:r>
+      <w:proofErr w:type="spellStart"/>
+      <w:r>
+        <w:t>shopify</w:t>
+      </w:r>
+      <w:proofErr w:type="spellEnd"/>
+      <w:r>
+        <w:t xml:space="preserve"> najpierw ( bo masz 3 dni </w:t>
+      </w:r>
+      <w:proofErr w:type="spellStart"/>
+      <w:r>
+        <w:t>trial</w:t>
+      </w:r>
+      <w:proofErr w:type="spellEnd"/>
+      <w:r>
+        <w:t>)</w:t>
+      </w:r>
+    </w:p>
+    <w:p>
+      <w:r>
+        <w:t>- opisz porównania od strony sklepu tworzonego ręcznie</w:t>
+      </w:r>
+    </w:p>
+    <w:p>
+      <w:r>
+        <w:t xml:space="preserve">- </w:t>
+      </w:r>
+      <w:r>
+        <w:t xml:space="preserve">podsumuj swoje porównania w osobny rozdziale podsumowania </w:t>
+      </w:r>
+    </w:p>
+    <w:p>
+      <w:r>
+        <w:t xml:space="preserve">- przerób wygląd dokumentu na </w:t>
+      </w:r>
+      <w:proofErr w:type="spellStart"/>
+      <w:r>
+        <w:t>WSiZowy</w:t>
+      </w:r>
+      <w:proofErr w:type="spellEnd"/>
+    </w:p>
+    <w:p>
+      <w:r>
+        <w:t xml:space="preserve">- Dopisz wstęp i zakończenie (chyba że podsumowanie i </w:t>
+      </w:r>
+      <w:proofErr w:type="spellStart"/>
+      <w:r>
+        <w:t>zakończenei</w:t>
+      </w:r>
+      <w:proofErr w:type="spellEnd"/>
+      <w:r>
+        <w:t xml:space="preserve"> w </w:t>
+      </w:r>
+      <w:proofErr w:type="spellStart"/>
+      <w:r>
+        <w:t>jendym</w:t>
+      </w:r>
+      <w:proofErr w:type="spellEnd"/>
+      <w:r>
+        <w:t>)</w:t>
+      </w:r>
+    </w:p>
+    <w:p>
+      <w:r>
+        <w:t xml:space="preserve">- Dodaj książki z </w:t>
+      </w:r>
+      <w:proofErr w:type="spellStart"/>
+      <w:r>
+        <w:t>google</w:t>
+      </w:r>
+      <w:proofErr w:type="spellEnd"/>
+      <w:r>
+        <w:t xml:space="preserve"> scholar do dokumentacji </w:t>
+      </w:r>
+      <w:r>
+        <w:t>i użyj ich</w:t>
+      </w:r>
+    </w:p>
+    <w:p>
+      <w:r>
+        <w:t>- Wyślij do sprawdzenia ;</w:t>
+      </w:r>
+      <w:r>
+        <w:t>)</w:t>
+      </w:r>
+    </w:p>
+    <w:p>
+      <w:pPr>
+        <w:rPr>
+          <w:b/>
+          <w:sz w:val="44"/>
+          <w:szCs w:val="44"/>
+          <w:u w:val="double"/>
+        </w:rPr>
+      </w:pPr>
+      <w:r>
+        <w:rPr>
+          <w:b/>
+          <w:sz w:val="44"/>
+          <w:szCs w:val="44"/>
+          <w:u w:val="double"/>
+        </w:rPr>
+        <w:t xml:space="preserve">! Używać frazy „ sklep oparty </w:t>
+      </w:r>
+      <w:r>
+        <w:t>na własnym rozwiązaniu technologicznym”</w:t>
+      </w:r>
+    </w:p>
+    <w:p>
+      <w:r>
+        <w:t>//</w:t>
+      </w:r>
+      <w:r>
+        <w:t>https://scholar.google.com/</w:t>
+      </w:r>
+    </w:p>
+    <w:p>
+      <w:pPr>
+        <w:rPr>
+          <w:b/>
+          <w:sz w:val="44"/>
+          <w:szCs w:val="44"/>
+          <w:u w:val="double"/>
+        </w:rPr>
+      </w:pPr>
+    </w:p>
+    <w:p/>
+    <w:p/>
+    <w:p/>
+    <w:p/>
+    <w:p/>
+    <w:p>
+      <w:r>
+        <w:t xml:space="preserve">LUKNIJ NA TO !! </w:t>
+      </w:r>
+    </w:p>
+    <w:p>
+      <w:pPr>
+        <w:rPr>
+          <w:rStyle w:val="Hipercze"/>
+        </w:rPr>
+      </w:pPr>
+      <w:hyperlink r:id="rId53" w:history="1">
+        <w:r>
+          <w:rPr>
+            <w:rStyle w:val="Hipercze"/>
+          </w:rPr>
+          <w:t>https://bluemedia.pl/baza-wiedzy/blog/ecommerce/najpopularniejsze-platformy-ecommerce-w-polsce</w:t>
+        </w:r>
+      </w:hyperlink>
+    </w:p>
+    <w:p>
+      <w:hyperlink r:id="rId54" w:history="1">
         <w:r>
           <w:rPr>
             <w:rStyle w:val="Hipercze"/>
@@ -11636,567 +12633,7 @@
           <w:rStyle w:val="Hipercze"/>
         </w:rPr>
       </w:pPr>
-      <w:hyperlink r:id="rId39" w:history="1">
-        <w:r>
-          <w:rPr>
-            <w:rStyle w:val="Hipercze"/>
-          </w:rPr>
-          <w:t>https://thenewlook.pl/jak-zalozyc-sklep-internetowy/</w:t>
-        </w:r>
-      </w:hyperlink>
-    </w:p>
-    <w:p>
-      <w:pPr>
-        <w:rPr>
-          <w:b/>
-          <w:color w:val="92D050"/>
-          <w:sz w:val="40"/>
-        </w:rPr>
-      </w:pPr>
-      <w:r>
-        <w:rPr>
-          <w:b/>
-          <w:color w:val="92D050"/>
-          <w:sz w:val="40"/>
-        </w:rPr>
-        <w:t>XXXXXXXXXXXX</w:t>
-      </w:r>
-    </w:p>
-    <w:p/>
-    <w:p>
-      <w:pPr>
-        <w:pStyle w:val="Nagwek2"/>
-      </w:pPr>
-    </w:p>
-    <w:p>
-      <w:pPr>
-        <w:pStyle w:val="Nagwek2"/>
-      </w:pPr>
-      <w:r>
-        <w:t xml:space="preserve">4.3 Czas i narzędzia potrzebne do utworzenia sklepu </w:t>
-      </w:r>
-      <w:r>
-        <w:t xml:space="preserve"> </w:t>
-      </w:r>
-    </w:p>
-    <w:p>
-      <w:r>
-        <w:t>Ile casu średnio zajmuje utworzenie sklepu</w:t>
-      </w:r>
-    </w:p>
-    <w:p>
-      <w:r>
-        <w:t xml:space="preserve">Do </w:t>
-      </w:r>
-      <w:proofErr w:type="spellStart"/>
-      <w:r>
-        <w:t>Shopify</w:t>
-      </w:r>
-      <w:proofErr w:type="spellEnd"/>
-      <w:r>
-        <w:t xml:space="preserve"> wystarczy </w:t>
-      </w:r>
-      <w:proofErr w:type="spellStart"/>
-      <w:r>
-        <w:t>internet</w:t>
-      </w:r>
-      <w:proofErr w:type="spellEnd"/>
-      <w:r>
-        <w:t xml:space="preserve">. Do </w:t>
-      </w:r>
-      <w:proofErr w:type="spellStart"/>
-      <w:r>
-        <w:t>rozwiąań</w:t>
-      </w:r>
-      <w:proofErr w:type="spellEnd"/>
-      <w:r>
-        <w:t xml:space="preserve"> standardowych edytory kodu, bazy danych itp. (cała masa oprogramowania)</w:t>
-      </w:r>
-    </w:p>
-    <w:p/>
-    <w:p/>
-    <w:p>
-      <w:pPr>
-        <w:pStyle w:val="Nagwek2"/>
-      </w:pPr>
-      <w:r>
-        <w:t>4.2. Możliwość rozbudowy i wprowadzania zmian</w:t>
-      </w:r>
-    </w:p>
-    <w:p/>
-    <w:p>
-      <w:r>
-        <w:t xml:space="preserve">Wprowadzeni niestandardowych funkcjonalności </w:t>
-      </w:r>
-      <w:r>
-        <w:t>`</w:t>
-      </w:r>
-    </w:p>
-    <w:p>
-      <w:r>
-        <w:t xml:space="preserve">Proste zmiany w wyglądzie – </w:t>
-      </w:r>
-      <w:proofErr w:type="spellStart"/>
-      <w:r>
-        <w:t>htmll</w:t>
-      </w:r>
-      <w:proofErr w:type="spellEnd"/>
-    </w:p>
-    <w:p>
-      <w:r>
-        <w:t xml:space="preserve">Ograniczone integracje </w:t>
-      </w:r>
-    </w:p>
-    <w:p>
-      <w:pPr>
-        <w:pStyle w:val="Nagwek2"/>
-      </w:pPr>
-    </w:p>
-    <w:p/>
-    <w:p/>
-    <w:p>
-      <w:pPr>
-        <w:pStyle w:val="Nagwek2"/>
-      </w:pPr>
-      <w:r>
-        <w:t xml:space="preserve">4.5 Obsługa danych </w:t>
-      </w:r>
-    </w:p>
-    <w:p>
-      <w:r>
-        <w:t xml:space="preserve">// </w:t>
-      </w:r>
-      <w:r>
-        <w:t>dostęp do bazy danych</w:t>
-      </w:r>
-      <w:r>
-        <w:t>, podglądanie danych przez zapytania SQL</w:t>
-      </w:r>
-    </w:p>
-    <w:p>
-      <w:r>
-        <w:t xml:space="preserve">// </w:t>
-      </w:r>
-      <w:r>
-        <w:t>utrata danych po zakończeniu współpracy</w:t>
-      </w:r>
-      <w:r>
-        <w:t xml:space="preserve"> </w:t>
-      </w:r>
-    </w:p>
-    <w:p/>
-    <w:p>
-      <w:pPr>
-        <w:pStyle w:val="Nagwek2"/>
-      </w:pPr>
-      <w:r>
-        <w:t>4.7</w:t>
-      </w:r>
-      <w:r>
-        <w:t xml:space="preserve"> Wsparcie utworzonego rozwiązania</w:t>
-      </w:r>
-    </w:p>
-    <w:p>
-      <w:r>
-        <w:t>// Wsparcie twórców technologii /platformy</w:t>
-      </w:r>
-    </w:p>
-    <w:p>
-      <w:r>
-        <w:t>// aktualizacje</w:t>
-      </w:r>
-    </w:p>
-    <w:p>
-      <w:r>
-        <w:t>// grono korzystających z których rad można korzystać</w:t>
-      </w:r>
-    </w:p>
-    <w:p/>
-    <w:p/>
-    <w:p>
-      <w:pPr>
-        <w:pStyle w:val="Akapitzlist"/>
-        <w:numPr>
-          <w:ilvl w:val="0"/>
-          <w:numId w:val="1"/>
-        </w:numPr>
-      </w:pPr>
-      <w:r>
-        <w:t xml:space="preserve">Podsumowanie </w:t>
-      </w:r>
-    </w:p>
-    <w:p>
-      <w:r>
-        <w:t xml:space="preserve">Opis wyników porównań </w:t>
-      </w:r>
-    </w:p>
-    <w:p>
-      <w:pPr>
-        <w:pStyle w:val="Nagwek1"/>
-      </w:pPr>
-      <w:r>
-        <w:t>Zakończenie</w:t>
-      </w:r>
-    </w:p>
-    <w:p>
-      <w:proofErr w:type="spellStart"/>
-      <w:r>
-        <w:t>A</w:t>
-      </w:r>
-      <w:r>
-        <w:t>dasdasd</w:t>
-      </w:r>
-      <w:proofErr w:type="spellEnd"/>
-    </w:p>
-    <w:p/>
-    <w:p>
-      <w:pPr>
-        <w:pStyle w:val="Nagwek1"/>
-      </w:pPr>
-      <w:r>
-        <w:t xml:space="preserve">Literatura </w:t>
-      </w:r>
-    </w:p>
-    <w:p>
-      <w:r>
-        <w:t xml:space="preserve">[1] </w:t>
-      </w:r>
-      <w:hyperlink r:id="rId40" w:history="1">
-        <w:r>
-          <w:rPr>
-            <w:rStyle w:val="Hipercze"/>
-          </w:rPr>
-          <w:t>https://thenewlook.pl/e-commerce-co-to-jest/</w:t>
-        </w:r>
-      </w:hyperlink>
-    </w:p>
-    <w:p>
-      <w:r>
-        <w:t xml:space="preserve">[2] </w:t>
-      </w:r>
-      <w:hyperlink r:id="rId41" w:history="1">
-        <w:r>
-          <w:rPr>
-            <w:rStyle w:val="Hipercze"/>
-          </w:rPr>
-          <w:t>https://javastart.pl/baza-wiedzy/wprowadzenie/historia-javy</w:t>
-        </w:r>
-      </w:hyperlink>
-    </w:p>
-    <w:p>
-      <w:r>
-        <w:t xml:space="preserve">[3] </w:t>
-      </w:r>
-      <w:hyperlink r:id="rId42" w:history="1">
-        <w:r>
-          <w:rPr>
-            <w:rStyle w:val="Hipercze"/>
-          </w:rPr>
-          <w:t>https://angular.io/docs</w:t>
-        </w:r>
-      </w:hyperlink>
-    </w:p>
-    <w:p>
-      <w:r>
-        <w:t xml:space="preserve">[4] </w:t>
-      </w:r>
-      <w:hyperlink r:id="rId43" w:history="1">
-        <w:r>
-          <w:rPr>
-            <w:rStyle w:val="Hipercze"/>
-          </w:rPr>
-          <w:t>https://www.codecademy.com/article/what-is-rest</w:t>
-        </w:r>
-      </w:hyperlink>
-    </w:p>
-    <w:p>
-      <w:pPr>
-        <w:rPr>
-          <w:rStyle w:val="Hipercze"/>
-        </w:rPr>
-      </w:pPr>
-      <w:r>
-        <w:t xml:space="preserve">[5] </w:t>
-      </w:r>
-      <w:hyperlink r:id="rId44" w:history="1">
-        <w:r>
-          <w:rPr>
-            <w:rStyle w:val="Hipercze"/>
-          </w:rPr>
-          <w:t>https://thenewlook.pl/platformy-saas/</w:t>
-        </w:r>
-      </w:hyperlink>
-    </w:p>
-    <w:p>
-      <w:r>
-        <w:t xml:space="preserve">[6] </w:t>
-      </w:r>
-      <w:hyperlink r:id="rId45" w:history="1">
-        <w:r>
-          <w:rPr>
-            <w:rStyle w:val="Hipercze"/>
-          </w:rPr>
-          <w:t>https://www.udemy.com/course/full-stack-angular-spring-boot-tutorial/</w:t>
-        </w:r>
-      </w:hyperlink>
-    </w:p>
-    <w:p>
-      <w:r>
-        <w:t xml:space="preserve">[7] </w:t>
-      </w:r>
-      <w:hyperlink r:id="rId46" w:history="1">
-        <w:r>
-          <w:rPr>
-            <w:rStyle w:val="Hipercze"/>
-          </w:rPr>
-          <w:t>https://www.youtube.com/watch?v=6Da36Z9gNuU</w:t>
-        </w:r>
-      </w:hyperlink>
-    </w:p>
-    <w:p>
-      <w:r>
-        <w:t xml:space="preserve">[8] </w:t>
-      </w:r>
-      <w:hyperlink r:id="rId47" w:history="1">
-        <w:r>
-          <w:rPr>
-            <w:rStyle w:val="Hipercze"/>
-          </w:rPr>
-          <w:t>https://www.shopify.com/</w:t>
-        </w:r>
-      </w:hyperlink>
-    </w:p>
-    <w:p>
-      <w:r>
-        <w:t xml:space="preserve">[9] </w:t>
-      </w:r>
-      <w:hyperlink r:id="rId48" w:history="1">
-        <w:r>
-          <w:rPr>
-            <w:rStyle w:val="Hipercze"/>
-          </w:rPr>
-          <w:t>https://home.pl/hosting/</w:t>
-        </w:r>
-      </w:hyperlink>
-    </w:p>
-    <w:p>
-      <w:r>
-        <w:lastRenderedPageBreak/>
-        <w:t xml:space="preserve">[10] </w:t>
-      </w:r>
-      <w:hyperlink r:id="rId49" w:history="1">
-        <w:r>
-          <w:rPr>
-            <w:rStyle w:val="Hipercze"/>
-          </w:rPr>
-          <w:t>https://www.investnet.pl</w:t>
-        </w:r>
-      </w:hyperlink>
-    </w:p>
-    <w:p/>
-    <w:p/>
-    <w:p/>
-    <w:p/>
-    <w:p/>
-    <w:p>
-      <w:r>
-        <w:br w:type="page"/>
-      </w:r>
-    </w:p>
-    <w:p>
-      <w:pPr>
-        <w:rPr>
-          <w:b/>
-          <w:sz w:val="44"/>
-          <w:szCs w:val="44"/>
-          <w:u w:val="double"/>
-        </w:rPr>
-      </w:pPr>
-      <w:r>
-        <w:rPr>
-          <w:b/>
-          <w:sz w:val="44"/>
-          <w:szCs w:val="44"/>
-          <w:u w:val="double"/>
-        </w:rPr>
-        <w:lastRenderedPageBreak/>
-        <w:t>Sekcja TO DO</w:t>
-      </w:r>
-    </w:p>
-    <w:p>
-      <w:r>
-        <w:t>- Opisz</w:t>
-      </w:r>
-      <w:r>
-        <w:t xml:space="preserve"> porównania od strony </w:t>
-      </w:r>
-      <w:proofErr w:type="spellStart"/>
-      <w:r>
-        <w:t>shopify</w:t>
-      </w:r>
-      <w:proofErr w:type="spellEnd"/>
-      <w:r>
-        <w:t xml:space="preserve"> najpierw ( bo masz 3 dni </w:t>
-      </w:r>
-      <w:proofErr w:type="spellStart"/>
-      <w:r>
-        <w:t>trial</w:t>
-      </w:r>
-      <w:proofErr w:type="spellEnd"/>
-      <w:r>
-        <w:t>)</w:t>
-      </w:r>
-    </w:p>
-    <w:p>
-      <w:r>
-        <w:t>- opisz porównania od strony sklepu tworzonego ręcznie</w:t>
-      </w:r>
-    </w:p>
-    <w:p>
-      <w:r>
-        <w:t xml:space="preserve">- </w:t>
-      </w:r>
-      <w:r>
-        <w:t xml:space="preserve">podsumuj swoje porównania w osobny rozdziale podsumowania </w:t>
-      </w:r>
-    </w:p>
-    <w:p>
-      <w:r>
-        <w:t xml:space="preserve">- przerób wygląd dokumentu na </w:t>
-      </w:r>
-      <w:proofErr w:type="spellStart"/>
-      <w:r>
-        <w:t>WSiZowy</w:t>
-      </w:r>
-      <w:proofErr w:type="spellEnd"/>
-    </w:p>
-    <w:p>
-      <w:r>
-        <w:t xml:space="preserve">- Dopisz wstęp i zakończenie (chyba że podsumowanie i </w:t>
-      </w:r>
-      <w:proofErr w:type="spellStart"/>
-      <w:r>
-        <w:t>zakończenei</w:t>
-      </w:r>
-      <w:proofErr w:type="spellEnd"/>
-      <w:r>
-        <w:t xml:space="preserve"> w </w:t>
-      </w:r>
-      <w:proofErr w:type="spellStart"/>
-      <w:r>
-        <w:t>jendym</w:t>
-      </w:r>
-      <w:proofErr w:type="spellEnd"/>
-      <w:r>
-        <w:t>)</w:t>
-      </w:r>
-    </w:p>
-    <w:p>
-      <w:r>
-        <w:t xml:space="preserve">- Dodaj książki z </w:t>
-      </w:r>
-      <w:proofErr w:type="spellStart"/>
-      <w:r>
-        <w:t>google</w:t>
-      </w:r>
-      <w:proofErr w:type="spellEnd"/>
-      <w:r>
-        <w:t xml:space="preserve"> scholar do dokumentacji </w:t>
-      </w:r>
-      <w:r>
-        <w:t>i użyj ich</w:t>
-      </w:r>
-    </w:p>
-    <w:p>
-      <w:r>
-        <w:t>- Wyślij do sprawdzenia ;</w:t>
-      </w:r>
-      <w:r>
-        <w:t>)</w:t>
-      </w:r>
-    </w:p>
-    <w:p>
-      <w:pPr>
-        <w:rPr>
-          <w:b/>
-          <w:sz w:val="44"/>
-          <w:szCs w:val="44"/>
-          <w:u w:val="double"/>
-        </w:rPr>
-      </w:pPr>
-      <w:r>
-        <w:rPr>
-          <w:b/>
-          <w:sz w:val="44"/>
-          <w:szCs w:val="44"/>
-          <w:u w:val="double"/>
-        </w:rPr>
-        <w:t xml:space="preserve">! Używać frazy „ sklep oparty </w:t>
-      </w:r>
-      <w:r>
-        <w:t>na własnym rozwiązaniu technologicznym”</w:t>
-      </w:r>
-    </w:p>
-    <w:p>
-      <w:r>
-        <w:t>//</w:t>
-      </w:r>
-      <w:r>
-        <w:t>https://scholar.google.com/</w:t>
-      </w:r>
-    </w:p>
-    <w:p>
-      <w:pPr>
-        <w:rPr>
-          <w:b/>
-          <w:sz w:val="44"/>
-          <w:szCs w:val="44"/>
-          <w:u w:val="double"/>
-        </w:rPr>
-      </w:pPr>
-    </w:p>
-    <w:p/>
-    <w:p/>
-    <w:p/>
-    <w:p/>
-    <w:p/>
-    <w:p>
-      <w:r>
-        <w:t xml:space="preserve">LUKNIJ NA TO !! </w:t>
-      </w:r>
-    </w:p>
-    <w:p>
-      <w:pPr>
-        <w:rPr>
-          <w:rStyle w:val="Hipercze"/>
-        </w:rPr>
-      </w:pPr>
-      <w:hyperlink r:id="rId50" w:history="1">
-        <w:r>
-          <w:rPr>
-            <w:rStyle w:val="Hipercze"/>
-          </w:rPr>
-          <w:t>https://bluemedia.pl/baza-wiedzy/blog/ecommerce/najpopularniejsze-platformy-ecommerce-w-polsce</w:t>
-        </w:r>
-      </w:hyperlink>
-    </w:p>
-    <w:p>
-      <w:hyperlink r:id="rId51" w:history="1">
-        <w:r>
-          <w:rPr>
-            <w:rStyle w:val="Hipercze"/>
-          </w:rPr>
-          <w:t>https://www.youtube.com/watch?v=vgz1zeNc7kU&amp;t=164s</w:t>
-        </w:r>
-      </w:hyperlink>
-    </w:p>
-    <w:p>
-      <w:pPr>
-        <w:rPr>
-          <w:rStyle w:val="Hipercze"/>
-        </w:rPr>
-      </w:pPr>
-      <w:hyperlink r:id="rId52" w:history="1">
+      <w:hyperlink r:id="rId55" w:history="1">
         <w:r>
           <w:rPr>
             <w:rStyle w:val="Hipercze"/>

</xml_diff>